<commit_message>
gave tables more breathing room
</commit_message>
<xml_diff>
--- a/inst/rmarkdown/templates/ubc-cv-teaching-stream/skeleton/reference.docx
+++ b/inst/rmarkdown/templates/ubc-cv-teaching-stream/skeleton/reference.docx
@@ -24,6 +24,11 @@
       <w:pPr>
         <w:pStyle w:val="FirstParagraph"/>
       </w:pPr>
+    </w:p>
+    <w:p>
+      <w:pPr>
+        <w:pStyle w:val="rightAlign"/>
+      </w:pPr>
       <w:r>
         <w:rPr>
           <w:b/>
@@ -47,7 +52,7 @@
       <w:pPr>
         <w:numPr>
           <w:ilvl w:val="0"/>
-          <w:numId w:val="2"/>
+          <w:numId w:val="27"/>
         </w:numPr>
       </w:pPr>
       <w:r>
@@ -79,7 +84,7 @@
       <w:pPr>
         <w:numPr>
           <w:ilvl w:val="0"/>
-          <w:numId w:val="2"/>
+          <w:numId w:val="27"/>
         </w:numPr>
       </w:pPr>
       <w:r>
@@ -96,7 +101,7 @@
       <w:pPr>
         <w:numPr>
           <w:ilvl w:val="0"/>
-          <w:numId w:val="2"/>
+          <w:numId w:val="27"/>
         </w:numPr>
       </w:pPr>
       <w:r>
@@ -113,7 +118,7 @@
       <w:pPr>
         <w:numPr>
           <w:ilvl w:val="0"/>
-          <w:numId w:val="2"/>
+          <w:numId w:val="27"/>
         </w:numPr>
       </w:pPr>
       <w:r>
@@ -133,13 +138,16 @@
           <w:b/>
         </w:rPr>
         <w:t>SINCE:</w:t>
+      </w:r>
+      <w:r>
+        <w:t xml:space="preserve"> 1844</w:t>
       </w:r>
     </w:p>
     <w:p>
       <w:pPr>
         <w:numPr>
           <w:ilvl w:val="0"/>
-          <w:numId w:val="2"/>
+          <w:numId w:val="27"/>
         </w:numPr>
       </w:pPr>
       <w:r>
@@ -151,7 +159,6 @@
     </w:p>
     <w:tbl>
       <w:tblPr>
-        <w:tblStyle w:val="Table"/>
         <w:tblW w:w="5000" w:type="pct"/>
         <w:tblLook w:val="0420" w:firstRow="1" w:lastRow="0" w:firstColumn="0" w:lastColumn="0" w:noHBand="0" w:noVBand="1"/>
       </w:tblPr>
@@ -457,19 +464,29 @@
       <w:pPr>
         <w:pStyle w:val="FirstParagraph"/>
       </w:pPr>
+    </w:p>
+    <w:p>
+      <w:pPr>
+        <w:pStyle w:val="BodyText"/>
+      </w:pPr>
       <w:r>
         <w:rPr>
           <w:b/>
         </w:rPr>
         <w:t>Special Professional Qualifications</w:t>
       </w:r>
+    </w:p>
+    <w:p>
+      <w:pPr>
+        <w:pStyle w:val="BodyText"/>
+      </w:pPr>
     </w:p>
     <w:p>
       <w:pPr>
         <w:pStyle w:val="Compact"/>
         <w:numPr>
           <w:ilvl w:val="0"/>
-          <w:numId w:val="3"/>
+          <w:numId w:val="28"/>
         </w:numPr>
       </w:pPr>
       <w:r>
@@ -492,7 +509,6 @@
     </w:p>
     <w:tbl>
       <w:tblPr>
-        <w:tblStyle w:val="Table"/>
         <w:tblW w:w="5000" w:type="pct"/>
         <w:tblLook w:val="0420" w:firstRow="1" w:lastRow="0" w:firstColumn="0" w:lastColumn="0" w:noHBand="0" w:noVBand="1"/>
       </w:tblPr>
@@ -727,6 +743,11 @@
       <w:pPr>
         <w:pStyle w:val="BodyText"/>
       </w:pPr>
+    </w:p>
+    <w:p>
+      <w:pPr>
+        <w:pStyle w:val="BodyText"/>
+      </w:pPr>
       <w:r>
         <w:rPr>
           <w:i/>
@@ -736,7 +757,6 @@
     </w:p>
     <w:tbl>
       <w:tblPr>
-        <w:tblStyle w:val="Table"/>
         <w:tblW w:w="5000" w:type="pct"/>
         <w:tblLook w:val="0420" w:firstRow="1" w:lastRow="0" w:firstColumn="0" w:lastColumn="0" w:noHBand="0" w:noVBand="1"/>
       </w:tblPr>
@@ -900,19 +920,29 @@
       <w:pPr>
         <w:pStyle w:val="BodyText"/>
       </w:pPr>
+    </w:p>
+    <w:p>
+      <w:pPr>
+        <w:pStyle w:val="BodyText"/>
+      </w:pPr>
       <w:r>
         <w:rPr>
           <w:i/>
         </w:rPr>
         <w:t>(c) Date of granting of tenure at U.B.C.:</w:t>
       </w:r>
+    </w:p>
+    <w:p>
+      <w:pPr>
+        <w:pStyle w:val="BodyText"/>
+      </w:pPr>
     </w:p>
     <w:p>
       <w:pPr>
         <w:pStyle w:val="Compact"/>
         <w:numPr>
           <w:ilvl w:val="0"/>
-          <w:numId w:val="4"/>
+          <w:numId w:val="29"/>
         </w:numPr>
       </w:pPr>
       <w:r>
@@ -921,10 +951,14 @@
         </w:rPr>
         <w:t>LEAVES OF ABSENCE</w:t>
       </w:r>
+    </w:p>
+    <w:p>
+      <w:pPr>
+        <w:pStyle w:val="FirstParagraph"/>
+      </w:pPr>
     </w:p>
     <w:tbl>
       <w:tblPr>
-        <w:tblStyle w:val="Table"/>
         <w:tblW w:w="5000" w:type="pct"/>
         <w:tblLook w:val="0420" w:firstRow="1" w:lastRow="0" w:firstColumn="0" w:lastColumn="0" w:noHBand="0" w:noVBand="1"/>
       </w:tblPr>
@@ -970,6 +1004,7 @@
                 <w:sz w:val="22"/>
                 <w:szCs w:val="22"/>
               </w:rPr>
+              <w:lastRenderedPageBreak/>
               <w:t>University, Company or Organization at which Leave was taken</w:t>
             </w:r>
           </w:p>
@@ -1157,10 +1192,15 @@
     </w:tbl>
     <w:p>
       <w:pPr>
+        <w:pStyle w:val="BodyText"/>
+      </w:pPr>
+    </w:p>
+    <w:p>
+      <w:pPr>
         <w:pStyle w:val="Compact"/>
         <w:numPr>
           <w:ilvl w:val="0"/>
-          <w:numId w:val="5"/>
+          <w:numId w:val="30"/>
         </w:numPr>
       </w:pPr>
       <w:r>
@@ -1194,7 +1234,6 @@
     </w:p>
     <w:tbl>
       <w:tblPr>
-        <w:tblStyle w:val="Table"/>
         <w:tblW w:w="5000" w:type="pct"/>
         <w:tblLook w:val="0420" w:firstRow="1" w:lastRow="0" w:firstColumn="0" w:lastColumn="0" w:noHBand="0" w:noVBand="1"/>
       </w:tblPr>
@@ -1849,2500 +1888,12 @@
           </w:p>
         </w:tc>
       </w:tr>
-      <w:tr>
-        <w:trPr>
-          <w:cantSplit/>
-        </w:trPr>
-        <w:tc>
-          <w:tcPr>
-            <w:tcW w:w="0" w:type="auto"/>
-            <w:tcBorders>
-              <w:top w:val="single" w:sz="8" w:space="0" w:color="666666"/>
-              <w:left w:val="single" w:sz="8" w:space="0" w:color="666666"/>
-              <w:bottom w:val="single" w:sz="8" w:space="0" w:color="666666"/>
-              <w:right w:val="single" w:sz="8" w:space="0" w:color="666666"/>
-            </w:tcBorders>
-            <w:shd w:val="clear" w:color="auto" w:fill="FFFFFF"/>
-            <w:tcMar>
-              <w:top w:w="0" w:type="dxa"/>
-              <w:left w:w="0" w:type="dxa"/>
-              <w:bottom w:w="0" w:type="dxa"/>
-              <w:right w:w="0" w:type="dxa"/>
-            </w:tcMar>
-            <w:vAlign w:val="center"/>
-          </w:tcPr>
-          <w:p>
-            <w:pPr>
-              <w:spacing w:before="40" w:after="40"/>
-              <w:ind w:left="100" w:right="100"/>
-            </w:pPr>
-            <w:r>
-              <w:rPr>
-                <w:rFonts w:eastAsia="Arial" w:cs="Arial"/>
-                <w:color w:val="111111"/>
-                <w:sz w:val="22"/>
-                <w:szCs w:val="22"/>
-              </w:rPr>
-              <w:t>NA</w:t>
-            </w:r>
-          </w:p>
-        </w:tc>
-        <w:tc>
-          <w:tcPr>
-            <w:tcW w:w="0" w:type="auto"/>
-            <w:tcBorders>
-              <w:top w:val="single" w:sz="8" w:space="0" w:color="666666"/>
-              <w:left w:val="single" w:sz="8" w:space="0" w:color="666666"/>
-              <w:bottom w:val="single" w:sz="8" w:space="0" w:color="666666"/>
-              <w:right w:val="single" w:sz="8" w:space="0" w:color="666666"/>
-            </w:tcBorders>
-            <w:shd w:val="clear" w:color="auto" w:fill="FFFFFF"/>
-            <w:tcMar>
-              <w:top w:w="0" w:type="dxa"/>
-              <w:left w:w="0" w:type="dxa"/>
-              <w:bottom w:w="0" w:type="dxa"/>
-              <w:right w:w="0" w:type="dxa"/>
-            </w:tcMar>
-            <w:vAlign w:val="center"/>
-          </w:tcPr>
-          <w:p>
-            <w:pPr>
-              <w:spacing w:before="40" w:after="40"/>
-              <w:ind w:left="100" w:right="100"/>
-            </w:pPr>
-            <w:r>
-              <w:rPr>
-                <w:rFonts w:eastAsia="Arial" w:cs="Arial"/>
-                <w:color w:val="111111"/>
-                <w:sz w:val="22"/>
-                <w:szCs w:val="22"/>
-              </w:rPr>
-              <w:t>NA</w:t>
-            </w:r>
-          </w:p>
-        </w:tc>
-        <w:tc>
-          <w:tcPr>
-            <w:tcW w:w="0" w:type="auto"/>
-            <w:tcBorders>
-              <w:top w:val="single" w:sz="8" w:space="0" w:color="666666"/>
-              <w:left w:val="single" w:sz="8" w:space="0" w:color="666666"/>
-              <w:bottom w:val="single" w:sz="8" w:space="0" w:color="666666"/>
-              <w:right w:val="single" w:sz="8" w:space="0" w:color="666666"/>
-            </w:tcBorders>
-            <w:shd w:val="clear" w:color="auto" w:fill="FFFFFF"/>
-            <w:tcMar>
-              <w:top w:w="0" w:type="dxa"/>
-              <w:left w:w="0" w:type="dxa"/>
-              <w:bottom w:w="0" w:type="dxa"/>
-              <w:right w:w="0" w:type="dxa"/>
-            </w:tcMar>
-            <w:vAlign w:val="center"/>
-          </w:tcPr>
-          <w:p>
-            <w:pPr>
-              <w:spacing w:before="40" w:after="40"/>
-              <w:ind w:left="100" w:right="100"/>
-            </w:pPr>
-            <w:r>
-              <w:rPr>
-                <w:rFonts w:eastAsia="Arial" w:cs="Arial"/>
-                <w:color w:val="111111"/>
-                <w:sz w:val="22"/>
-                <w:szCs w:val="22"/>
-              </w:rPr>
-              <w:t>NA</w:t>
-            </w:r>
-          </w:p>
-        </w:tc>
-        <w:tc>
-          <w:tcPr>
-            <w:tcW w:w="0" w:type="auto"/>
-            <w:tcBorders>
-              <w:top w:val="single" w:sz="8" w:space="0" w:color="666666"/>
-              <w:left w:val="single" w:sz="8" w:space="0" w:color="666666"/>
-              <w:bottom w:val="single" w:sz="8" w:space="0" w:color="666666"/>
-              <w:right w:val="single" w:sz="8" w:space="0" w:color="666666"/>
-            </w:tcBorders>
-            <w:shd w:val="clear" w:color="auto" w:fill="FFFFFF"/>
-            <w:tcMar>
-              <w:top w:w="0" w:type="dxa"/>
-              <w:left w:w="0" w:type="dxa"/>
-              <w:bottom w:w="0" w:type="dxa"/>
-              <w:right w:w="0" w:type="dxa"/>
-            </w:tcMar>
-            <w:vAlign w:val="center"/>
-          </w:tcPr>
-          <w:p>
-            <w:pPr>
-              <w:spacing w:before="40" w:after="40"/>
-              <w:ind w:left="100" w:right="100"/>
-            </w:pPr>
-            <w:r>
-              <w:rPr>
-                <w:rFonts w:eastAsia="Arial" w:cs="Arial"/>
-                <w:color w:val="111111"/>
-                <w:sz w:val="22"/>
-                <w:szCs w:val="22"/>
-              </w:rPr>
-              <w:t>NA</w:t>
-            </w:r>
-          </w:p>
-        </w:tc>
-        <w:tc>
-          <w:tcPr>
-            <w:tcW w:w="0" w:type="auto"/>
-            <w:tcBorders>
-              <w:top w:val="single" w:sz="8" w:space="0" w:color="666666"/>
-              <w:left w:val="single" w:sz="8" w:space="0" w:color="666666"/>
-              <w:bottom w:val="single" w:sz="8" w:space="0" w:color="666666"/>
-              <w:right w:val="single" w:sz="8" w:space="0" w:color="666666"/>
-            </w:tcBorders>
-            <w:shd w:val="clear" w:color="auto" w:fill="FFFFFF"/>
-            <w:tcMar>
-              <w:top w:w="0" w:type="dxa"/>
-              <w:left w:w="0" w:type="dxa"/>
-              <w:bottom w:w="0" w:type="dxa"/>
-              <w:right w:w="0" w:type="dxa"/>
-            </w:tcMar>
-            <w:vAlign w:val="center"/>
-          </w:tcPr>
-          <w:p>
-            <w:pPr>
-              <w:spacing w:before="40" w:after="40"/>
-              <w:ind w:left="100" w:right="100"/>
-            </w:pPr>
-            <w:r>
-              <w:rPr>
-                <w:rFonts w:eastAsia="Arial" w:cs="Arial"/>
-                <w:color w:val="111111"/>
-                <w:sz w:val="22"/>
-                <w:szCs w:val="22"/>
-              </w:rPr>
-              <w:t>NA</w:t>
-            </w:r>
-          </w:p>
-        </w:tc>
-        <w:tc>
-          <w:tcPr>
-            <w:tcW w:w="0" w:type="auto"/>
-            <w:tcBorders>
-              <w:top w:val="single" w:sz="8" w:space="0" w:color="666666"/>
-              <w:left w:val="single" w:sz="8" w:space="0" w:color="666666"/>
-              <w:bottom w:val="single" w:sz="8" w:space="0" w:color="666666"/>
-              <w:right w:val="single" w:sz="8" w:space="0" w:color="666666"/>
-            </w:tcBorders>
-            <w:shd w:val="clear" w:color="auto" w:fill="FFFFFF"/>
-            <w:tcMar>
-              <w:top w:w="0" w:type="dxa"/>
-              <w:left w:w="0" w:type="dxa"/>
-              <w:bottom w:w="0" w:type="dxa"/>
-              <w:right w:w="0" w:type="dxa"/>
-            </w:tcMar>
-            <w:vAlign w:val="center"/>
-          </w:tcPr>
-          <w:p>
-            <w:pPr>
-              <w:spacing w:before="40" w:after="40"/>
-              <w:ind w:left="100" w:right="100"/>
-            </w:pPr>
-            <w:r>
-              <w:rPr>
-                <w:rFonts w:eastAsia="Arial" w:cs="Arial"/>
-                <w:color w:val="111111"/>
-                <w:sz w:val="22"/>
-                <w:szCs w:val="22"/>
-              </w:rPr>
-              <w:t>NA</w:t>
-            </w:r>
-          </w:p>
-        </w:tc>
-        <w:tc>
-          <w:tcPr>
-            <w:tcW w:w="0" w:type="auto"/>
-            <w:tcBorders>
-              <w:top w:val="single" w:sz="8" w:space="0" w:color="666666"/>
-              <w:left w:val="single" w:sz="8" w:space="0" w:color="666666"/>
-              <w:bottom w:val="single" w:sz="8" w:space="0" w:color="666666"/>
-              <w:right w:val="single" w:sz="8" w:space="0" w:color="666666"/>
-            </w:tcBorders>
-            <w:shd w:val="clear" w:color="auto" w:fill="FFFFFF"/>
-            <w:tcMar>
-              <w:top w:w="0" w:type="dxa"/>
-              <w:left w:w="0" w:type="dxa"/>
-              <w:bottom w:w="0" w:type="dxa"/>
-              <w:right w:w="0" w:type="dxa"/>
-            </w:tcMar>
-            <w:vAlign w:val="center"/>
-          </w:tcPr>
-          <w:p>
-            <w:pPr>
-              <w:spacing w:before="40" w:after="40"/>
-              <w:ind w:left="100" w:right="100"/>
-            </w:pPr>
-            <w:r>
-              <w:rPr>
-                <w:rFonts w:eastAsia="Arial" w:cs="Arial"/>
-                <w:color w:val="111111"/>
-                <w:sz w:val="22"/>
-                <w:szCs w:val="22"/>
-              </w:rPr>
-              <w:t>NA</w:t>
-            </w:r>
-          </w:p>
-        </w:tc>
-        <w:tc>
-          <w:tcPr>
-            <w:tcW w:w="0" w:type="auto"/>
-            <w:tcBorders>
-              <w:top w:val="single" w:sz="8" w:space="0" w:color="666666"/>
-              <w:left w:val="single" w:sz="8" w:space="0" w:color="666666"/>
-              <w:bottom w:val="single" w:sz="8" w:space="0" w:color="666666"/>
-              <w:right w:val="single" w:sz="8" w:space="0" w:color="666666"/>
-            </w:tcBorders>
-            <w:shd w:val="clear" w:color="auto" w:fill="FFFFFF"/>
-            <w:tcMar>
-              <w:top w:w="0" w:type="dxa"/>
-              <w:left w:w="0" w:type="dxa"/>
-              <w:bottom w:w="0" w:type="dxa"/>
-              <w:right w:w="0" w:type="dxa"/>
-            </w:tcMar>
-            <w:vAlign w:val="center"/>
-          </w:tcPr>
-          <w:p>
-            <w:pPr>
-              <w:spacing w:before="40" w:after="40"/>
-              <w:ind w:left="100" w:right="100"/>
-            </w:pPr>
-            <w:r>
-              <w:rPr>
-                <w:rFonts w:eastAsia="Arial" w:cs="Arial"/>
-                <w:color w:val="111111"/>
-                <w:sz w:val="22"/>
-                <w:szCs w:val="22"/>
-              </w:rPr>
-              <w:t>NA</w:t>
-            </w:r>
-          </w:p>
-        </w:tc>
-      </w:tr>
-      <w:tr>
-        <w:trPr>
-          <w:cantSplit/>
-        </w:trPr>
-        <w:tc>
-          <w:tcPr>
-            <w:tcW w:w="0" w:type="auto"/>
-            <w:tcBorders>
-              <w:top w:val="single" w:sz="8" w:space="0" w:color="666666"/>
-              <w:left w:val="single" w:sz="8" w:space="0" w:color="666666"/>
-              <w:bottom w:val="single" w:sz="8" w:space="0" w:color="666666"/>
-              <w:right w:val="single" w:sz="8" w:space="0" w:color="666666"/>
-            </w:tcBorders>
-            <w:shd w:val="clear" w:color="auto" w:fill="FFFFFF"/>
-            <w:tcMar>
-              <w:top w:w="0" w:type="dxa"/>
-              <w:left w:w="0" w:type="dxa"/>
-              <w:bottom w:w="0" w:type="dxa"/>
-              <w:right w:w="0" w:type="dxa"/>
-            </w:tcMar>
-            <w:vAlign w:val="center"/>
-          </w:tcPr>
-          <w:p>
-            <w:pPr>
-              <w:spacing w:before="40" w:after="40"/>
-              <w:ind w:left="100" w:right="100"/>
-            </w:pPr>
-            <w:r>
-              <w:rPr>
-                <w:rFonts w:eastAsia="Arial" w:cs="Arial"/>
-                <w:color w:val="111111"/>
-                <w:sz w:val="22"/>
-                <w:szCs w:val="22"/>
-              </w:rPr>
-              <w:t>NA</w:t>
-            </w:r>
-          </w:p>
-        </w:tc>
-        <w:tc>
-          <w:tcPr>
-            <w:tcW w:w="0" w:type="auto"/>
-            <w:tcBorders>
-              <w:top w:val="single" w:sz="8" w:space="0" w:color="666666"/>
-              <w:left w:val="single" w:sz="8" w:space="0" w:color="666666"/>
-              <w:bottom w:val="single" w:sz="8" w:space="0" w:color="666666"/>
-              <w:right w:val="single" w:sz="8" w:space="0" w:color="666666"/>
-            </w:tcBorders>
-            <w:shd w:val="clear" w:color="auto" w:fill="FFFFFF"/>
-            <w:tcMar>
-              <w:top w:w="0" w:type="dxa"/>
-              <w:left w:w="0" w:type="dxa"/>
-              <w:bottom w:w="0" w:type="dxa"/>
-              <w:right w:w="0" w:type="dxa"/>
-            </w:tcMar>
-            <w:vAlign w:val="center"/>
-          </w:tcPr>
-          <w:p>
-            <w:pPr>
-              <w:spacing w:before="40" w:after="40"/>
-              <w:ind w:left="100" w:right="100"/>
-            </w:pPr>
-            <w:r>
-              <w:rPr>
-                <w:rFonts w:eastAsia="Arial" w:cs="Arial"/>
-                <w:color w:val="111111"/>
-                <w:sz w:val="22"/>
-                <w:szCs w:val="22"/>
-              </w:rPr>
-              <w:t>NA</w:t>
-            </w:r>
-          </w:p>
-        </w:tc>
-        <w:tc>
-          <w:tcPr>
-            <w:tcW w:w="0" w:type="auto"/>
-            <w:tcBorders>
-              <w:top w:val="single" w:sz="8" w:space="0" w:color="666666"/>
-              <w:left w:val="single" w:sz="8" w:space="0" w:color="666666"/>
-              <w:bottom w:val="single" w:sz="8" w:space="0" w:color="666666"/>
-              <w:right w:val="single" w:sz="8" w:space="0" w:color="666666"/>
-            </w:tcBorders>
-            <w:shd w:val="clear" w:color="auto" w:fill="FFFFFF"/>
-            <w:tcMar>
-              <w:top w:w="0" w:type="dxa"/>
-              <w:left w:w="0" w:type="dxa"/>
-              <w:bottom w:w="0" w:type="dxa"/>
-              <w:right w:w="0" w:type="dxa"/>
-            </w:tcMar>
-            <w:vAlign w:val="center"/>
-          </w:tcPr>
-          <w:p>
-            <w:pPr>
-              <w:spacing w:before="40" w:after="40"/>
-              <w:ind w:left="100" w:right="100"/>
-            </w:pPr>
-            <w:r>
-              <w:rPr>
-                <w:rFonts w:eastAsia="Arial" w:cs="Arial"/>
-                <w:color w:val="111111"/>
-                <w:sz w:val="22"/>
-                <w:szCs w:val="22"/>
-              </w:rPr>
-              <w:t>NA</w:t>
-            </w:r>
-          </w:p>
-        </w:tc>
-        <w:tc>
-          <w:tcPr>
-            <w:tcW w:w="0" w:type="auto"/>
-            <w:tcBorders>
-              <w:top w:val="single" w:sz="8" w:space="0" w:color="666666"/>
-              <w:left w:val="single" w:sz="8" w:space="0" w:color="666666"/>
-              <w:bottom w:val="single" w:sz="8" w:space="0" w:color="666666"/>
-              <w:right w:val="single" w:sz="8" w:space="0" w:color="666666"/>
-            </w:tcBorders>
-            <w:shd w:val="clear" w:color="auto" w:fill="FFFFFF"/>
-            <w:tcMar>
-              <w:top w:w="0" w:type="dxa"/>
-              <w:left w:w="0" w:type="dxa"/>
-              <w:bottom w:w="0" w:type="dxa"/>
-              <w:right w:w="0" w:type="dxa"/>
-            </w:tcMar>
-            <w:vAlign w:val="center"/>
-          </w:tcPr>
-          <w:p>
-            <w:pPr>
-              <w:spacing w:before="40" w:after="40"/>
-              <w:ind w:left="100" w:right="100"/>
-            </w:pPr>
-            <w:r>
-              <w:rPr>
-                <w:rFonts w:eastAsia="Arial" w:cs="Arial"/>
-                <w:color w:val="111111"/>
-                <w:sz w:val="22"/>
-                <w:szCs w:val="22"/>
-              </w:rPr>
-              <w:t>NA</w:t>
-            </w:r>
-          </w:p>
-        </w:tc>
-        <w:tc>
-          <w:tcPr>
-            <w:tcW w:w="0" w:type="auto"/>
-            <w:tcBorders>
-              <w:top w:val="single" w:sz="8" w:space="0" w:color="666666"/>
-              <w:left w:val="single" w:sz="8" w:space="0" w:color="666666"/>
-              <w:bottom w:val="single" w:sz="8" w:space="0" w:color="666666"/>
-              <w:right w:val="single" w:sz="8" w:space="0" w:color="666666"/>
-            </w:tcBorders>
-            <w:shd w:val="clear" w:color="auto" w:fill="FFFFFF"/>
-            <w:tcMar>
-              <w:top w:w="0" w:type="dxa"/>
-              <w:left w:w="0" w:type="dxa"/>
-              <w:bottom w:w="0" w:type="dxa"/>
-              <w:right w:w="0" w:type="dxa"/>
-            </w:tcMar>
-            <w:vAlign w:val="center"/>
-          </w:tcPr>
-          <w:p>
-            <w:pPr>
-              <w:spacing w:before="40" w:after="40"/>
-              <w:ind w:left="100" w:right="100"/>
-            </w:pPr>
-            <w:r>
-              <w:rPr>
-                <w:rFonts w:eastAsia="Arial" w:cs="Arial"/>
-                <w:color w:val="111111"/>
-                <w:sz w:val="22"/>
-                <w:szCs w:val="22"/>
-              </w:rPr>
-              <w:t>NA</w:t>
-            </w:r>
-          </w:p>
-        </w:tc>
-        <w:tc>
-          <w:tcPr>
-            <w:tcW w:w="0" w:type="auto"/>
-            <w:tcBorders>
-              <w:top w:val="single" w:sz="8" w:space="0" w:color="666666"/>
-              <w:left w:val="single" w:sz="8" w:space="0" w:color="666666"/>
-              <w:bottom w:val="single" w:sz="8" w:space="0" w:color="666666"/>
-              <w:right w:val="single" w:sz="8" w:space="0" w:color="666666"/>
-            </w:tcBorders>
-            <w:shd w:val="clear" w:color="auto" w:fill="FFFFFF"/>
-            <w:tcMar>
-              <w:top w:w="0" w:type="dxa"/>
-              <w:left w:w="0" w:type="dxa"/>
-              <w:bottom w:w="0" w:type="dxa"/>
-              <w:right w:w="0" w:type="dxa"/>
-            </w:tcMar>
-            <w:vAlign w:val="center"/>
-          </w:tcPr>
-          <w:p>
-            <w:pPr>
-              <w:spacing w:before="40" w:after="40"/>
-              <w:ind w:left="100" w:right="100"/>
-            </w:pPr>
-            <w:r>
-              <w:rPr>
-                <w:rFonts w:eastAsia="Arial" w:cs="Arial"/>
-                <w:color w:val="111111"/>
-                <w:sz w:val="22"/>
-                <w:szCs w:val="22"/>
-              </w:rPr>
-              <w:t>NA</w:t>
-            </w:r>
-          </w:p>
-        </w:tc>
-        <w:tc>
-          <w:tcPr>
-            <w:tcW w:w="0" w:type="auto"/>
-            <w:tcBorders>
-              <w:top w:val="single" w:sz="8" w:space="0" w:color="666666"/>
-              <w:left w:val="single" w:sz="8" w:space="0" w:color="666666"/>
-              <w:bottom w:val="single" w:sz="8" w:space="0" w:color="666666"/>
-              <w:right w:val="single" w:sz="8" w:space="0" w:color="666666"/>
-            </w:tcBorders>
-            <w:shd w:val="clear" w:color="auto" w:fill="FFFFFF"/>
-            <w:tcMar>
-              <w:top w:w="0" w:type="dxa"/>
-              <w:left w:w="0" w:type="dxa"/>
-              <w:bottom w:w="0" w:type="dxa"/>
-              <w:right w:w="0" w:type="dxa"/>
-            </w:tcMar>
-            <w:vAlign w:val="center"/>
-          </w:tcPr>
-          <w:p>
-            <w:pPr>
-              <w:spacing w:before="40" w:after="40"/>
-              <w:ind w:left="100" w:right="100"/>
-            </w:pPr>
-            <w:r>
-              <w:rPr>
-                <w:rFonts w:eastAsia="Arial" w:cs="Arial"/>
-                <w:color w:val="111111"/>
-                <w:sz w:val="22"/>
-                <w:szCs w:val="22"/>
-              </w:rPr>
-              <w:t>NA</w:t>
-            </w:r>
-          </w:p>
-        </w:tc>
-        <w:tc>
-          <w:tcPr>
-            <w:tcW w:w="0" w:type="auto"/>
-            <w:tcBorders>
-              <w:top w:val="single" w:sz="8" w:space="0" w:color="666666"/>
-              <w:left w:val="single" w:sz="8" w:space="0" w:color="666666"/>
-              <w:bottom w:val="single" w:sz="8" w:space="0" w:color="666666"/>
-              <w:right w:val="single" w:sz="8" w:space="0" w:color="666666"/>
-            </w:tcBorders>
-            <w:shd w:val="clear" w:color="auto" w:fill="FFFFFF"/>
-            <w:tcMar>
-              <w:top w:w="0" w:type="dxa"/>
-              <w:left w:w="0" w:type="dxa"/>
-              <w:bottom w:w="0" w:type="dxa"/>
-              <w:right w:w="0" w:type="dxa"/>
-            </w:tcMar>
-            <w:vAlign w:val="center"/>
-          </w:tcPr>
-          <w:p>
-            <w:pPr>
-              <w:spacing w:before="40" w:after="40"/>
-              <w:ind w:left="100" w:right="100"/>
-            </w:pPr>
-            <w:r>
-              <w:rPr>
-                <w:rFonts w:eastAsia="Arial" w:cs="Arial"/>
-                <w:color w:val="111111"/>
-                <w:sz w:val="22"/>
-                <w:szCs w:val="22"/>
-              </w:rPr>
-              <w:t>NA</w:t>
-            </w:r>
-          </w:p>
-        </w:tc>
-      </w:tr>
-      <w:tr>
-        <w:trPr>
-          <w:cantSplit/>
-        </w:trPr>
-        <w:tc>
-          <w:tcPr>
-            <w:tcW w:w="0" w:type="auto"/>
-            <w:tcBorders>
-              <w:top w:val="single" w:sz="8" w:space="0" w:color="666666"/>
-              <w:left w:val="single" w:sz="8" w:space="0" w:color="666666"/>
-              <w:bottom w:val="single" w:sz="8" w:space="0" w:color="666666"/>
-              <w:right w:val="single" w:sz="8" w:space="0" w:color="666666"/>
-            </w:tcBorders>
-            <w:shd w:val="clear" w:color="auto" w:fill="FFFFFF"/>
-            <w:tcMar>
-              <w:top w:w="0" w:type="dxa"/>
-              <w:left w:w="0" w:type="dxa"/>
-              <w:bottom w:w="0" w:type="dxa"/>
-              <w:right w:w="0" w:type="dxa"/>
-            </w:tcMar>
-            <w:vAlign w:val="center"/>
-          </w:tcPr>
-          <w:p>
-            <w:pPr>
-              <w:spacing w:before="40" w:after="40"/>
-              <w:ind w:left="100" w:right="100"/>
-            </w:pPr>
-            <w:r>
-              <w:rPr>
-                <w:rFonts w:eastAsia="Arial" w:cs="Arial"/>
-                <w:color w:val="111111"/>
-                <w:sz w:val="22"/>
-                <w:szCs w:val="22"/>
-              </w:rPr>
-              <w:t>NA</w:t>
-            </w:r>
-          </w:p>
-        </w:tc>
-        <w:tc>
-          <w:tcPr>
-            <w:tcW w:w="0" w:type="auto"/>
-            <w:tcBorders>
-              <w:top w:val="single" w:sz="8" w:space="0" w:color="666666"/>
-              <w:left w:val="single" w:sz="8" w:space="0" w:color="666666"/>
-              <w:bottom w:val="single" w:sz="8" w:space="0" w:color="666666"/>
-              <w:right w:val="single" w:sz="8" w:space="0" w:color="666666"/>
-            </w:tcBorders>
-            <w:shd w:val="clear" w:color="auto" w:fill="FFFFFF"/>
-            <w:tcMar>
-              <w:top w:w="0" w:type="dxa"/>
-              <w:left w:w="0" w:type="dxa"/>
-              <w:bottom w:w="0" w:type="dxa"/>
-              <w:right w:w="0" w:type="dxa"/>
-            </w:tcMar>
-            <w:vAlign w:val="center"/>
-          </w:tcPr>
-          <w:p>
-            <w:pPr>
-              <w:spacing w:before="40" w:after="40"/>
-              <w:ind w:left="100" w:right="100"/>
-            </w:pPr>
-            <w:r>
-              <w:rPr>
-                <w:rFonts w:eastAsia="Arial" w:cs="Arial"/>
-                <w:color w:val="111111"/>
-                <w:sz w:val="22"/>
-                <w:szCs w:val="22"/>
-              </w:rPr>
-              <w:t>NA</w:t>
-            </w:r>
-          </w:p>
-        </w:tc>
-        <w:tc>
-          <w:tcPr>
-            <w:tcW w:w="0" w:type="auto"/>
-            <w:tcBorders>
-              <w:top w:val="single" w:sz="8" w:space="0" w:color="666666"/>
-              <w:left w:val="single" w:sz="8" w:space="0" w:color="666666"/>
-              <w:bottom w:val="single" w:sz="8" w:space="0" w:color="666666"/>
-              <w:right w:val="single" w:sz="8" w:space="0" w:color="666666"/>
-            </w:tcBorders>
-            <w:shd w:val="clear" w:color="auto" w:fill="FFFFFF"/>
-            <w:tcMar>
-              <w:top w:w="0" w:type="dxa"/>
-              <w:left w:w="0" w:type="dxa"/>
-              <w:bottom w:w="0" w:type="dxa"/>
-              <w:right w:w="0" w:type="dxa"/>
-            </w:tcMar>
-            <w:vAlign w:val="center"/>
-          </w:tcPr>
-          <w:p>
-            <w:pPr>
-              <w:spacing w:before="40" w:after="40"/>
-              <w:ind w:left="100" w:right="100"/>
-            </w:pPr>
-            <w:r>
-              <w:rPr>
-                <w:rFonts w:eastAsia="Arial" w:cs="Arial"/>
-                <w:color w:val="111111"/>
-                <w:sz w:val="22"/>
-                <w:szCs w:val="22"/>
-              </w:rPr>
-              <w:t>NA</w:t>
-            </w:r>
-          </w:p>
-        </w:tc>
-        <w:tc>
-          <w:tcPr>
-            <w:tcW w:w="0" w:type="auto"/>
-            <w:tcBorders>
-              <w:top w:val="single" w:sz="8" w:space="0" w:color="666666"/>
-              <w:left w:val="single" w:sz="8" w:space="0" w:color="666666"/>
-              <w:bottom w:val="single" w:sz="8" w:space="0" w:color="666666"/>
-              <w:right w:val="single" w:sz="8" w:space="0" w:color="666666"/>
-            </w:tcBorders>
-            <w:shd w:val="clear" w:color="auto" w:fill="FFFFFF"/>
-            <w:tcMar>
-              <w:top w:w="0" w:type="dxa"/>
-              <w:left w:w="0" w:type="dxa"/>
-              <w:bottom w:w="0" w:type="dxa"/>
-              <w:right w:w="0" w:type="dxa"/>
-            </w:tcMar>
-            <w:vAlign w:val="center"/>
-          </w:tcPr>
-          <w:p>
-            <w:pPr>
-              <w:spacing w:before="40" w:after="40"/>
-              <w:ind w:left="100" w:right="100"/>
-            </w:pPr>
-            <w:r>
-              <w:rPr>
-                <w:rFonts w:eastAsia="Arial" w:cs="Arial"/>
-                <w:color w:val="111111"/>
-                <w:sz w:val="22"/>
-                <w:szCs w:val="22"/>
-              </w:rPr>
-              <w:t>NA</w:t>
-            </w:r>
-          </w:p>
-        </w:tc>
-        <w:tc>
-          <w:tcPr>
-            <w:tcW w:w="0" w:type="auto"/>
-            <w:tcBorders>
-              <w:top w:val="single" w:sz="8" w:space="0" w:color="666666"/>
-              <w:left w:val="single" w:sz="8" w:space="0" w:color="666666"/>
-              <w:bottom w:val="single" w:sz="8" w:space="0" w:color="666666"/>
-              <w:right w:val="single" w:sz="8" w:space="0" w:color="666666"/>
-            </w:tcBorders>
-            <w:shd w:val="clear" w:color="auto" w:fill="FFFFFF"/>
-            <w:tcMar>
-              <w:top w:w="0" w:type="dxa"/>
-              <w:left w:w="0" w:type="dxa"/>
-              <w:bottom w:w="0" w:type="dxa"/>
-              <w:right w:w="0" w:type="dxa"/>
-            </w:tcMar>
-            <w:vAlign w:val="center"/>
-          </w:tcPr>
-          <w:p>
-            <w:pPr>
-              <w:spacing w:before="40" w:after="40"/>
-              <w:ind w:left="100" w:right="100"/>
-            </w:pPr>
-            <w:r>
-              <w:rPr>
-                <w:rFonts w:eastAsia="Arial" w:cs="Arial"/>
-                <w:color w:val="111111"/>
-                <w:sz w:val="22"/>
-                <w:szCs w:val="22"/>
-              </w:rPr>
-              <w:t>NA</w:t>
-            </w:r>
-          </w:p>
-        </w:tc>
-        <w:tc>
-          <w:tcPr>
-            <w:tcW w:w="0" w:type="auto"/>
-            <w:tcBorders>
-              <w:top w:val="single" w:sz="8" w:space="0" w:color="666666"/>
-              <w:left w:val="single" w:sz="8" w:space="0" w:color="666666"/>
-              <w:bottom w:val="single" w:sz="8" w:space="0" w:color="666666"/>
-              <w:right w:val="single" w:sz="8" w:space="0" w:color="666666"/>
-            </w:tcBorders>
-            <w:shd w:val="clear" w:color="auto" w:fill="FFFFFF"/>
-            <w:tcMar>
-              <w:top w:w="0" w:type="dxa"/>
-              <w:left w:w="0" w:type="dxa"/>
-              <w:bottom w:w="0" w:type="dxa"/>
-              <w:right w:w="0" w:type="dxa"/>
-            </w:tcMar>
-            <w:vAlign w:val="center"/>
-          </w:tcPr>
-          <w:p>
-            <w:pPr>
-              <w:spacing w:before="40" w:after="40"/>
-              <w:ind w:left="100" w:right="100"/>
-            </w:pPr>
-            <w:r>
-              <w:rPr>
-                <w:rFonts w:eastAsia="Arial" w:cs="Arial"/>
-                <w:color w:val="111111"/>
-                <w:sz w:val="22"/>
-                <w:szCs w:val="22"/>
-              </w:rPr>
-              <w:t>NA</w:t>
-            </w:r>
-          </w:p>
-        </w:tc>
-        <w:tc>
-          <w:tcPr>
-            <w:tcW w:w="0" w:type="auto"/>
-            <w:tcBorders>
-              <w:top w:val="single" w:sz="8" w:space="0" w:color="666666"/>
-              <w:left w:val="single" w:sz="8" w:space="0" w:color="666666"/>
-              <w:bottom w:val="single" w:sz="8" w:space="0" w:color="666666"/>
-              <w:right w:val="single" w:sz="8" w:space="0" w:color="666666"/>
-            </w:tcBorders>
-            <w:shd w:val="clear" w:color="auto" w:fill="FFFFFF"/>
-            <w:tcMar>
-              <w:top w:w="0" w:type="dxa"/>
-              <w:left w:w="0" w:type="dxa"/>
-              <w:bottom w:w="0" w:type="dxa"/>
-              <w:right w:w="0" w:type="dxa"/>
-            </w:tcMar>
-            <w:vAlign w:val="center"/>
-          </w:tcPr>
-          <w:p>
-            <w:pPr>
-              <w:spacing w:before="40" w:after="40"/>
-              <w:ind w:left="100" w:right="100"/>
-            </w:pPr>
-            <w:r>
-              <w:rPr>
-                <w:rFonts w:eastAsia="Arial" w:cs="Arial"/>
-                <w:color w:val="111111"/>
-                <w:sz w:val="22"/>
-                <w:szCs w:val="22"/>
-              </w:rPr>
-              <w:t>NA</w:t>
-            </w:r>
-          </w:p>
-        </w:tc>
-        <w:tc>
-          <w:tcPr>
-            <w:tcW w:w="0" w:type="auto"/>
-            <w:tcBorders>
-              <w:top w:val="single" w:sz="8" w:space="0" w:color="666666"/>
-              <w:left w:val="single" w:sz="8" w:space="0" w:color="666666"/>
-              <w:bottom w:val="single" w:sz="8" w:space="0" w:color="666666"/>
-              <w:right w:val="single" w:sz="8" w:space="0" w:color="666666"/>
-            </w:tcBorders>
-            <w:shd w:val="clear" w:color="auto" w:fill="FFFFFF"/>
-            <w:tcMar>
-              <w:top w:w="0" w:type="dxa"/>
-              <w:left w:w="0" w:type="dxa"/>
-              <w:bottom w:w="0" w:type="dxa"/>
-              <w:right w:w="0" w:type="dxa"/>
-            </w:tcMar>
-            <w:vAlign w:val="center"/>
-          </w:tcPr>
-          <w:p>
-            <w:pPr>
-              <w:spacing w:before="40" w:after="40"/>
-              <w:ind w:left="100" w:right="100"/>
-            </w:pPr>
-            <w:r>
-              <w:rPr>
-                <w:rFonts w:eastAsia="Arial" w:cs="Arial"/>
-                <w:color w:val="111111"/>
-                <w:sz w:val="22"/>
-                <w:szCs w:val="22"/>
-              </w:rPr>
-              <w:t>NA</w:t>
-            </w:r>
-          </w:p>
-        </w:tc>
-      </w:tr>
-      <w:tr>
-        <w:trPr>
-          <w:cantSplit/>
-        </w:trPr>
-        <w:tc>
-          <w:tcPr>
-            <w:tcW w:w="0" w:type="auto"/>
-            <w:tcBorders>
-              <w:top w:val="single" w:sz="8" w:space="0" w:color="666666"/>
-              <w:left w:val="single" w:sz="8" w:space="0" w:color="666666"/>
-              <w:bottom w:val="single" w:sz="8" w:space="0" w:color="666666"/>
-              <w:right w:val="single" w:sz="8" w:space="0" w:color="666666"/>
-            </w:tcBorders>
-            <w:shd w:val="clear" w:color="auto" w:fill="FFFFFF"/>
-            <w:tcMar>
-              <w:top w:w="0" w:type="dxa"/>
-              <w:left w:w="0" w:type="dxa"/>
-              <w:bottom w:w="0" w:type="dxa"/>
-              <w:right w:w="0" w:type="dxa"/>
-            </w:tcMar>
-            <w:vAlign w:val="center"/>
-          </w:tcPr>
-          <w:p>
-            <w:pPr>
-              <w:spacing w:before="40" w:after="40"/>
-              <w:ind w:left="100" w:right="100"/>
-            </w:pPr>
-            <w:r>
-              <w:rPr>
-                <w:rFonts w:eastAsia="Arial" w:cs="Arial"/>
-                <w:color w:val="111111"/>
-                <w:sz w:val="22"/>
-                <w:szCs w:val="22"/>
-              </w:rPr>
-              <w:t>NA</w:t>
-            </w:r>
-          </w:p>
-        </w:tc>
-        <w:tc>
-          <w:tcPr>
-            <w:tcW w:w="0" w:type="auto"/>
-            <w:tcBorders>
-              <w:top w:val="single" w:sz="8" w:space="0" w:color="666666"/>
-              <w:left w:val="single" w:sz="8" w:space="0" w:color="666666"/>
-              <w:bottom w:val="single" w:sz="8" w:space="0" w:color="666666"/>
-              <w:right w:val="single" w:sz="8" w:space="0" w:color="666666"/>
-            </w:tcBorders>
-            <w:shd w:val="clear" w:color="auto" w:fill="FFFFFF"/>
-            <w:tcMar>
-              <w:top w:w="0" w:type="dxa"/>
-              <w:left w:w="0" w:type="dxa"/>
-              <w:bottom w:w="0" w:type="dxa"/>
-              <w:right w:w="0" w:type="dxa"/>
-            </w:tcMar>
-            <w:vAlign w:val="center"/>
-          </w:tcPr>
-          <w:p>
-            <w:pPr>
-              <w:spacing w:before="40" w:after="40"/>
-              <w:ind w:left="100" w:right="100"/>
-            </w:pPr>
-            <w:r>
-              <w:rPr>
-                <w:rFonts w:eastAsia="Arial" w:cs="Arial"/>
-                <w:color w:val="111111"/>
-                <w:sz w:val="22"/>
-                <w:szCs w:val="22"/>
-              </w:rPr>
-              <w:t>NA</w:t>
-            </w:r>
-          </w:p>
-        </w:tc>
-        <w:tc>
-          <w:tcPr>
-            <w:tcW w:w="0" w:type="auto"/>
-            <w:tcBorders>
-              <w:top w:val="single" w:sz="8" w:space="0" w:color="666666"/>
-              <w:left w:val="single" w:sz="8" w:space="0" w:color="666666"/>
-              <w:bottom w:val="single" w:sz="8" w:space="0" w:color="666666"/>
-              <w:right w:val="single" w:sz="8" w:space="0" w:color="666666"/>
-            </w:tcBorders>
-            <w:shd w:val="clear" w:color="auto" w:fill="FFFFFF"/>
-            <w:tcMar>
-              <w:top w:w="0" w:type="dxa"/>
-              <w:left w:w="0" w:type="dxa"/>
-              <w:bottom w:w="0" w:type="dxa"/>
-              <w:right w:w="0" w:type="dxa"/>
-            </w:tcMar>
-            <w:vAlign w:val="center"/>
-          </w:tcPr>
-          <w:p>
-            <w:pPr>
-              <w:spacing w:before="40" w:after="40"/>
-              <w:ind w:left="100" w:right="100"/>
-            </w:pPr>
-            <w:r>
-              <w:rPr>
-                <w:rFonts w:eastAsia="Arial" w:cs="Arial"/>
-                <w:color w:val="111111"/>
-                <w:sz w:val="22"/>
-                <w:szCs w:val="22"/>
-              </w:rPr>
-              <w:t>NA</w:t>
-            </w:r>
-          </w:p>
-        </w:tc>
-        <w:tc>
-          <w:tcPr>
-            <w:tcW w:w="0" w:type="auto"/>
-            <w:tcBorders>
-              <w:top w:val="single" w:sz="8" w:space="0" w:color="666666"/>
-              <w:left w:val="single" w:sz="8" w:space="0" w:color="666666"/>
-              <w:bottom w:val="single" w:sz="8" w:space="0" w:color="666666"/>
-              <w:right w:val="single" w:sz="8" w:space="0" w:color="666666"/>
-            </w:tcBorders>
-            <w:shd w:val="clear" w:color="auto" w:fill="FFFFFF"/>
-            <w:tcMar>
-              <w:top w:w="0" w:type="dxa"/>
-              <w:left w:w="0" w:type="dxa"/>
-              <w:bottom w:w="0" w:type="dxa"/>
-              <w:right w:w="0" w:type="dxa"/>
-            </w:tcMar>
-            <w:vAlign w:val="center"/>
-          </w:tcPr>
-          <w:p>
-            <w:pPr>
-              <w:spacing w:before="40" w:after="40"/>
-              <w:ind w:left="100" w:right="100"/>
-            </w:pPr>
-            <w:r>
-              <w:rPr>
-                <w:rFonts w:eastAsia="Arial" w:cs="Arial"/>
-                <w:color w:val="111111"/>
-                <w:sz w:val="22"/>
-                <w:szCs w:val="22"/>
-              </w:rPr>
-              <w:t>NA</w:t>
-            </w:r>
-          </w:p>
-        </w:tc>
-        <w:tc>
-          <w:tcPr>
-            <w:tcW w:w="0" w:type="auto"/>
-            <w:tcBorders>
-              <w:top w:val="single" w:sz="8" w:space="0" w:color="666666"/>
-              <w:left w:val="single" w:sz="8" w:space="0" w:color="666666"/>
-              <w:bottom w:val="single" w:sz="8" w:space="0" w:color="666666"/>
-              <w:right w:val="single" w:sz="8" w:space="0" w:color="666666"/>
-            </w:tcBorders>
-            <w:shd w:val="clear" w:color="auto" w:fill="FFFFFF"/>
-            <w:tcMar>
-              <w:top w:w="0" w:type="dxa"/>
-              <w:left w:w="0" w:type="dxa"/>
-              <w:bottom w:w="0" w:type="dxa"/>
-              <w:right w:w="0" w:type="dxa"/>
-            </w:tcMar>
-            <w:vAlign w:val="center"/>
-          </w:tcPr>
-          <w:p>
-            <w:pPr>
-              <w:spacing w:before="40" w:after="40"/>
-              <w:ind w:left="100" w:right="100"/>
-            </w:pPr>
-            <w:r>
-              <w:rPr>
-                <w:rFonts w:eastAsia="Arial" w:cs="Arial"/>
-                <w:color w:val="111111"/>
-                <w:sz w:val="22"/>
-                <w:szCs w:val="22"/>
-              </w:rPr>
-              <w:t>NA</w:t>
-            </w:r>
-          </w:p>
-        </w:tc>
-        <w:tc>
-          <w:tcPr>
-            <w:tcW w:w="0" w:type="auto"/>
-            <w:tcBorders>
-              <w:top w:val="single" w:sz="8" w:space="0" w:color="666666"/>
-              <w:left w:val="single" w:sz="8" w:space="0" w:color="666666"/>
-              <w:bottom w:val="single" w:sz="8" w:space="0" w:color="666666"/>
-              <w:right w:val="single" w:sz="8" w:space="0" w:color="666666"/>
-            </w:tcBorders>
-            <w:shd w:val="clear" w:color="auto" w:fill="FFFFFF"/>
-            <w:tcMar>
-              <w:top w:w="0" w:type="dxa"/>
-              <w:left w:w="0" w:type="dxa"/>
-              <w:bottom w:w="0" w:type="dxa"/>
-              <w:right w:w="0" w:type="dxa"/>
-            </w:tcMar>
-            <w:vAlign w:val="center"/>
-          </w:tcPr>
-          <w:p>
-            <w:pPr>
-              <w:spacing w:before="40" w:after="40"/>
-              <w:ind w:left="100" w:right="100"/>
-            </w:pPr>
-            <w:r>
-              <w:rPr>
-                <w:rFonts w:eastAsia="Arial" w:cs="Arial"/>
-                <w:color w:val="111111"/>
-                <w:sz w:val="22"/>
-                <w:szCs w:val="22"/>
-              </w:rPr>
-              <w:t>NA</w:t>
-            </w:r>
-          </w:p>
-        </w:tc>
-        <w:tc>
-          <w:tcPr>
-            <w:tcW w:w="0" w:type="auto"/>
-            <w:tcBorders>
-              <w:top w:val="single" w:sz="8" w:space="0" w:color="666666"/>
-              <w:left w:val="single" w:sz="8" w:space="0" w:color="666666"/>
-              <w:bottom w:val="single" w:sz="8" w:space="0" w:color="666666"/>
-              <w:right w:val="single" w:sz="8" w:space="0" w:color="666666"/>
-            </w:tcBorders>
-            <w:shd w:val="clear" w:color="auto" w:fill="FFFFFF"/>
-            <w:tcMar>
-              <w:top w:w="0" w:type="dxa"/>
-              <w:left w:w="0" w:type="dxa"/>
-              <w:bottom w:w="0" w:type="dxa"/>
-              <w:right w:w="0" w:type="dxa"/>
-            </w:tcMar>
-            <w:vAlign w:val="center"/>
-          </w:tcPr>
-          <w:p>
-            <w:pPr>
-              <w:spacing w:before="40" w:after="40"/>
-              <w:ind w:left="100" w:right="100"/>
-            </w:pPr>
-            <w:r>
-              <w:rPr>
-                <w:rFonts w:eastAsia="Arial" w:cs="Arial"/>
-                <w:color w:val="111111"/>
-                <w:sz w:val="22"/>
-                <w:szCs w:val="22"/>
-              </w:rPr>
-              <w:t>NA</w:t>
-            </w:r>
-          </w:p>
-        </w:tc>
-        <w:tc>
-          <w:tcPr>
-            <w:tcW w:w="0" w:type="auto"/>
-            <w:tcBorders>
-              <w:top w:val="single" w:sz="8" w:space="0" w:color="666666"/>
-              <w:left w:val="single" w:sz="8" w:space="0" w:color="666666"/>
-              <w:bottom w:val="single" w:sz="8" w:space="0" w:color="666666"/>
-              <w:right w:val="single" w:sz="8" w:space="0" w:color="666666"/>
-            </w:tcBorders>
-            <w:shd w:val="clear" w:color="auto" w:fill="FFFFFF"/>
-            <w:tcMar>
-              <w:top w:w="0" w:type="dxa"/>
-              <w:left w:w="0" w:type="dxa"/>
-              <w:bottom w:w="0" w:type="dxa"/>
-              <w:right w:w="0" w:type="dxa"/>
-            </w:tcMar>
-            <w:vAlign w:val="center"/>
-          </w:tcPr>
-          <w:p>
-            <w:pPr>
-              <w:spacing w:before="40" w:after="40"/>
-              <w:ind w:left="100" w:right="100"/>
-            </w:pPr>
-            <w:r>
-              <w:rPr>
-                <w:rFonts w:eastAsia="Arial" w:cs="Arial"/>
-                <w:color w:val="111111"/>
-                <w:sz w:val="22"/>
-                <w:szCs w:val="22"/>
-              </w:rPr>
-              <w:t>NA</w:t>
-            </w:r>
-          </w:p>
-        </w:tc>
-      </w:tr>
-      <w:tr>
-        <w:trPr>
-          <w:cantSplit/>
-        </w:trPr>
-        <w:tc>
-          <w:tcPr>
-            <w:tcW w:w="0" w:type="auto"/>
-            <w:tcBorders>
-              <w:top w:val="single" w:sz="8" w:space="0" w:color="666666"/>
-              <w:left w:val="single" w:sz="8" w:space="0" w:color="666666"/>
-              <w:bottom w:val="single" w:sz="8" w:space="0" w:color="666666"/>
-              <w:right w:val="single" w:sz="8" w:space="0" w:color="666666"/>
-            </w:tcBorders>
-            <w:shd w:val="clear" w:color="auto" w:fill="FFFFFF"/>
-            <w:tcMar>
-              <w:top w:w="0" w:type="dxa"/>
-              <w:left w:w="0" w:type="dxa"/>
-              <w:bottom w:w="0" w:type="dxa"/>
-              <w:right w:w="0" w:type="dxa"/>
-            </w:tcMar>
-            <w:vAlign w:val="center"/>
-          </w:tcPr>
-          <w:p>
-            <w:pPr>
-              <w:spacing w:before="40" w:after="40"/>
-              <w:ind w:left="100" w:right="100"/>
-            </w:pPr>
-            <w:r>
-              <w:rPr>
-                <w:rFonts w:eastAsia="Arial" w:cs="Arial"/>
-                <w:color w:val="111111"/>
-                <w:sz w:val="22"/>
-                <w:szCs w:val="22"/>
-              </w:rPr>
-              <w:t>NA</w:t>
-            </w:r>
-          </w:p>
-        </w:tc>
-        <w:tc>
-          <w:tcPr>
-            <w:tcW w:w="0" w:type="auto"/>
-            <w:tcBorders>
-              <w:top w:val="single" w:sz="8" w:space="0" w:color="666666"/>
-              <w:left w:val="single" w:sz="8" w:space="0" w:color="666666"/>
-              <w:bottom w:val="single" w:sz="8" w:space="0" w:color="666666"/>
-              <w:right w:val="single" w:sz="8" w:space="0" w:color="666666"/>
-            </w:tcBorders>
-            <w:shd w:val="clear" w:color="auto" w:fill="FFFFFF"/>
-            <w:tcMar>
-              <w:top w:w="0" w:type="dxa"/>
-              <w:left w:w="0" w:type="dxa"/>
-              <w:bottom w:w="0" w:type="dxa"/>
-              <w:right w:w="0" w:type="dxa"/>
-            </w:tcMar>
-            <w:vAlign w:val="center"/>
-          </w:tcPr>
-          <w:p>
-            <w:pPr>
-              <w:spacing w:before="40" w:after="40"/>
-              <w:ind w:left="100" w:right="100"/>
-            </w:pPr>
-            <w:r>
-              <w:rPr>
-                <w:rFonts w:eastAsia="Arial" w:cs="Arial"/>
-                <w:color w:val="111111"/>
-                <w:sz w:val="22"/>
-                <w:szCs w:val="22"/>
-              </w:rPr>
-              <w:t>NA</w:t>
-            </w:r>
-          </w:p>
-        </w:tc>
-        <w:tc>
-          <w:tcPr>
-            <w:tcW w:w="0" w:type="auto"/>
-            <w:tcBorders>
-              <w:top w:val="single" w:sz="8" w:space="0" w:color="666666"/>
-              <w:left w:val="single" w:sz="8" w:space="0" w:color="666666"/>
-              <w:bottom w:val="single" w:sz="8" w:space="0" w:color="666666"/>
-              <w:right w:val="single" w:sz="8" w:space="0" w:color="666666"/>
-            </w:tcBorders>
-            <w:shd w:val="clear" w:color="auto" w:fill="FFFFFF"/>
-            <w:tcMar>
-              <w:top w:w="0" w:type="dxa"/>
-              <w:left w:w="0" w:type="dxa"/>
-              <w:bottom w:w="0" w:type="dxa"/>
-              <w:right w:w="0" w:type="dxa"/>
-            </w:tcMar>
-            <w:vAlign w:val="center"/>
-          </w:tcPr>
-          <w:p>
-            <w:pPr>
-              <w:spacing w:before="40" w:after="40"/>
-              <w:ind w:left="100" w:right="100"/>
-            </w:pPr>
-            <w:r>
-              <w:rPr>
-                <w:rFonts w:eastAsia="Arial" w:cs="Arial"/>
-                <w:color w:val="111111"/>
-                <w:sz w:val="22"/>
-                <w:szCs w:val="22"/>
-              </w:rPr>
-              <w:t>NA</w:t>
-            </w:r>
-          </w:p>
-        </w:tc>
-        <w:tc>
-          <w:tcPr>
-            <w:tcW w:w="0" w:type="auto"/>
-            <w:tcBorders>
-              <w:top w:val="single" w:sz="8" w:space="0" w:color="666666"/>
-              <w:left w:val="single" w:sz="8" w:space="0" w:color="666666"/>
-              <w:bottom w:val="single" w:sz="8" w:space="0" w:color="666666"/>
-              <w:right w:val="single" w:sz="8" w:space="0" w:color="666666"/>
-            </w:tcBorders>
-            <w:shd w:val="clear" w:color="auto" w:fill="FFFFFF"/>
-            <w:tcMar>
-              <w:top w:w="0" w:type="dxa"/>
-              <w:left w:w="0" w:type="dxa"/>
-              <w:bottom w:w="0" w:type="dxa"/>
-              <w:right w:w="0" w:type="dxa"/>
-            </w:tcMar>
-            <w:vAlign w:val="center"/>
-          </w:tcPr>
-          <w:p>
-            <w:pPr>
-              <w:spacing w:before="40" w:after="40"/>
-              <w:ind w:left="100" w:right="100"/>
-            </w:pPr>
-            <w:r>
-              <w:rPr>
-                <w:rFonts w:eastAsia="Arial" w:cs="Arial"/>
-                <w:color w:val="111111"/>
-                <w:sz w:val="22"/>
-                <w:szCs w:val="22"/>
-              </w:rPr>
-              <w:t>NA</w:t>
-            </w:r>
-          </w:p>
-        </w:tc>
-        <w:tc>
-          <w:tcPr>
-            <w:tcW w:w="0" w:type="auto"/>
-            <w:tcBorders>
-              <w:top w:val="single" w:sz="8" w:space="0" w:color="666666"/>
-              <w:left w:val="single" w:sz="8" w:space="0" w:color="666666"/>
-              <w:bottom w:val="single" w:sz="8" w:space="0" w:color="666666"/>
-              <w:right w:val="single" w:sz="8" w:space="0" w:color="666666"/>
-            </w:tcBorders>
-            <w:shd w:val="clear" w:color="auto" w:fill="FFFFFF"/>
-            <w:tcMar>
-              <w:top w:w="0" w:type="dxa"/>
-              <w:left w:w="0" w:type="dxa"/>
-              <w:bottom w:w="0" w:type="dxa"/>
-              <w:right w:w="0" w:type="dxa"/>
-            </w:tcMar>
-            <w:vAlign w:val="center"/>
-          </w:tcPr>
-          <w:p>
-            <w:pPr>
-              <w:spacing w:before="40" w:after="40"/>
-              <w:ind w:left="100" w:right="100"/>
-            </w:pPr>
-            <w:r>
-              <w:rPr>
-                <w:rFonts w:eastAsia="Arial" w:cs="Arial"/>
-                <w:color w:val="111111"/>
-                <w:sz w:val="22"/>
-                <w:szCs w:val="22"/>
-              </w:rPr>
-              <w:t>NA</w:t>
-            </w:r>
-          </w:p>
-        </w:tc>
-        <w:tc>
-          <w:tcPr>
-            <w:tcW w:w="0" w:type="auto"/>
-            <w:tcBorders>
-              <w:top w:val="single" w:sz="8" w:space="0" w:color="666666"/>
-              <w:left w:val="single" w:sz="8" w:space="0" w:color="666666"/>
-              <w:bottom w:val="single" w:sz="8" w:space="0" w:color="666666"/>
-              <w:right w:val="single" w:sz="8" w:space="0" w:color="666666"/>
-            </w:tcBorders>
-            <w:shd w:val="clear" w:color="auto" w:fill="FFFFFF"/>
-            <w:tcMar>
-              <w:top w:w="0" w:type="dxa"/>
-              <w:left w:w="0" w:type="dxa"/>
-              <w:bottom w:w="0" w:type="dxa"/>
-              <w:right w:w="0" w:type="dxa"/>
-            </w:tcMar>
-            <w:vAlign w:val="center"/>
-          </w:tcPr>
-          <w:p>
-            <w:pPr>
-              <w:spacing w:before="40" w:after="40"/>
-              <w:ind w:left="100" w:right="100"/>
-            </w:pPr>
-            <w:r>
-              <w:rPr>
-                <w:rFonts w:eastAsia="Arial" w:cs="Arial"/>
-                <w:color w:val="111111"/>
-                <w:sz w:val="22"/>
-                <w:szCs w:val="22"/>
-              </w:rPr>
-              <w:t>NA</w:t>
-            </w:r>
-          </w:p>
-        </w:tc>
-        <w:tc>
-          <w:tcPr>
-            <w:tcW w:w="0" w:type="auto"/>
-            <w:tcBorders>
-              <w:top w:val="single" w:sz="8" w:space="0" w:color="666666"/>
-              <w:left w:val="single" w:sz="8" w:space="0" w:color="666666"/>
-              <w:bottom w:val="single" w:sz="8" w:space="0" w:color="666666"/>
-              <w:right w:val="single" w:sz="8" w:space="0" w:color="666666"/>
-            </w:tcBorders>
-            <w:shd w:val="clear" w:color="auto" w:fill="FFFFFF"/>
-            <w:tcMar>
-              <w:top w:w="0" w:type="dxa"/>
-              <w:left w:w="0" w:type="dxa"/>
-              <w:bottom w:w="0" w:type="dxa"/>
-              <w:right w:w="0" w:type="dxa"/>
-            </w:tcMar>
-            <w:vAlign w:val="center"/>
-          </w:tcPr>
-          <w:p>
-            <w:pPr>
-              <w:spacing w:before="40" w:after="40"/>
-              <w:ind w:left="100" w:right="100"/>
-            </w:pPr>
-            <w:r>
-              <w:rPr>
-                <w:rFonts w:eastAsia="Arial" w:cs="Arial"/>
-                <w:color w:val="111111"/>
-                <w:sz w:val="22"/>
-                <w:szCs w:val="22"/>
-              </w:rPr>
-              <w:t>NA</w:t>
-            </w:r>
-          </w:p>
-        </w:tc>
-        <w:tc>
-          <w:tcPr>
-            <w:tcW w:w="0" w:type="auto"/>
-            <w:tcBorders>
-              <w:top w:val="single" w:sz="8" w:space="0" w:color="666666"/>
-              <w:left w:val="single" w:sz="8" w:space="0" w:color="666666"/>
-              <w:bottom w:val="single" w:sz="8" w:space="0" w:color="666666"/>
-              <w:right w:val="single" w:sz="8" w:space="0" w:color="666666"/>
-            </w:tcBorders>
-            <w:shd w:val="clear" w:color="auto" w:fill="FFFFFF"/>
-            <w:tcMar>
-              <w:top w:w="0" w:type="dxa"/>
-              <w:left w:w="0" w:type="dxa"/>
-              <w:bottom w:w="0" w:type="dxa"/>
-              <w:right w:w="0" w:type="dxa"/>
-            </w:tcMar>
-            <w:vAlign w:val="center"/>
-          </w:tcPr>
-          <w:p>
-            <w:pPr>
-              <w:spacing w:before="40" w:after="40"/>
-              <w:ind w:left="100" w:right="100"/>
-            </w:pPr>
-            <w:r>
-              <w:rPr>
-                <w:rFonts w:eastAsia="Arial" w:cs="Arial"/>
-                <w:color w:val="111111"/>
-                <w:sz w:val="22"/>
-                <w:szCs w:val="22"/>
-              </w:rPr>
-              <w:t>NA</w:t>
-            </w:r>
-          </w:p>
-        </w:tc>
-      </w:tr>
-      <w:tr>
-        <w:trPr>
-          <w:cantSplit/>
-        </w:trPr>
-        <w:tc>
-          <w:tcPr>
-            <w:tcW w:w="0" w:type="auto"/>
-            <w:tcBorders>
-              <w:top w:val="single" w:sz="8" w:space="0" w:color="666666"/>
-              <w:left w:val="single" w:sz="8" w:space="0" w:color="666666"/>
-              <w:bottom w:val="single" w:sz="8" w:space="0" w:color="666666"/>
-              <w:right w:val="single" w:sz="8" w:space="0" w:color="666666"/>
-            </w:tcBorders>
-            <w:shd w:val="clear" w:color="auto" w:fill="FFFFFF"/>
-            <w:tcMar>
-              <w:top w:w="0" w:type="dxa"/>
-              <w:left w:w="0" w:type="dxa"/>
-              <w:bottom w:w="0" w:type="dxa"/>
-              <w:right w:w="0" w:type="dxa"/>
-            </w:tcMar>
-            <w:vAlign w:val="center"/>
-          </w:tcPr>
-          <w:p>
-            <w:pPr>
-              <w:spacing w:before="40" w:after="40"/>
-              <w:ind w:left="100" w:right="100"/>
-            </w:pPr>
-            <w:r>
-              <w:rPr>
-                <w:rFonts w:eastAsia="Arial" w:cs="Arial"/>
-                <w:color w:val="111111"/>
-                <w:sz w:val="22"/>
-                <w:szCs w:val="22"/>
-              </w:rPr>
-              <w:t>NA</w:t>
-            </w:r>
-          </w:p>
-        </w:tc>
-        <w:tc>
-          <w:tcPr>
-            <w:tcW w:w="0" w:type="auto"/>
-            <w:tcBorders>
-              <w:top w:val="single" w:sz="8" w:space="0" w:color="666666"/>
-              <w:left w:val="single" w:sz="8" w:space="0" w:color="666666"/>
-              <w:bottom w:val="single" w:sz="8" w:space="0" w:color="666666"/>
-              <w:right w:val="single" w:sz="8" w:space="0" w:color="666666"/>
-            </w:tcBorders>
-            <w:shd w:val="clear" w:color="auto" w:fill="FFFFFF"/>
-            <w:tcMar>
-              <w:top w:w="0" w:type="dxa"/>
-              <w:left w:w="0" w:type="dxa"/>
-              <w:bottom w:w="0" w:type="dxa"/>
-              <w:right w:w="0" w:type="dxa"/>
-            </w:tcMar>
-            <w:vAlign w:val="center"/>
-          </w:tcPr>
-          <w:p>
-            <w:pPr>
-              <w:spacing w:before="40" w:after="40"/>
-              <w:ind w:left="100" w:right="100"/>
-            </w:pPr>
-            <w:r>
-              <w:rPr>
-                <w:rFonts w:eastAsia="Arial" w:cs="Arial"/>
-                <w:color w:val="111111"/>
-                <w:sz w:val="22"/>
-                <w:szCs w:val="22"/>
-              </w:rPr>
-              <w:t>NA</w:t>
-            </w:r>
-          </w:p>
-        </w:tc>
-        <w:tc>
-          <w:tcPr>
-            <w:tcW w:w="0" w:type="auto"/>
-            <w:tcBorders>
-              <w:top w:val="single" w:sz="8" w:space="0" w:color="666666"/>
-              <w:left w:val="single" w:sz="8" w:space="0" w:color="666666"/>
-              <w:bottom w:val="single" w:sz="8" w:space="0" w:color="666666"/>
-              <w:right w:val="single" w:sz="8" w:space="0" w:color="666666"/>
-            </w:tcBorders>
-            <w:shd w:val="clear" w:color="auto" w:fill="FFFFFF"/>
-            <w:tcMar>
-              <w:top w:w="0" w:type="dxa"/>
-              <w:left w:w="0" w:type="dxa"/>
-              <w:bottom w:w="0" w:type="dxa"/>
-              <w:right w:w="0" w:type="dxa"/>
-            </w:tcMar>
-            <w:vAlign w:val="center"/>
-          </w:tcPr>
-          <w:p>
-            <w:pPr>
-              <w:spacing w:before="40" w:after="40"/>
-              <w:ind w:left="100" w:right="100"/>
-            </w:pPr>
-            <w:r>
-              <w:rPr>
-                <w:rFonts w:eastAsia="Arial" w:cs="Arial"/>
-                <w:color w:val="111111"/>
-                <w:sz w:val="22"/>
-                <w:szCs w:val="22"/>
-              </w:rPr>
-              <w:t>NA</w:t>
-            </w:r>
-          </w:p>
-        </w:tc>
-        <w:tc>
-          <w:tcPr>
-            <w:tcW w:w="0" w:type="auto"/>
-            <w:tcBorders>
-              <w:top w:val="single" w:sz="8" w:space="0" w:color="666666"/>
-              <w:left w:val="single" w:sz="8" w:space="0" w:color="666666"/>
-              <w:bottom w:val="single" w:sz="8" w:space="0" w:color="666666"/>
-              <w:right w:val="single" w:sz="8" w:space="0" w:color="666666"/>
-            </w:tcBorders>
-            <w:shd w:val="clear" w:color="auto" w:fill="FFFFFF"/>
-            <w:tcMar>
-              <w:top w:w="0" w:type="dxa"/>
-              <w:left w:w="0" w:type="dxa"/>
-              <w:bottom w:w="0" w:type="dxa"/>
-              <w:right w:w="0" w:type="dxa"/>
-            </w:tcMar>
-            <w:vAlign w:val="center"/>
-          </w:tcPr>
-          <w:p>
-            <w:pPr>
-              <w:spacing w:before="40" w:after="40"/>
-              <w:ind w:left="100" w:right="100"/>
-            </w:pPr>
-            <w:r>
-              <w:rPr>
-                <w:rFonts w:eastAsia="Arial" w:cs="Arial"/>
-                <w:color w:val="111111"/>
-                <w:sz w:val="22"/>
-                <w:szCs w:val="22"/>
-              </w:rPr>
-              <w:t>NA</w:t>
-            </w:r>
-          </w:p>
-        </w:tc>
-        <w:tc>
-          <w:tcPr>
-            <w:tcW w:w="0" w:type="auto"/>
-            <w:tcBorders>
-              <w:top w:val="single" w:sz="8" w:space="0" w:color="666666"/>
-              <w:left w:val="single" w:sz="8" w:space="0" w:color="666666"/>
-              <w:bottom w:val="single" w:sz="8" w:space="0" w:color="666666"/>
-              <w:right w:val="single" w:sz="8" w:space="0" w:color="666666"/>
-            </w:tcBorders>
-            <w:shd w:val="clear" w:color="auto" w:fill="FFFFFF"/>
-            <w:tcMar>
-              <w:top w:w="0" w:type="dxa"/>
-              <w:left w:w="0" w:type="dxa"/>
-              <w:bottom w:w="0" w:type="dxa"/>
-              <w:right w:w="0" w:type="dxa"/>
-            </w:tcMar>
-            <w:vAlign w:val="center"/>
-          </w:tcPr>
-          <w:p>
-            <w:pPr>
-              <w:spacing w:before="40" w:after="40"/>
-              <w:ind w:left="100" w:right="100"/>
-            </w:pPr>
-            <w:r>
-              <w:rPr>
-                <w:rFonts w:eastAsia="Arial" w:cs="Arial"/>
-                <w:color w:val="111111"/>
-                <w:sz w:val="22"/>
-                <w:szCs w:val="22"/>
-              </w:rPr>
-              <w:t>NA</w:t>
-            </w:r>
-          </w:p>
-        </w:tc>
-        <w:tc>
-          <w:tcPr>
-            <w:tcW w:w="0" w:type="auto"/>
-            <w:tcBorders>
-              <w:top w:val="single" w:sz="8" w:space="0" w:color="666666"/>
-              <w:left w:val="single" w:sz="8" w:space="0" w:color="666666"/>
-              <w:bottom w:val="single" w:sz="8" w:space="0" w:color="666666"/>
-              <w:right w:val="single" w:sz="8" w:space="0" w:color="666666"/>
-            </w:tcBorders>
-            <w:shd w:val="clear" w:color="auto" w:fill="FFFFFF"/>
-            <w:tcMar>
-              <w:top w:w="0" w:type="dxa"/>
-              <w:left w:w="0" w:type="dxa"/>
-              <w:bottom w:w="0" w:type="dxa"/>
-              <w:right w:w="0" w:type="dxa"/>
-            </w:tcMar>
-            <w:vAlign w:val="center"/>
-          </w:tcPr>
-          <w:p>
-            <w:pPr>
-              <w:spacing w:before="40" w:after="40"/>
-              <w:ind w:left="100" w:right="100"/>
-            </w:pPr>
-            <w:r>
-              <w:rPr>
-                <w:rFonts w:eastAsia="Arial" w:cs="Arial"/>
-                <w:color w:val="111111"/>
-                <w:sz w:val="22"/>
-                <w:szCs w:val="22"/>
-              </w:rPr>
-              <w:t>NA</w:t>
-            </w:r>
-          </w:p>
-        </w:tc>
-        <w:tc>
-          <w:tcPr>
-            <w:tcW w:w="0" w:type="auto"/>
-            <w:tcBorders>
-              <w:top w:val="single" w:sz="8" w:space="0" w:color="666666"/>
-              <w:left w:val="single" w:sz="8" w:space="0" w:color="666666"/>
-              <w:bottom w:val="single" w:sz="8" w:space="0" w:color="666666"/>
-              <w:right w:val="single" w:sz="8" w:space="0" w:color="666666"/>
-            </w:tcBorders>
-            <w:shd w:val="clear" w:color="auto" w:fill="FFFFFF"/>
-            <w:tcMar>
-              <w:top w:w="0" w:type="dxa"/>
-              <w:left w:w="0" w:type="dxa"/>
-              <w:bottom w:w="0" w:type="dxa"/>
-              <w:right w:w="0" w:type="dxa"/>
-            </w:tcMar>
-            <w:vAlign w:val="center"/>
-          </w:tcPr>
-          <w:p>
-            <w:pPr>
-              <w:spacing w:before="40" w:after="40"/>
-              <w:ind w:left="100" w:right="100"/>
-            </w:pPr>
-            <w:r>
-              <w:rPr>
-                <w:rFonts w:eastAsia="Arial" w:cs="Arial"/>
-                <w:color w:val="111111"/>
-                <w:sz w:val="22"/>
-                <w:szCs w:val="22"/>
-              </w:rPr>
-              <w:t>NA</w:t>
-            </w:r>
-          </w:p>
-        </w:tc>
-        <w:tc>
-          <w:tcPr>
-            <w:tcW w:w="0" w:type="auto"/>
-            <w:tcBorders>
-              <w:top w:val="single" w:sz="8" w:space="0" w:color="666666"/>
-              <w:left w:val="single" w:sz="8" w:space="0" w:color="666666"/>
-              <w:bottom w:val="single" w:sz="8" w:space="0" w:color="666666"/>
-              <w:right w:val="single" w:sz="8" w:space="0" w:color="666666"/>
-            </w:tcBorders>
-            <w:shd w:val="clear" w:color="auto" w:fill="FFFFFF"/>
-            <w:tcMar>
-              <w:top w:w="0" w:type="dxa"/>
-              <w:left w:w="0" w:type="dxa"/>
-              <w:bottom w:w="0" w:type="dxa"/>
-              <w:right w:w="0" w:type="dxa"/>
-            </w:tcMar>
-            <w:vAlign w:val="center"/>
-          </w:tcPr>
-          <w:p>
-            <w:pPr>
-              <w:spacing w:before="40" w:after="40"/>
-              <w:ind w:left="100" w:right="100"/>
-            </w:pPr>
-            <w:r>
-              <w:rPr>
-                <w:rFonts w:eastAsia="Arial" w:cs="Arial"/>
-                <w:color w:val="111111"/>
-                <w:sz w:val="22"/>
-                <w:szCs w:val="22"/>
-              </w:rPr>
-              <w:t>NA</w:t>
-            </w:r>
-          </w:p>
-        </w:tc>
-      </w:tr>
-      <w:tr>
-        <w:trPr>
-          <w:cantSplit/>
-        </w:trPr>
-        <w:tc>
-          <w:tcPr>
-            <w:tcW w:w="0" w:type="auto"/>
-            <w:tcBorders>
-              <w:top w:val="single" w:sz="8" w:space="0" w:color="666666"/>
-              <w:left w:val="single" w:sz="8" w:space="0" w:color="666666"/>
-              <w:bottom w:val="single" w:sz="8" w:space="0" w:color="666666"/>
-              <w:right w:val="single" w:sz="8" w:space="0" w:color="666666"/>
-            </w:tcBorders>
-            <w:shd w:val="clear" w:color="auto" w:fill="FFFFFF"/>
-            <w:tcMar>
-              <w:top w:w="0" w:type="dxa"/>
-              <w:left w:w="0" w:type="dxa"/>
-              <w:bottom w:w="0" w:type="dxa"/>
-              <w:right w:w="0" w:type="dxa"/>
-            </w:tcMar>
-            <w:vAlign w:val="center"/>
-          </w:tcPr>
-          <w:p>
-            <w:pPr>
-              <w:spacing w:before="40" w:after="40"/>
-              <w:ind w:left="100" w:right="100"/>
-            </w:pPr>
-            <w:r>
-              <w:rPr>
-                <w:rFonts w:eastAsia="Arial" w:cs="Arial"/>
-                <w:color w:val="111111"/>
-                <w:sz w:val="22"/>
-                <w:szCs w:val="22"/>
-              </w:rPr>
-              <w:t>NA</w:t>
-            </w:r>
-          </w:p>
-        </w:tc>
-        <w:tc>
-          <w:tcPr>
-            <w:tcW w:w="0" w:type="auto"/>
-            <w:tcBorders>
-              <w:top w:val="single" w:sz="8" w:space="0" w:color="666666"/>
-              <w:left w:val="single" w:sz="8" w:space="0" w:color="666666"/>
-              <w:bottom w:val="single" w:sz="8" w:space="0" w:color="666666"/>
-              <w:right w:val="single" w:sz="8" w:space="0" w:color="666666"/>
-            </w:tcBorders>
-            <w:shd w:val="clear" w:color="auto" w:fill="FFFFFF"/>
-            <w:tcMar>
-              <w:top w:w="0" w:type="dxa"/>
-              <w:left w:w="0" w:type="dxa"/>
-              <w:bottom w:w="0" w:type="dxa"/>
-              <w:right w:w="0" w:type="dxa"/>
-            </w:tcMar>
-            <w:vAlign w:val="center"/>
-          </w:tcPr>
-          <w:p>
-            <w:pPr>
-              <w:spacing w:before="40" w:after="40"/>
-              <w:ind w:left="100" w:right="100"/>
-            </w:pPr>
-            <w:r>
-              <w:rPr>
-                <w:rFonts w:eastAsia="Arial" w:cs="Arial"/>
-                <w:color w:val="111111"/>
-                <w:sz w:val="22"/>
-                <w:szCs w:val="22"/>
-              </w:rPr>
-              <w:t>NA</w:t>
-            </w:r>
-          </w:p>
-        </w:tc>
-        <w:tc>
-          <w:tcPr>
-            <w:tcW w:w="0" w:type="auto"/>
-            <w:tcBorders>
-              <w:top w:val="single" w:sz="8" w:space="0" w:color="666666"/>
-              <w:left w:val="single" w:sz="8" w:space="0" w:color="666666"/>
-              <w:bottom w:val="single" w:sz="8" w:space="0" w:color="666666"/>
-              <w:right w:val="single" w:sz="8" w:space="0" w:color="666666"/>
-            </w:tcBorders>
-            <w:shd w:val="clear" w:color="auto" w:fill="FFFFFF"/>
-            <w:tcMar>
-              <w:top w:w="0" w:type="dxa"/>
-              <w:left w:w="0" w:type="dxa"/>
-              <w:bottom w:w="0" w:type="dxa"/>
-              <w:right w:w="0" w:type="dxa"/>
-            </w:tcMar>
-            <w:vAlign w:val="center"/>
-          </w:tcPr>
-          <w:p>
-            <w:pPr>
-              <w:spacing w:before="40" w:after="40"/>
-              <w:ind w:left="100" w:right="100"/>
-            </w:pPr>
-            <w:r>
-              <w:rPr>
-                <w:rFonts w:eastAsia="Arial" w:cs="Arial"/>
-                <w:color w:val="111111"/>
-                <w:sz w:val="22"/>
-                <w:szCs w:val="22"/>
-              </w:rPr>
-              <w:t>NA</w:t>
-            </w:r>
-          </w:p>
-        </w:tc>
-        <w:tc>
-          <w:tcPr>
-            <w:tcW w:w="0" w:type="auto"/>
-            <w:tcBorders>
-              <w:top w:val="single" w:sz="8" w:space="0" w:color="666666"/>
-              <w:left w:val="single" w:sz="8" w:space="0" w:color="666666"/>
-              <w:bottom w:val="single" w:sz="8" w:space="0" w:color="666666"/>
-              <w:right w:val="single" w:sz="8" w:space="0" w:color="666666"/>
-            </w:tcBorders>
-            <w:shd w:val="clear" w:color="auto" w:fill="FFFFFF"/>
-            <w:tcMar>
-              <w:top w:w="0" w:type="dxa"/>
-              <w:left w:w="0" w:type="dxa"/>
-              <w:bottom w:w="0" w:type="dxa"/>
-              <w:right w:w="0" w:type="dxa"/>
-            </w:tcMar>
-            <w:vAlign w:val="center"/>
-          </w:tcPr>
-          <w:p>
-            <w:pPr>
-              <w:spacing w:before="40" w:after="40"/>
-              <w:ind w:left="100" w:right="100"/>
-            </w:pPr>
-            <w:r>
-              <w:rPr>
-                <w:rFonts w:eastAsia="Arial" w:cs="Arial"/>
-                <w:color w:val="111111"/>
-                <w:sz w:val="22"/>
-                <w:szCs w:val="22"/>
-              </w:rPr>
-              <w:t>NA</w:t>
-            </w:r>
-          </w:p>
-        </w:tc>
-        <w:tc>
-          <w:tcPr>
-            <w:tcW w:w="0" w:type="auto"/>
-            <w:tcBorders>
-              <w:top w:val="single" w:sz="8" w:space="0" w:color="666666"/>
-              <w:left w:val="single" w:sz="8" w:space="0" w:color="666666"/>
-              <w:bottom w:val="single" w:sz="8" w:space="0" w:color="666666"/>
-              <w:right w:val="single" w:sz="8" w:space="0" w:color="666666"/>
-            </w:tcBorders>
-            <w:shd w:val="clear" w:color="auto" w:fill="FFFFFF"/>
-            <w:tcMar>
-              <w:top w:w="0" w:type="dxa"/>
-              <w:left w:w="0" w:type="dxa"/>
-              <w:bottom w:w="0" w:type="dxa"/>
-              <w:right w:w="0" w:type="dxa"/>
-            </w:tcMar>
-            <w:vAlign w:val="center"/>
-          </w:tcPr>
-          <w:p>
-            <w:pPr>
-              <w:spacing w:before="40" w:after="40"/>
-              <w:ind w:left="100" w:right="100"/>
-            </w:pPr>
-            <w:r>
-              <w:rPr>
-                <w:rFonts w:eastAsia="Arial" w:cs="Arial"/>
-                <w:color w:val="111111"/>
-                <w:sz w:val="22"/>
-                <w:szCs w:val="22"/>
-              </w:rPr>
-              <w:t>NA</w:t>
-            </w:r>
-          </w:p>
-        </w:tc>
-        <w:tc>
-          <w:tcPr>
-            <w:tcW w:w="0" w:type="auto"/>
-            <w:tcBorders>
-              <w:top w:val="single" w:sz="8" w:space="0" w:color="666666"/>
-              <w:left w:val="single" w:sz="8" w:space="0" w:color="666666"/>
-              <w:bottom w:val="single" w:sz="8" w:space="0" w:color="666666"/>
-              <w:right w:val="single" w:sz="8" w:space="0" w:color="666666"/>
-            </w:tcBorders>
-            <w:shd w:val="clear" w:color="auto" w:fill="FFFFFF"/>
-            <w:tcMar>
-              <w:top w:w="0" w:type="dxa"/>
-              <w:left w:w="0" w:type="dxa"/>
-              <w:bottom w:w="0" w:type="dxa"/>
-              <w:right w:w="0" w:type="dxa"/>
-            </w:tcMar>
-            <w:vAlign w:val="center"/>
-          </w:tcPr>
-          <w:p>
-            <w:pPr>
-              <w:spacing w:before="40" w:after="40"/>
-              <w:ind w:left="100" w:right="100"/>
-            </w:pPr>
-            <w:r>
-              <w:rPr>
-                <w:rFonts w:eastAsia="Arial" w:cs="Arial"/>
-                <w:color w:val="111111"/>
-                <w:sz w:val="22"/>
-                <w:szCs w:val="22"/>
-              </w:rPr>
-              <w:t>NA</w:t>
-            </w:r>
-          </w:p>
-        </w:tc>
-        <w:tc>
-          <w:tcPr>
-            <w:tcW w:w="0" w:type="auto"/>
-            <w:tcBorders>
-              <w:top w:val="single" w:sz="8" w:space="0" w:color="666666"/>
-              <w:left w:val="single" w:sz="8" w:space="0" w:color="666666"/>
-              <w:bottom w:val="single" w:sz="8" w:space="0" w:color="666666"/>
-              <w:right w:val="single" w:sz="8" w:space="0" w:color="666666"/>
-            </w:tcBorders>
-            <w:shd w:val="clear" w:color="auto" w:fill="FFFFFF"/>
-            <w:tcMar>
-              <w:top w:w="0" w:type="dxa"/>
-              <w:left w:w="0" w:type="dxa"/>
-              <w:bottom w:w="0" w:type="dxa"/>
-              <w:right w:w="0" w:type="dxa"/>
-            </w:tcMar>
-            <w:vAlign w:val="center"/>
-          </w:tcPr>
-          <w:p>
-            <w:pPr>
-              <w:spacing w:before="40" w:after="40"/>
-              <w:ind w:left="100" w:right="100"/>
-            </w:pPr>
-            <w:r>
-              <w:rPr>
-                <w:rFonts w:eastAsia="Arial" w:cs="Arial"/>
-                <w:color w:val="111111"/>
-                <w:sz w:val="22"/>
-                <w:szCs w:val="22"/>
-              </w:rPr>
-              <w:t>NA</w:t>
-            </w:r>
-          </w:p>
-        </w:tc>
-        <w:tc>
-          <w:tcPr>
-            <w:tcW w:w="0" w:type="auto"/>
-            <w:tcBorders>
-              <w:top w:val="single" w:sz="8" w:space="0" w:color="666666"/>
-              <w:left w:val="single" w:sz="8" w:space="0" w:color="666666"/>
-              <w:bottom w:val="single" w:sz="8" w:space="0" w:color="666666"/>
-              <w:right w:val="single" w:sz="8" w:space="0" w:color="666666"/>
-            </w:tcBorders>
-            <w:shd w:val="clear" w:color="auto" w:fill="FFFFFF"/>
-            <w:tcMar>
-              <w:top w:w="0" w:type="dxa"/>
-              <w:left w:w="0" w:type="dxa"/>
-              <w:bottom w:w="0" w:type="dxa"/>
-              <w:right w:w="0" w:type="dxa"/>
-            </w:tcMar>
-            <w:vAlign w:val="center"/>
-          </w:tcPr>
-          <w:p>
-            <w:pPr>
-              <w:spacing w:before="40" w:after="40"/>
-              <w:ind w:left="100" w:right="100"/>
-            </w:pPr>
-            <w:r>
-              <w:rPr>
-                <w:rFonts w:eastAsia="Arial" w:cs="Arial"/>
-                <w:color w:val="111111"/>
-                <w:sz w:val="22"/>
-                <w:szCs w:val="22"/>
-              </w:rPr>
-              <w:t>NA</w:t>
-            </w:r>
-          </w:p>
-        </w:tc>
-      </w:tr>
-      <w:tr>
-        <w:trPr>
-          <w:cantSplit/>
-        </w:trPr>
-        <w:tc>
-          <w:tcPr>
-            <w:tcW w:w="0" w:type="auto"/>
-            <w:tcBorders>
-              <w:top w:val="single" w:sz="8" w:space="0" w:color="666666"/>
-              <w:left w:val="single" w:sz="8" w:space="0" w:color="666666"/>
-              <w:bottom w:val="single" w:sz="8" w:space="0" w:color="666666"/>
-              <w:right w:val="single" w:sz="8" w:space="0" w:color="666666"/>
-            </w:tcBorders>
-            <w:shd w:val="clear" w:color="auto" w:fill="FFFFFF"/>
-            <w:tcMar>
-              <w:top w:w="0" w:type="dxa"/>
-              <w:left w:w="0" w:type="dxa"/>
-              <w:bottom w:w="0" w:type="dxa"/>
-              <w:right w:w="0" w:type="dxa"/>
-            </w:tcMar>
-            <w:vAlign w:val="center"/>
-          </w:tcPr>
-          <w:p>
-            <w:pPr>
-              <w:spacing w:before="40" w:after="40"/>
-              <w:ind w:left="100" w:right="100"/>
-            </w:pPr>
-            <w:r>
-              <w:rPr>
-                <w:rFonts w:eastAsia="Arial" w:cs="Arial"/>
-                <w:color w:val="111111"/>
-                <w:sz w:val="22"/>
-                <w:szCs w:val="22"/>
-              </w:rPr>
-              <w:t>NA</w:t>
-            </w:r>
-          </w:p>
-        </w:tc>
-        <w:tc>
-          <w:tcPr>
-            <w:tcW w:w="0" w:type="auto"/>
-            <w:tcBorders>
-              <w:top w:val="single" w:sz="8" w:space="0" w:color="666666"/>
-              <w:left w:val="single" w:sz="8" w:space="0" w:color="666666"/>
-              <w:bottom w:val="single" w:sz="8" w:space="0" w:color="666666"/>
-              <w:right w:val="single" w:sz="8" w:space="0" w:color="666666"/>
-            </w:tcBorders>
-            <w:shd w:val="clear" w:color="auto" w:fill="FFFFFF"/>
-            <w:tcMar>
-              <w:top w:w="0" w:type="dxa"/>
-              <w:left w:w="0" w:type="dxa"/>
-              <w:bottom w:w="0" w:type="dxa"/>
-              <w:right w:w="0" w:type="dxa"/>
-            </w:tcMar>
-            <w:vAlign w:val="center"/>
-          </w:tcPr>
-          <w:p>
-            <w:pPr>
-              <w:spacing w:before="40" w:after="40"/>
-              <w:ind w:left="100" w:right="100"/>
-            </w:pPr>
-            <w:r>
-              <w:rPr>
-                <w:rFonts w:eastAsia="Arial" w:cs="Arial"/>
-                <w:color w:val="111111"/>
-                <w:sz w:val="22"/>
-                <w:szCs w:val="22"/>
-              </w:rPr>
-              <w:t>NA</w:t>
-            </w:r>
-          </w:p>
-        </w:tc>
-        <w:tc>
-          <w:tcPr>
-            <w:tcW w:w="0" w:type="auto"/>
-            <w:tcBorders>
-              <w:top w:val="single" w:sz="8" w:space="0" w:color="666666"/>
-              <w:left w:val="single" w:sz="8" w:space="0" w:color="666666"/>
-              <w:bottom w:val="single" w:sz="8" w:space="0" w:color="666666"/>
-              <w:right w:val="single" w:sz="8" w:space="0" w:color="666666"/>
-            </w:tcBorders>
-            <w:shd w:val="clear" w:color="auto" w:fill="FFFFFF"/>
-            <w:tcMar>
-              <w:top w:w="0" w:type="dxa"/>
-              <w:left w:w="0" w:type="dxa"/>
-              <w:bottom w:w="0" w:type="dxa"/>
-              <w:right w:w="0" w:type="dxa"/>
-            </w:tcMar>
-            <w:vAlign w:val="center"/>
-          </w:tcPr>
-          <w:p>
-            <w:pPr>
-              <w:spacing w:before="40" w:after="40"/>
-              <w:ind w:left="100" w:right="100"/>
-            </w:pPr>
-            <w:r>
-              <w:rPr>
-                <w:rFonts w:eastAsia="Arial" w:cs="Arial"/>
-                <w:color w:val="111111"/>
-                <w:sz w:val="22"/>
-                <w:szCs w:val="22"/>
-              </w:rPr>
-              <w:t>NA</w:t>
-            </w:r>
-          </w:p>
-        </w:tc>
-        <w:tc>
-          <w:tcPr>
-            <w:tcW w:w="0" w:type="auto"/>
-            <w:tcBorders>
-              <w:top w:val="single" w:sz="8" w:space="0" w:color="666666"/>
-              <w:left w:val="single" w:sz="8" w:space="0" w:color="666666"/>
-              <w:bottom w:val="single" w:sz="8" w:space="0" w:color="666666"/>
-              <w:right w:val="single" w:sz="8" w:space="0" w:color="666666"/>
-            </w:tcBorders>
-            <w:shd w:val="clear" w:color="auto" w:fill="FFFFFF"/>
-            <w:tcMar>
-              <w:top w:w="0" w:type="dxa"/>
-              <w:left w:w="0" w:type="dxa"/>
-              <w:bottom w:w="0" w:type="dxa"/>
-              <w:right w:w="0" w:type="dxa"/>
-            </w:tcMar>
-            <w:vAlign w:val="center"/>
-          </w:tcPr>
-          <w:p>
-            <w:pPr>
-              <w:spacing w:before="40" w:after="40"/>
-              <w:ind w:left="100" w:right="100"/>
-            </w:pPr>
-            <w:r>
-              <w:rPr>
-                <w:rFonts w:eastAsia="Arial" w:cs="Arial"/>
-                <w:color w:val="111111"/>
-                <w:sz w:val="22"/>
-                <w:szCs w:val="22"/>
-              </w:rPr>
-              <w:t>NA</w:t>
-            </w:r>
-          </w:p>
-        </w:tc>
-        <w:tc>
-          <w:tcPr>
-            <w:tcW w:w="0" w:type="auto"/>
-            <w:tcBorders>
-              <w:top w:val="single" w:sz="8" w:space="0" w:color="666666"/>
-              <w:left w:val="single" w:sz="8" w:space="0" w:color="666666"/>
-              <w:bottom w:val="single" w:sz="8" w:space="0" w:color="666666"/>
-              <w:right w:val="single" w:sz="8" w:space="0" w:color="666666"/>
-            </w:tcBorders>
-            <w:shd w:val="clear" w:color="auto" w:fill="FFFFFF"/>
-            <w:tcMar>
-              <w:top w:w="0" w:type="dxa"/>
-              <w:left w:w="0" w:type="dxa"/>
-              <w:bottom w:w="0" w:type="dxa"/>
-              <w:right w:w="0" w:type="dxa"/>
-            </w:tcMar>
-            <w:vAlign w:val="center"/>
-          </w:tcPr>
-          <w:p>
-            <w:pPr>
-              <w:spacing w:before="40" w:after="40"/>
-              <w:ind w:left="100" w:right="100"/>
-            </w:pPr>
-            <w:r>
-              <w:rPr>
-                <w:rFonts w:eastAsia="Arial" w:cs="Arial"/>
-                <w:color w:val="111111"/>
-                <w:sz w:val="22"/>
-                <w:szCs w:val="22"/>
-              </w:rPr>
-              <w:t>NA</w:t>
-            </w:r>
-          </w:p>
-        </w:tc>
-        <w:tc>
-          <w:tcPr>
-            <w:tcW w:w="0" w:type="auto"/>
-            <w:tcBorders>
-              <w:top w:val="single" w:sz="8" w:space="0" w:color="666666"/>
-              <w:left w:val="single" w:sz="8" w:space="0" w:color="666666"/>
-              <w:bottom w:val="single" w:sz="8" w:space="0" w:color="666666"/>
-              <w:right w:val="single" w:sz="8" w:space="0" w:color="666666"/>
-            </w:tcBorders>
-            <w:shd w:val="clear" w:color="auto" w:fill="FFFFFF"/>
-            <w:tcMar>
-              <w:top w:w="0" w:type="dxa"/>
-              <w:left w:w="0" w:type="dxa"/>
-              <w:bottom w:w="0" w:type="dxa"/>
-              <w:right w:w="0" w:type="dxa"/>
-            </w:tcMar>
-            <w:vAlign w:val="center"/>
-          </w:tcPr>
-          <w:p>
-            <w:pPr>
-              <w:spacing w:before="40" w:after="40"/>
-              <w:ind w:left="100" w:right="100"/>
-            </w:pPr>
-            <w:r>
-              <w:rPr>
-                <w:rFonts w:eastAsia="Arial" w:cs="Arial"/>
-                <w:color w:val="111111"/>
-                <w:sz w:val="22"/>
-                <w:szCs w:val="22"/>
-              </w:rPr>
-              <w:t>NA</w:t>
-            </w:r>
-          </w:p>
-        </w:tc>
-        <w:tc>
-          <w:tcPr>
-            <w:tcW w:w="0" w:type="auto"/>
-            <w:tcBorders>
-              <w:top w:val="single" w:sz="8" w:space="0" w:color="666666"/>
-              <w:left w:val="single" w:sz="8" w:space="0" w:color="666666"/>
-              <w:bottom w:val="single" w:sz="8" w:space="0" w:color="666666"/>
-              <w:right w:val="single" w:sz="8" w:space="0" w:color="666666"/>
-            </w:tcBorders>
-            <w:shd w:val="clear" w:color="auto" w:fill="FFFFFF"/>
-            <w:tcMar>
-              <w:top w:w="0" w:type="dxa"/>
-              <w:left w:w="0" w:type="dxa"/>
-              <w:bottom w:w="0" w:type="dxa"/>
-              <w:right w:w="0" w:type="dxa"/>
-            </w:tcMar>
-            <w:vAlign w:val="center"/>
-          </w:tcPr>
-          <w:p>
-            <w:pPr>
-              <w:spacing w:before="40" w:after="40"/>
-              <w:ind w:left="100" w:right="100"/>
-            </w:pPr>
-            <w:r>
-              <w:rPr>
-                <w:rFonts w:eastAsia="Arial" w:cs="Arial"/>
-                <w:color w:val="111111"/>
-                <w:sz w:val="22"/>
-                <w:szCs w:val="22"/>
-              </w:rPr>
-              <w:t>NA</w:t>
-            </w:r>
-          </w:p>
-        </w:tc>
-        <w:tc>
-          <w:tcPr>
-            <w:tcW w:w="0" w:type="auto"/>
-            <w:tcBorders>
-              <w:top w:val="single" w:sz="8" w:space="0" w:color="666666"/>
-              <w:left w:val="single" w:sz="8" w:space="0" w:color="666666"/>
-              <w:bottom w:val="single" w:sz="8" w:space="0" w:color="666666"/>
-              <w:right w:val="single" w:sz="8" w:space="0" w:color="666666"/>
-            </w:tcBorders>
-            <w:shd w:val="clear" w:color="auto" w:fill="FFFFFF"/>
-            <w:tcMar>
-              <w:top w:w="0" w:type="dxa"/>
-              <w:left w:w="0" w:type="dxa"/>
-              <w:bottom w:w="0" w:type="dxa"/>
-              <w:right w:w="0" w:type="dxa"/>
-            </w:tcMar>
-            <w:vAlign w:val="center"/>
-          </w:tcPr>
-          <w:p>
-            <w:pPr>
-              <w:spacing w:before="40" w:after="40"/>
-              <w:ind w:left="100" w:right="100"/>
-            </w:pPr>
-            <w:r>
-              <w:rPr>
-                <w:rFonts w:eastAsia="Arial" w:cs="Arial"/>
-                <w:color w:val="111111"/>
-                <w:sz w:val="22"/>
-                <w:szCs w:val="22"/>
-              </w:rPr>
-              <w:t>NA</w:t>
-            </w:r>
-          </w:p>
-        </w:tc>
-      </w:tr>
-      <w:tr>
-        <w:trPr>
-          <w:cantSplit/>
-        </w:trPr>
-        <w:tc>
-          <w:tcPr>
-            <w:tcW w:w="0" w:type="auto"/>
-            <w:tcBorders>
-              <w:top w:val="single" w:sz="8" w:space="0" w:color="666666"/>
-              <w:left w:val="single" w:sz="8" w:space="0" w:color="666666"/>
-              <w:bottom w:val="single" w:sz="8" w:space="0" w:color="666666"/>
-              <w:right w:val="single" w:sz="8" w:space="0" w:color="666666"/>
-            </w:tcBorders>
-            <w:shd w:val="clear" w:color="auto" w:fill="FFFFFF"/>
-            <w:tcMar>
-              <w:top w:w="0" w:type="dxa"/>
-              <w:left w:w="0" w:type="dxa"/>
-              <w:bottom w:w="0" w:type="dxa"/>
-              <w:right w:w="0" w:type="dxa"/>
-            </w:tcMar>
-            <w:vAlign w:val="center"/>
-          </w:tcPr>
-          <w:p>
-            <w:pPr>
-              <w:spacing w:before="40" w:after="40"/>
-              <w:ind w:left="100" w:right="100"/>
-            </w:pPr>
-            <w:r>
-              <w:rPr>
-                <w:rFonts w:eastAsia="Arial" w:cs="Arial"/>
-                <w:color w:val="111111"/>
-                <w:sz w:val="22"/>
-                <w:szCs w:val="22"/>
-              </w:rPr>
-              <w:t>NA</w:t>
-            </w:r>
-          </w:p>
-        </w:tc>
-        <w:tc>
-          <w:tcPr>
-            <w:tcW w:w="0" w:type="auto"/>
-            <w:tcBorders>
-              <w:top w:val="single" w:sz="8" w:space="0" w:color="666666"/>
-              <w:left w:val="single" w:sz="8" w:space="0" w:color="666666"/>
-              <w:bottom w:val="single" w:sz="8" w:space="0" w:color="666666"/>
-              <w:right w:val="single" w:sz="8" w:space="0" w:color="666666"/>
-            </w:tcBorders>
-            <w:shd w:val="clear" w:color="auto" w:fill="FFFFFF"/>
-            <w:tcMar>
-              <w:top w:w="0" w:type="dxa"/>
-              <w:left w:w="0" w:type="dxa"/>
-              <w:bottom w:w="0" w:type="dxa"/>
-              <w:right w:w="0" w:type="dxa"/>
-            </w:tcMar>
-            <w:vAlign w:val="center"/>
-          </w:tcPr>
-          <w:p>
-            <w:pPr>
-              <w:spacing w:before="40" w:after="40"/>
-              <w:ind w:left="100" w:right="100"/>
-            </w:pPr>
-            <w:r>
-              <w:rPr>
-                <w:rFonts w:eastAsia="Arial" w:cs="Arial"/>
-                <w:color w:val="111111"/>
-                <w:sz w:val="22"/>
-                <w:szCs w:val="22"/>
-              </w:rPr>
-              <w:t>NA</w:t>
-            </w:r>
-          </w:p>
-        </w:tc>
-        <w:tc>
-          <w:tcPr>
-            <w:tcW w:w="0" w:type="auto"/>
-            <w:tcBorders>
-              <w:top w:val="single" w:sz="8" w:space="0" w:color="666666"/>
-              <w:left w:val="single" w:sz="8" w:space="0" w:color="666666"/>
-              <w:bottom w:val="single" w:sz="8" w:space="0" w:color="666666"/>
-              <w:right w:val="single" w:sz="8" w:space="0" w:color="666666"/>
-            </w:tcBorders>
-            <w:shd w:val="clear" w:color="auto" w:fill="FFFFFF"/>
-            <w:tcMar>
-              <w:top w:w="0" w:type="dxa"/>
-              <w:left w:w="0" w:type="dxa"/>
-              <w:bottom w:w="0" w:type="dxa"/>
-              <w:right w:w="0" w:type="dxa"/>
-            </w:tcMar>
-            <w:vAlign w:val="center"/>
-          </w:tcPr>
-          <w:p>
-            <w:pPr>
-              <w:spacing w:before="40" w:after="40"/>
-              <w:ind w:left="100" w:right="100"/>
-            </w:pPr>
-            <w:r>
-              <w:rPr>
-                <w:rFonts w:eastAsia="Arial" w:cs="Arial"/>
-                <w:color w:val="111111"/>
-                <w:sz w:val="22"/>
-                <w:szCs w:val="22"/>
-              </w:rPr>
-              <w:t>NA</w:t>
-            </w:r>
-          </w:p>
-        </w:tc>
-        <w:tc>
-          <w:tcPr>
-            <w:tcW w:w="0" w:type="auto"/>
-            <w:tcBorders>
-              <w:top w:val="single" w:sz="8" w:space="0" w:color="666666"/>
-              <w:left w:val="single" w:sz="8" w:space="0" w:color="666666"/>
-              <w:bottom w:val="single" w:sz="8" w:space="0" w:color="666666"/>
-              <w:right w:val="single" w:sz="8" w:space="0" w:color="666666"/>
-            </w:tcBorders>
-            <w:shd w:val="clear" w:color="auto" w:fill="FFFFFF"/>
-            <w:tcMar>
-              <w:top w:w="0" w:type="dxa"/>
-              <w:left w:w="0" w:type="dxa"/>
-              <w:bottom w:w="0" w:type="dxa"/>
-              <w:right w:w="0" w:type="dxa"/>
-            </w:tcMar>
-            <w:vAlign w:val="center"/>
-          </w:tcPr>
-          <w:p>
-            <w:pPr>
-              <w:spacing w:before="40" w:after="40"/>
-              <w:ind w:left="100" w:right="100"/>
-            </w:pPr>
-            <w:r>
-              <w:rPr>
-                <w:rFonts w:eastAsia="Arial" w:cs="Arial"/>
-                <w:color w:val="111111"/>
-                <w:sz w:val="22"/>
-                <w:szCs w:val="22"/>
-              </w:rPr>
-              <w:t>NA</w:t>
-            </w:r>
-          </w:p>
-        </w:tc>
-        <w:tc>
-          <w:tcPr>
-            <w:tcW w:w="0" w:type="auto"/>
-            <w:tcBorders>
-              <w:top w:val="single" w:sz="8" w:space="0" w:color="666666"/>
-              <w:left w:val="single" w:sz="8" w:space="0" w:color="666666"/>
-              <w:bottom w:val="single" w:sz="8" w:space="0" w:color="666666"/>
-              <w:right w:val="single" w:sz="8" w:space="0" w:color="666666"/>
-            </w:tcBorders>
-            <w:shd w:val="clear" w:color="auto" w:fill="FFFFFF"/>
-            <w:tcMar>
-              <w:top w:w="0" w:type="dxa"/>
-              <w:left w:w="0" w:type="dxa"/>
-              <w:bottom w:w="0" w:type="dxa"/>
-              <w:right w:w="0" w:type="dxa"/>
-            </w:tcMar>
-            <w:vAlign w:val="center"/>
-          </w:tcPr>
-          <w:p>
-            <w:pPr>
-              <w:spacing w:before="40" w:after="40"/>
-              <w:ind w:left="100" w:right="100"/>
-            </w:pPr>
-            <w:r>
-              <w:rPr>
-                <w:rFonts w:eastAsia="Arial" w:cs="Arial"/>
-                <w:color w:val="111111"/>
-                <w:sz w:val="22"/>
-                <w:szCs w:val="22"/>
-              </w:rPr>
-              <w:t>NA</w:t>
-            </w:r>
-          </w:p>
-        </w:tc>
-        <w:tc>
-          <w:tcPr>
-            <w:tcW w:w="0" w:type="auto"/>
-            <w:tcBorders>
-              <w:top w:val="single" w:sz="8" w:space="0" w:color="666666"/>
-              <w:left w:val="single" w:sz="8" w:space="0" w:color="666666"/>
-              <w:bottom w:val="single" w:sz="8" w:space="0" w:color="666666"/>
-              <w:right w:val="single" w:sz="8" w:space="0" w:color="666666"/>
-            </w:tcBorders>
-            <w:shd w:val="clear" w:color="auto" w:fill="FFFFFF"/>
-            <w:tcMar>
-              <w:top w:w="0" w:type="dxa"/>
-              <w:left w:w="0" w:type="dxa"/>
-              <w:bottom w:w="0" w:type="dxa"/>
-              <w:right w:w="0" w:type="dxa"/>
-            </w:tcMar>
-            <w:vAlign w:val="center"/>
-          </w:tcPr>
-          <w:p>
-            <w:pPr>
-              <w:spacing w:before="40" w:after="40"/>
-              <w:ind w:left="100" w:right="100"/>
-            </w:pPr>
-            <w:r>
-              <w:rPr>
-                <w:rFonts w:eastAsia="Arial" w:cs="Arial"/>
-                <w:color w:val="111111"/>
-                <w:sz w:val="22"/>
-                <w:szCs w:val="22"/>
-              </w:rPr>
-              <w:t>NA</w:t>
-            </w:r>
-          </w:p>
-        </w:tc>
-        <w:tc>
-          <w:tcPr>
-            <w:tcW w:w="0" w:type="auto"/>
-            <w:tcBorders>
-              <w:top w:val="single" w:sz="8" w:space="0" w:color="666666"/>
-              <w:left w:val="single" w:sz="8" w:space="0" w:color="666666"/>
-              <w:bottom w:val="single" w:sz="8" w:space="0" w:color="666666"/>
-              <w:right w:val="single" w:sz="8" w:space="0" w:color="666666"/>
-            </w:tcBorders>
-            <w:shd w:val="clear" w:color="auto" w:fill="FFFFFF"/>
-            <w:tcMar>
-              <w:top w:w="0" w:type="dxa"/>
-              <w:left w:w="0" w:type="dxa"/>
-              <w:bottom w:w="0" w:type="dxa"/>
-              <w:right w:w="0" w:type="dxa"/>
-            </w:tcMar>
-            <w:vAlign w:val="center"/>
-          </w:tcPr>
-          <w:p>
-            <w:pPr>
-              <w:spacing w:before="40" w:after="40"/>
-              <w:ind w:left="100" w:right="100"/>
-            </w:pPr>
-            <w:r>
-              <w:rPr>
-                <w:rFonts w:eastAsia="Arial" w:cs="Arial"/>
-                <w:color w:val="111111"/>
-                <w:sz w:val="22"/>
-                <w:szCs w:val="22"/>
-              </w:rPr>
-              <w:t>NA</w:t>
-            </w:r>
-          </w:p>
-        </w:tc>
-        <w:tc>
-          <w:tcPr>
-            <w:tcW w:w="0" w:type="auto"/>
-            <w:tcBorders>
-              <w:top w:val="single" w:sz="8" w:space="0" w:color="666666"/>
-              <w:left w:val="single" w:sz="8" w:space="0" w:color="666666"/>
-              <w:bottom w:val="single" w:sz="8" w:space="0" w:color="666666"/>
-              <w:right w:val="single" w:sz="8" w:space="0" w:color="666666"/>
-            </w:tcBorders>
-            <w:shd w:val="clear" w:color="auto" w:fill="FFFFFF"/>
-            <w:tcMar>
-              <w:top w:w="0" w:type="dxa"/>
-              <w:left w:w="0" w:type="dxa"/>
-              <w:bottom w:w="0" w:type="dxa"/>
-              <w:right w:w="0" w:type="dxa"/>
-            </w:tcMar>
-            <w:vAlign w:val="center"/>
-          </w:tcPr>
-          <w:p>
-            <w:pPr>
-              <w:spacing w:before="40" w:after="40"/>
-              <w:ind w:left="100" w:right="100"/>
-            </w:pPr>
-            <w:r>
-              <w:rPr>
-                <w:rFonts w:eastAsia="Arial" w:cs="Arial"/>
-                <w:color w:val="111111"/>
-                <w:sz w:val="22"/>
-                <w:szCs w:val="22"/>
-              </w:rPr>
-              <w:t>NA</w:t>
-            </w:r>
-          </w:p>
-        </w:tc>
-      </w:tr>
     </w:tbl>
+    <w:p>
+      <w:pPr>
+        <w:pStyle w:val="BodyText"/>
+      </w:pPr>
+    </w:p>
     <w:p>
       <w:pPr>
         <w:pStyle w:val="BodyText"/>
@@ -4356,7 +1907,6 @@
     </w:p>
     <w:tbl>
       <w:tblPr>
-        <w:tblStyle w:val="Table"/>
         <w:tblW w:w="5000" w:type="pct"/>
         <w:tblLook w:val="0420" w:firstRow="1" w:lastRow="0" w:firstColumn="0" w:lastColumn="0" w:noHBand="0" w:noVBand="1"/>
       </w:tblPr>
@@ -4829,6 +2379,11 @@
       <w:pPr>
         <w:pStyle w:val="BodyText"/>
       </w:pPr>
+    </w:p>
+    <w:p>
+      <w:pPr>
+        <w:pStyle w:val="BodyText"/>
+      </w:pPr>
       <w:r>
         <w:rPr>
           <w:i/>
@@ -4868,26 +2423,25 @@
         </w:rPr>
         <w:t>(g) Other</w:t>
       </w:r>
+    </w:p>
+    <w:p>
+      <w:pPr>
+        <w:pStyle w:val="BodyText"/>
+      </w:pPr>
     </w:p>
     <w:p>
       <w:pPr>
         <w:pStyle w:val="Compact"/>
         <w:numPr>
           <w:ilvl w:val="0"/>
-          <w:numId w:val="6"/>
+          <w:numId w:val="31"/>
         </w:numPr>
       </w:pPr>
       <w:r>
         <w:rPr>
           <w:rStyle w:val="UnderlinedBold"/>
         </w:rPr>
-        <w:t>E</w:t>
-      </w:r>
-      <w:r>
-        <w:rPr>
-          <w:rStyle w:val="UnderlinedBold"/>
-        </w:rPr>
-        <w:t>DUCATIONAL LEADERSHIP</w:t>
+        <w:t>EDUCATIONAL LEADERSHIP</w:t>
       </w:r>
     </w:p>
     <w:p>
@@ -4953,13 +2507,19 @@
         <w:rPr>
           <w:i/>
         </w:rPr>
-        <w:t>(f) For</w:t>
-      </w:r>
+        <w:lastRenderedPageBreak/>
+        <w:t>(f) Formal educational leadership responsibilities</w:t>
+      </w:r>
+    </w:p>
+    <w:p>
+      <w:pPr>
+        <w:pStyle w:val="BodyText"/>
+      </w:pPr>
       <w:r>
         <w:rPr>
           <w:i/>
         </w:rPr>
-        <w:t>mal educational leadership responsibilities</w:t>
+        <w:t>(g) Innovation in the use of learning technology</w:t>
       </w:r>
     </w:p>
     <w:p>
@@ -4970,33 +2530,26 @@
         <w:rPr>
           <w:i/>
         </w:rPr>
-        <w:t>(g) Innovation in the use of learning technology</w:t>
+        <w:t>(h) Other educational leadership contributions</w:t>
       </w:r>
     </w:p>
     <w:p>
       <w:pPr>
         <w:pStyle w:val="BodyText"/>
       </w:pPr>
-      <w:r>
-        <w:rPr>
-          <w:i/>
-        </w:rPr>
-        <w:t>(h) Other educational leadership contributions</w:t>
-      </w:r>
     </w:p>
     <w:p>
       <w:pPr>
         <w:pStyle w:val="Compact"/>
         <w:numPr>
           <w:ilvl w:val="0"/>
-          <w:numId w:val="7"/>
+          <w:numId w:val="32"/>
         </w:numPr>
       </w:pPr>
       <w:r>
         <w:rPr>
           <w:rStyle w:val="UnderlinedBold"/>
         </w:rPr>
-        <w:lastRenderedPageBreak/>
         <w:t>SCHOLARLY AND PROFESSIONAL ACTIVITIES</w:t>
       </w:r>
     </w:p>
@@ -5008,7 +2561,13 @@
         <w:rPr>
           <w:i/>
         </w:rPr>
-        <w:t>(a) Areas of special interest and accomplishments</w:t>
+        <w:t>(a) Areas of special interest and acc</w:t>
+      </w:r>
+      <w:r>
+        <w:rPr>
+          <w:i/>
+        </w:rPr>
+        <w:t>omplishments</w:t>
       </w:r>
     </w:p>
     <w:p>
@@ -5054,13 +2613,18 @@
         </w:rPr>
         <w:t>(e) Conference Participation (Organizer, Keynote Speaker, etc.)</w:t>
       </w:r>
+    </w:p>
+    <w:p>
+      <w:pPr>
+        <w:pStyle w:val="BodyText"/>
+      </w:pPr>
     </w:p>
     <w:p>
       <w:pPr>
         <w:pStyle w:val="Compact"/>
         <w:numPr>
           <w:ilvl w:val="0"/>
-          <w:numId w:val="8"/>
+          <w:numId w:val="33"/>
         </w:numPr>
       </w:pPr>
       <w:r>
@@ -5078,7 +2642,13 @@
         <w:rPr>
           <w:i/>
         </w:rPr>
-        <w:t>(a) Areas of special interest and accomplishments</w:t>
+        <w:t>(a) Areas of special interest and accomplish</w:t>
+      </w:r>
+      <w:r>
+        <w:rPr>
+          <w:i/>
+        </w:rPr>
+        <w:t>ments</w:t>
       </w:r>
     </w:p>
     <w:p>
@@ -5102,26 +2672,25 @@
         </w:rPr>
         <w:t>(c) Other service, including dates</w:t>
       </w:r>
+    </w:p>
+    <w:p>
+      <w:pPr>
+        <w:pStyle w:val="BodyText"/>
+      </w:pPr>
     </w:p>
     <w:p>
       <w:pPr>
         <w:pStyle w:val="Compact"/>
         <w:numPr>
           <w:ilvl w:val="0"/>
-          <w:numId w:val="9"/>
+          <w:numId w:val="34"/>
         </w:numPr>
       </w:pPr>
       <w:r>
         <w:rPr>
           <w:rStyle w:val="UnderlinedBold"/>
         </w:rPr>
-        <w:t>SERVICE TO THE CO</w:t>
-      </w:r>
-      <w:r>
-        <w:rPr>
-          <w:rStyle w:val="UnderlinedBold"/>
-        </w:rPr>
-        <w:t>MMUNITY</w:t>
+        <w:t>SERVICE TO THE COMMUNITY</w:t>
       </w:r>
     </w:p>
     <w:p>
@@ -5143,7 +2712,13 @@
         <w:rPr>
           <w:i/>
         </w:rPr>
-        <w:t>(b) Memberships on other societies, including offices held and dates</w:t>
+        <w:t>(b) Memberships on other societies, including office</w:t>
+      </w:r>
+      <w:r>
+        <w:rPr>
+          <w:i/>
+        </w:rPr>
+        <w:t>s held and dates</w:t>
       </w:r>
     </w:p>
     <w:p>
@@ -5165,13 +2740,18 @@
         <w:rPr>
           <w:i/>
         </w:rPr>
-        <w:t>(d) Memberships on other committ</w:t>
-      </w:r>
+        <w:t>(d) Memberships on other committees, including offices held and dates</w:t>
+      </w:r>
+    </w:p>
+    <w:p>
+      <w:pPr>
+        <w:pStyle w:val="BodyText"/>
+      </w:pPr>
       <w:r>
         <w:rPr>
           <w:i/>
         </w:rPr>
-        <w:t>ees, including offices held and dates</w:t>
+        <w:t>(e) Editorships (list journal and dates)</w:t>
       </w:r>
     </w:p>
     <w:p>
@@ -5182,7 +2762,7 @@
         <w:rPr>
           <w:i/>
         </w:rPr>
-        <w:t>(e) Editorships (list journal and dates)</w:t>
+        <w:t>(f) Reviewer (journal, agency, etc. including dates)</w:t>
       </w:r>
     </w:p>
     <w:p>
@@ -5193,7 +2773,13 @@
         <w:rPr>
           <w:i/>
         </w:rPr>
-        <w:t>(f) Reviewer (journal, agency, etc. including dates)</w:t>
+        <w:t>(</w:t>
+      </w:r>
+      <w:r>
+        <w:rPr>
+          <w:i/>
+        </w:rPr>
+        <w:t>g) External examiner (indicate universities and dates)</w:t>
       </w:r>
     </w:p>
     <w:p>
@@ -5204,7 +2790,7 @@
         <w:rPr>
           <w:i/>
         </w:rPr>
-        <w:t>(g) External examiner (indicate universities and dates)</w:t>
+        <w:t>(h) Consultant (indicate organization and dates)</w:t>
       </w:r>
     </w:p>
     <w:p>
@@ -5215,32 +2801,20 @@
         <w:rPr>
           <w:i/>
         </w:rPr>
-        <w:t>(h) Consultant (indicate organization and dates)</w:t>
+        <w:t>(i) Other service to the community</w:t>
       </w:r>
     </w:p>
     <w:p>
       <w:pPr>
         <w:pStyle w:val="BodyText"/>
       </w:pPr>
-      <w:r>
-        <w:rPr>
-          <w:i/>
-        </w:rPr>
-        <w:t>(i) Other service t</w:t>
-      </w:r>
-      <w:r>
-        <w:rPr>
-          <w:i/>
-        </w:rPr>
-        <w:t>o the community</w:t>
-      </w:r>
     </w:p>
     <w:p>
       <w:pPr>
         <w:pStyle w:val="Compact"/>
         <w:numPr>
           <w:ilvl w:val="0"/>
-          <w:numId w:val="10"/>
+          <w:numId w:val="35"/>
         </w:numPr>
       </w:pPr>
       <w:r>
@@ -5258,6 +2832,7 @@
         <w:rPr>
           <w:i/>
         </w:rPr>
+        <w:lastRenderedPageBreak/>
         <w:t>(a) Awards and nominations for Teaching awards (indicate name of award, awarding organizations, date)</w:t>
       </w:r>
     </w:p>
@@ -5269,13 +2844,7 @@
         <w:rPr>
           <w:rStyle w:val="UnderlinedIndented"/>
         </w:rPr>
-        <w:t xml:space="preserve">Awards received by graduate students or postdoctoral fellows under your supervision may be included in a separate </w:t>
-      </w:r>
-      <w:r>
-        <w:rPr>
-          <w:rStyle w:val="UnderlinedIndented"/>
-        </w:rPr>
-        <w:t>section.</w:t>
+        <w:t>Awards received by graduate students or postdoctoral fellows under your supervision may be included in a separate section.</w:t>
       </w:r>
     </w:p>
     <w:p>
@@ -5286,7 +2855,13 @@
         <w:rPr>
           <w:i/>
         </w:rPr>
-        <w:t>(b) Awards for Scholarship (indicate name of award, awarding organizations, date)</w:t>
+        <w:t>(b) Awards for Scholarship (ind</w:t>
+      </w:r>
+      <w:r>
+        <w:rPr>
+          <w:i/>
+        </w:rPr>
+        <w:t>icate name of award, awarding organizations, date)</w:t>
       </w:r>
     </w:p>
     <w:p>
@@ -5310,25 +2885,38 @@
         </w:rPr>
         <w:t>(d) Other Awards</w:t>
       </w:r>
+    </w:p>
+    <w:p>
+      <w:pPr>
+        <w:pStyle w:val="BodyText"/>
+      </w:pPr>
     </w:p>
     <w:p>
       <w:pPr>
         <w:pStyle w:val="Compact"/>
         <w:numPr>
           <w:ilvl w:val="0"/>
-          <w:numId w:val="11"/>
+          <w:numId w:val="36"/>
         </w:numPr>
       </w:pPr>
       <w:r>
         <w:rPr>
           <w:rStyle w:val="UnderlinedBold"/>
         </w:rPr>
-        <w:t>OTHER RELEVANT INFORMATION (Maximum One Page)</w:t>
-      </w:r>
-    </w:p>
-    <w:p>
-      <w:r>
-        <w:lastRenderedPageBreak/>
+        <w:t>OTHER RELEVANT INFORMATION</w:t>
+      </w:r>
+      <w:r>
+        <w:t xml:space="preserve"> </w:t>
+      </w:r>
+      <w:r>
+        <w:rPr>
+          <w:rStyle w:val="justdBold"/>
+        </w:rPr>
+        <w:t>(Maximum One Page)</w:t>
+      </w:r>
+    </w:p>
+    <w:p>
+      <w:r>
         <w:br w:type="page"/>
       </w:r>
     </w:p>
@@ -5358,7 +2946,10 @@
         <w:pStyle w:val="FirstParagraph"/>
       </w:pPr>
       <w:r>
-        <w:t>If Applicable – not required in the Professor of Teaching Stream</w:t>
+        <w:t>If App</w:t>
+      </w:r>
+      <w:r>
+        <w:t>licable – not required in the Professor of Teaching Stream</w:t>
       </w:r>
     </w:p>
     <w:tbl>
@@ -5495,23 +3086,22 @@
     </w:tbl>
     <w:p>
       <w:pPr>
+        <w:pStyle w:val="BodyText"/>
+      </w:pPr>
+    </w:p>
+    <w:p>
+      <w:pPr>
         <w:pStyle w:val="Compact"/>
         <w:numPr>
           <w:ilvl w:val="0"/>
-          <w:numId w:val="12"/>
+          <w:numId w:val="37"/>
         </w:numPr>
       </w:pPr>
       <w:r>
         <w:rPr>
           <w:rStyle w:val="UnderlinedBold"/>
         </w:rPr>
-        <w:t>RE</w:t>
-      </w:r>
-      <w:r>
-        <w:rPr>
-          <w:rStyle w:val="UnderlinedBold"/>
-        </w:rPr>
-        <w:t>FEREED PUBLICATIONS</w:t>
+        <w:t>REFEREED PUBLICATIONS</w:t>
       </w:r>
     </w:p>
     <w:p>
@@ -5546,13 +3136,18 @@
         </w:rPr>
         <w:t>(c) Other</w:t>
       </w:r>
+    </w:p>
+    <w:p>
+      <w:pPr>
+        <w:pStyle w:val="BodyText"/>
+      </w:pPr>
     </w:p>
     <w:p>
       <w:pPr>
         <w:pStyle w:val="Compact"/>
         <w:numPr>
           <w:ilvl w:val="0"/>
-          <w:numId w:val="13"/>
+          <w:numId w:val="38"/>
         </w:numPr>
       </w:pPr>
       <w:r>
@@ -5594,13 +3189,18 @@
         </w:rPr>
         <w:t>(c) Other</w:t>
       </w:r>
+    </w:p>
+    <w:p>
+      <w:pPr>
+        <w:pStyle w:val="BodyText"/>
+      </w:pPr>
     </w:p>
     <w:p>
       <w:pPr>
         <w:pStyle w:val="Compact"/>
         <w:numPr>
           <w:ilvl w:val="0"/>
-          <w:numId w:val="14"/>
+          <w:numId w:val="39"/>
         </w:numPr>
       </w:pPr>
       <w:r>
@@ -5645,9 +3245,15 @@
     </w:p>
     <w:p>
       <w:pPr>
+        <w:pStyle w:val="BodyText"/>
+      </w:pPr>
+    </w:p>
+    <w:p>
+      <w:pPr>
+        <w:pStyle w:val="Compact"/>
         <w:numPr>
           <w:ilvl w:val="0"/>
-          <w:numId w:val="15"/>
+          <w:numId w:val="40"/>
         </w:numPr>
       </w:pPr>
       <w:r>
@@ -5659,9 +3265,15 @@
     </w:p>
     <w:p>
       <w:pPr>
+        <w:pStyle w:val="FirstParagraph"/>
+      </w:pPr>
+    </w:p>
+    <w:p>
+      <w:pPr>
+        <w:pStyle w:val="Compact"/>
         <w:numPr>
           <w:ilvl w:val="0"/>
-          <w:numId w:val="15"/>
+          <w:numId w:val="41"/>
         </w:numPr>
       </w:pPr>
       <w:r>
@@ -5673,9 +3285,15 @@
     </w:p>
     <w:p>
       <w:pPr>
+        <w:pStyle w:val="FirstParagraph"/>
+      </w:pPr>
+    </w:p>
+    <w:p>
+      <w:pPr>
+        <w:pStyle w:val="Compact"/>
         <w:numPr>
           <w:ilvl w:val="0"/>
-          <w:numId w:val="15"/>
+          <w:numId w:val="42"/>
         </w:numPr>
       </w:pPr>
       <w:r>
@@ -5687,30 +3305,61 @@
     </w:p>
     <w:p>
       <w:pPr>
+        <w:pStyle w:val="FirstParagraph"/>
+      </w:pPr>
+    </w:p>
+    <w:p>
+      <w:pPr>
+        <w:pStyle w:val="Compact"/>
         <w:numPr>
           <w:ilvl w:val="0"/>
-          <w:numId w:val="15"/>
+          <w:numId w:val="43"/>
         </w:numPr>
       </w:pPr>
       <w:r>
         <w:rPr>
           <w:rStyle w:val="UnderlinedBold"/>
         </w:rPr>
-        <w:t>WORK SUBMITTED (including publisher and date of submission)</w:t>
-      </w:r>
-    </w:p>
-    <w:p>
-      <w:pPr>
+        <w:lastRenderedPageBreak/>
+        <w:t>WORK SUBMITTED</w:t>
+      </w:r>
+      <w:r>
+        <w:t xml:space="preserve"> </w:t>
+      </w:r>
+      <w:r>
+        <w:rPr>
+          <w:rStyle w:val="justdBold"/>
+        </w:rPr>
+        <w:t>(including publisher and date of submission)</w:t>
+      </w:r>
+    </w:p>
+    <w:p>
+      <w:pPr>
+        <w:pStyle w:val="FirstParagraph"/>
+      </w:pPr>
+    </w:p>
+    <w:p>
+      <w:pPr>
+        <w:pStyle w:val="Compact"/>
         <w:numPr>
           <w:ilvl w:val="0"/>
-          <w:numId w:val="15"/>
+          <w:numId w:val="44"/>
         </w:numPr>
       </w:pPr>
       <w:r>
         <w:rPr>
           <w:rStyle w:val="UnderlinedBold"/>
         </w:rPr>
-        <w:t>WORK IN PROGRESS (including degree of completion)</w:t>
+        <w:t>WORK IN PROGRESS</w:t>
+      </w:r>
+      <w:r>
+        <w:t xml:space="preserve"> </w:t>
+      </w:r>
+      <w:r>
+        <w:rPr>
+          <w:rStyle w:val="justdBold"/>
+        </w:rPr>
+        <w:t>(including degree of completion)</w:t>
       </w:r>
     </w:p>
     <w:sectPr>
@@ -5769,6 +3418,119 @@
 <file path=word/numbering.xml><?xml version="1.0" encoding="utf-8"?>
 <w:numbering xmlns:wpc="http://schemas.microsoft.com/office/word/2010/wordprocessingCanvas" xmlns:cx="http://schemas.microsoft.com/office/drawing/2014/chartex" xmlns:cx1="http://schemas.microsoft.com/office/drawing/2015/9/8/chartex" xmlns:cx2="http://schemas.microsoft.com/office/drawing/2015/10/21/chartex" xmlns:cx3="http://schemas.microsoft.com/office/drawing/2016/5/9/chartex" xmlns:cx4="http://schemas.microsoft.com/office/drawing/2016/5/10/chartex" xmlns:cx5="http://schemas.microsoft.com/office/drawing/2016/5/11/chartex" xmlns:cx6="http://schemas.microsoft.com/office/drawing/2016/5/12/chartex" xmlns:cx7="http://schemas.microsoft.com/office/drawing/2016/5/13/chartex" xmlns:cx8="http://schemas.microsoft.com/office/drawing/2016/5/14/chartex" xmlns:mc="http://schemas.openxmlformats.org/markup-compatibility/2006" xmlns:aink="http://schemas.microsoft.com/office/drawing/2016/ink" xmlns:am3d="http://schemas.microsoft.com/office/drawing/2017/model3d" xmlns:o="urn:schemas-microsoft-com:office:office" xmlns:r="http://schemas.openxmlformats.org/officeDocument/2006/relationships" xmlns:m="http://schemas.openxmlformats.org/officeDocument/2006/math" xmlns:v="urn:schemas-microsoft-com:vml" xmlns:wp14="http://schemas.microsoft.com/office/word/2010/wordprocessingDrawing" xmlns:wp="http://schemas.openxmlformats.org/drawingml/2006/wordprocessingDrawing" xmlns:w10="urn:schemas-microsoft-com:office:word" xmlns:w="http://schemas.openxmlformats.org/wordprocessingml/2006/main" xmlns:w14="http://schemas.microsoft.com/office/word/2010/wordml" xmlns:w15="http://schemas.microsoft.com/office/word/2012/wordml" xmlns:w16cex="http://schemas.microsoft.com/office/word/2018/wordml/cex" xmlns:w16cid="http://schemas.microsoft.com/office/word/2016/wordml/cid" xmlns:w16="http://schemas.microsoft.com/office/word/2018/wordml" xmlns:w16se="http://schemas.microsoft.com/office/word/2015/wordml/symex" xmlns:wpg="http://schemas.microsoft.com/office/word/2010/wordprocessingGroup" xmlns:wpi="http://schemas.microsoft.com/office/word/2010/wordprocessingInk" xmlns:wne="http://schemas.microsoft.com/office/word/2006/wordml" xmlns:wps="http://schemas.microsoft.com/office/word/2010/wordprocessingShape" mc:Ignorable="w14 w15 w16se w16cid w16 w16cex wp14">
   <w:abstractNum w:abstractNumId="0" w15:restartNumberingAfterBreak="0">
+    <w:nsid w:val="8A296D99"/>
+    <w:multiLevelType w:val="multilevel"/>
+    <w:tmpl w:val="F63C1E54"/>
+    <w:lvl w:ilvl="0">
+      <w:start w:val="5"/>
+      <w:numFmt w:val="decimal"/>
+      <w:lvlText w:val="%1."/>
+      <w:lvlJc w:val="left"/>
+      <w:pPr>
+        <w:tabs>
+          <w:tab w:val="num" w:pos="0"/>
+        </w:tabs>
+        <w:ind w:left="480" w:hanging="480"/>
+      </w:pPr>
+    </w:lvl>
+    <w:lvl w:ilvl="1">
+      <w:start w:val="5"/>
+      <w:numFmt w:val="decimal"/>
+      <w:lvlText w:val="%2."/>
+      <w:lvlJc w:val="left"/>
+      <w:pPr>
+        <w:tabs>
+          <w:tab w:val="num" w:pos="720"/>
+        </w:tabs>
+        <w:ind w:left="1200" w:hanging="480"/>
+      </w:pPr>
+    </w:lvl>
+    <w:lvl w:ilvl="2">
+      <w:start w:val="5"/>
+      <w:numFmt w:val="decimal"/>
+      <w:lvlText w:val="%3."/>
+      <w:lvlJc w:val="left"/>
+      <w:pPr>
+        <w:tabs>
+          <w:tab w:val="num" w:pos="1440"/>
+        </w:tabs>
+        <w:ind w:left="1920" w:hanging="480"/>
+      </w:pPr>
+    </w:lvl>
+    <w:lvl w:ilvl="3">
+      <w:start w:val="5"/>
+      <w:numFmt w:val="decimal"/>
+      <w:lvlText w:val="%4."/>
+      <w:lvlJc w:val="left"/>
+      <w:pPr>
+        <w:tabs>
+          <w:tab w:val="num" w:pos="2160"/>
+        </w:tabs>
+        <w:ind w:left="2640" w:hanging="480"/>
+      </w:pPr>
+    </w:lvl>
+    <w:lvl w:ilvl="4">
+      <w:start w:val="5"/>
+      <w:numFmt w:val="decimal"/>
+      <w:lvlText w:val="%5."/>
+      <w:lvlJc w:val="left"/>
+      <w:pPr>
+        <w:tabs>
+          <w:tab w:val="num" w:pos="2880"/>
+        </w:tabs>
+        <w:ind w:left="3360" w:hanging="480"/>
+      </w:pPr>
+    </w:lvl>
+    <w:lvl w:ilvl="5">
+      <w:start w:val="5"/>
+      <w:numFmt w:val="decimal"/>
+      <w:lvlText w:val="%6."/>
+      <w:lvlJc w:val="left"/>
+      <w:pPr>
+        <w:tabs>
+          <w:tab w:val="num" w:pos="3600"/>
+        </w:tabs>
+        <w:ind w:left="4080" w:hanging="480"/>
+      </w:pPr>
+    </w:lvl>
+    <w:lvl w:ilvl="6">
+      <w:start w:val="5"/>
+      <w:numFmt w:val="decimal"/>
+      <w:lvlText w:val="%7."/>
+      <w:lvlJc w:val="left"/>
+      <w:pPr>
+        <w:tabs>
+          <w:tab w:val="num" w:pos="4320"/>
+        </w:tabs>
+        <w:ind w:left="4800" w:hanging="480"/>
+      </w:pPr>
+    </w:lvl>
+    <w:lvl w:ilvl="7">
+      <w:start w:val="5"/>
+      <w:numFmt w:val="decimal"/>
+      <w:lvlText w:val="%8."/>
+      <w:lvlJc w:val="left"/>
+      <w:pPr>
+        <w:tabs>
+          <w:tab w:val="num" w:pos="5040"/>
+        </w:tabs>
+        <w:ind w:left="5520" w:hanging="480"/>
+      </w:pPr>
+    </w:lvl>
+    <w:lvl w:ilvl="8">
+      <w:start w:val="5"/>
+      <w:numFmt w:val="decimal"/>
+      <w:lvlText w:val="%9."/>
+      <w:lvlJc w:val="left"/>
+      <w:pPr>
+        <w:tabs>
+          <w:tab w:val="num" w:pos="5760"/>
+        </w:tabs>
+        <w:ind w:left="6240" w:hanging="480"/>
+      </w:pPr>
+    </w:lvl>
+  </w:abstractNum>
+  <w:abstractNum w:abstractNumId="1" w15:restartNumberingAfterBreak="0">
     <w:nsid w:val="8C1C03F9"/>
     <w:multiLevelType w:val="multilevel"/>
     <w:tmpl w:val="14182FE8"/>
@@ -5881,7 +3643,7 @@
       </w:pPr>
     </w:lvl>
   </w:abstractNum>
-  <w:abstractNum w:abstractNumId="1" w15:restartNumberingAfterBreak="0">
+  <w:abstractNum w:abstractNumId="2" w15:restartNumberingAfterBreak="0">
     <w:nsid w:val="91A27D85"/>
     <w:multiLevelType w:val="multilevel"/>
     <w:tmpl w:val="2A2C4D72"/>
@@ -5994,7 +3756,7 @@
       </w:pPr>
     </w:lvl>
   </w:abstractNum>
-  <w:abstractNum w:abstractNumId="2" w15:restartNumberingAfterBreak="0">
+  <w:abstractNum w:abstractNumId="3" w15:restartNumberingAfterBreak="0">
     <w:nsid w:val="B3CBBDEE"/>
     <w:multiLevelType w:val="multilevel"/>
     <w:tmpl w:val="2D046EEE"/>
@@ -6107,7 +3869,7 @@
       </w:pPr>
     </w:lvl>
   </w:abstractNum>
-  <w:abstractNum w:abstractNumId="3" w15:restartNumberingAfterBreak="0">
+  <w:abstractNum w:abstractNumId="4" w15:restartNumberingAfterBreak="0">
     <w:nsid w:val="DA4300BD"/>
     <w:multiLevelType w:val="multilevel"/>
     <w:tmpl w:val="AEE89CCE"/>
@@ -6220,7 +3982,7 @@
       </w:pPr>
     </w:lvl>
   </w:abstractNum>
-  <w:abstractNum w:abstractNumId="4" w15:restartNumberingAfterBreak="0">
+  <w:abstractNum w:abstractNumId="5" w15:restartNumberingAfterBreak="0">
     <w:nsid w:val="EA454B4C"/>
     <w:multiLevelType w:val="multilevel"/>
     <w:tmpl w:val="0304F69A"/>
@@ -6333,10 +4095,10 @@
       </w:pPr>
     </w:lvl>
   </w:abstractNum>
-  <w:abstractNum w:abstractNumId="5" w15:restartNumberingAfterBreak="0">
+  <w:abstractNum w:abstractNumId="6" w15:restartNumberingAfterBreak="0">
     <w:nsid w:val="FFFFFF7C"/>
     <w:multiLevelType w:val="singleLevel"/>
-    <w:tmpl w:val="8E5A803A"/>
+    <w:tmpl w:val="C5C0EA1C"/>
     <w:lvl w:ilvl="0">
       <w:start w:val="1"/>
       <w:numFmt w:val="decimal"/>
@@ -6350,10 +4112,10 @@
       </w:pPr>
     </w:lvl>
   </w:abstractNum>
-  <w:abstractNum w:abstractNumId="6" w15:restartNumberingAfterBreak="0">
+  <w:abstractNum w:abstractNumId="7" w15:restartNumberingAfterBreak="0">
     <w:nsid w:val="FFFFFF7D"/>
     <w:multiLevelType w:val="singleLevel"/>
-    <w:tmpl w:val="AEA0C1CC"/>
+    <w:tmpl w:val="F056C738"/>
     <w:lvl w:ilvl="0">
       <w:start w:val="1"/>
       <w:numFmt w:val="decimal"/>
@@ -6367,10 +4129,10 @@
       </w:pPr>
     </w:lvl>
   </w:abstractNum>
-  <w:abstractNum w:abstractNumId="7" w15:restartNumberingAfterBreak="0">
+  <w:abstractNum w:abstractNumId="8" w15:restartNumberingAfterBreak="0">
     <w:nsid w:val="FFFFFF7E"/>
     <w:multiLevelType w:val="singleLevel"/>
-    <w:tmpl w:val="26667D82"/>
+    <w:tmpl w:val="5E648ABE"/>
     <w:lvl w:ilvl="0">
       <w:start w:val="1"/>
       <w:numFmt w:val="decimal"/>
@@ -6384,10 +4146,10 @@
       </w:pPr>
     </w:lvl>
   </w:abstractNum>
-  <w:abstractNum w:abstractNumId="8" w15:restartNumberingAfterBreak="0">
+  <w:abstractNum w:abstractNumId="9" w15:restartNumberingAfterBreak="0">
     <w:nsid w:val="FFFFFF7F"/>
     <w:multiLevelType w:val="singleLevel"/>
-    <w:tmpl w:val="5940533E"/>
+    <w:tmpl w:val="12246792"/>
     <w:lvl w:ilvl="0">
       <w:start w:val="1"/>
       <w:numFmt w:val="decimal"/>
@@ -6401,10 +4163,10 @@
       </w:pPr>
     </w:lvl>
   </w:abstractNum>
-  <w:abstractNum w:abstractNumId="9" w15:restartNumberingAfterBreak="0">
+  <w:abstractNum w:abstractNumId="10" w15:restartNumberingAfterBreak="0">
     <w:nsid w:val="FFFFFF80"/>
     <w:multiLevelType w:val="singleLevel"/>
-    <w:tmpl w:val="DBBE843C"/>
+    <w:tmpl w:val="028E44CC"/>
     <w:lvl w:ilvl="0">
       <w:start w:val="1"/>
       <w:numFmt w:val="bullet"/>
@@ -6421,10 +4183,10 @@
       </w:rPr>
     </w:lvl>
   </w:abstractNum>
-  <w:abstractNum w:abstractNumId="10" w15:restartNumberingAfterBreak="0">
+  <w:abstractNum w:abstractNumId="11" w15:restartNumberingAfterBreak="0">
     <w:nsid w:val="FFFFFF81"/>
     <w:multiLevelType w:val="singleLevel"/>
-    <w:tmpl w:val="73C03218"/>
+    <w:tmpl w:val="B27605AC"/>
     <w:lvl w:ilvl="0">
       <w:start w:val="1"/>
       <w:numFmt w:val="bullet"/>
@@ -6441,10 +4203,10 @@
       </w:rPr>
     </w:lvl>
   </w:abstractNum>
-  <w:abstractNum w:abstractNumId="11" w15:restartNumberingAfterBreak="0">
+  <w:abstractNum w:abstractNumId="12" w15:restartNumberingAfterBreak="0">
     <w:nsid w:val="FFFFFF82"/>
     <w:multiLevelType w:val="singleLevel"/>
-    <w:tmpl w:val="3F8AFCE6"/>
+    <w:tmpl w:val="DB165BC8"/>
     <w:lvl w:ilvl="0">
       <w:start w:val="1"/>
       <w:numFmt w:val="bullet"/>
@@ -6461,10 +4223,10 @@
       </w:rPr>
     </w:lvl>
   </w:abstractNum>
-  <w:abstractNum w:abstractNumId="12" w15:restartNumberingAfterBreak="0">
+  <w:abstractNum w:abstractNumId="13" w15:restartNumberingAfterBreak="0">
     <w:nsid w:val="FFFFFF83"/>
     <w:multiLevelType w:val="singleLevel"/>
-    <w:tmpl w:val="CEF0648C"/>
+    <w:tmpl w:val="A08C9B00"/>
     <w:lvl w:ilvl="0">
       <w:start w:val="1"/>
       <w:numFmt w:val="bullet"/>
@@ -6481,10 +4243,10 @@
       </w:rPr>
     </w:lvl>
   </w:abstractNum>
-  <w:abstractNum w:abstractNumId="13" w15:restartNumberingAfterBreak="0">
+  <w:abstractNum w:abstractNumId="14" w15:restartNumberingAfterBreak="0">
     <w:nsid w:val="FFFFFF88"/>
     <w:multiLevelType w:val="singleLevel"/>
-    <w:tmpl w:val="FBC0B636"/>
+    <w:tmpl w:val="B2F4B45E"/>
     <w:lvl w:ilvl="0">
       <w:start w:val="1"/>
       <w:numFmt w:val="decimal"/>
@@ -6498,10 +4260,10 @@
       </w:pPr>
     </w:lvl>
   </w:abstractNum>
-  <w:abstractNum w:abstractNumId="14" w15:restartNumberingAfterBreak="0">
+  <w:abstractNum w:abstractNumId="15" w15:restartNumberingAfterBreak="0">
     <w:nsid w:val="FFFFFF89"/>
     <w:multiLevelType w:val="singleLevel"/>
-    <w:tmpl w:val="D9DC65C6"/>
+    <w:tmpl w:val="D0C6E73E"/>
     <w:lvl w:ilvl="0">
       <w:start w:val="1"/>
       <w:numFmt w:val="bullet"/>
@@ -6518,7 +4280,7 @@
       </w:rPr>
     </w:lvl>
   </w:abstractNum>
-  <w:abstractNum w:abstractNumId="15" w15:restartNumberingAfterBreak="0">
+  <w:abstractNum w:abstractNumId="16" w15:restartNumberingAfterBreak="0">
     <w:nsid w:val="238D8174"/>
     <w:multiLevelType w:val="multilevel"/>
     <w:tmpl w:val="BD9C9592"/>
@@ -6631,7 +4393,7 @@
       </w:pPr>
     </w:lvl>
   </w:abstractNum>
-  <w:abstractNum w:abstractNumId="16" w15:restartNumberingAfterBreak="0">
+  <w:abstractNum w:abstractNumId="17" w15:restartNumberingAfterBreak="0">
     <w:nsid w:val="2C1AE401"/>
     <w:multiLevelType w:val="multilevel"/>
     <w:tmpl w:val="4B2C6E4E"/>
@@ -6735,7 +4497,7 @@
       </w:pPr>
     </w:lvl>
   </w:abstractNum>
-  <w:abstractNum w:abstractNumId="17" w15:restartNumberingAfterBreak="0">
+  <w:abstractNum w:abstractNumId="18" w15:restartNumberingAfterBreak="0">
     <w:nsid w:val="41F388D6"/>
     <w:multiLevelType w:val="multilevel"/>
     <w:tmpl w:val="70224912"/>
@@ -6848,7 +4610,7 @@
       </w:pPr>
     </w:lvl>
   </w:abstractNum>
-  <w:abstractNum w:abstractNumId="18" w15:restartNumberingAfterBreak="0">
+  <w:abstractNum w:abstractNumId="19" w15:restartNumberingAfterBreak="0">
     <w:nsid w:val="47261BAD"/>
     <w:multiLevelType w:val="multilevel"/>
     <w:tmpl w:val="541AFADA"/>
@@ -6961,7 +4723,7 @@
       </w:pPr>
     </w:lvl>
   </w:abstractNum>
-  <w:abstractNum w:abstractNumId="19" w15:restartNumberingAfterBreak="0">
+  <w:abstractNum w:abstractNumId="20" w15:restartNumberingAfterBreak="0">
     <w:nsid w:val="4FBE019A"/>
     <w:multiLevelType w:val="multilevel"/>
     <w:tmpl w:val="41C8137E"/>
@@ -7074,7 +4836,7 @@
       </w:pPr>
     </w:lvl>
   </w:abstractNum>
-  <w:abstractNum w:abstractNumId="20" w15:restartNumberingAfterBreak="0">
+  <w:abstractNum w:abstractNumId="21" w15:restartNumberingAfterBreak="0">
     <w:nsid w:val="5504A012"/>
     <w:multiLevelType w:val="multilevel"/>
     <w:tmpl w:val="60F4D4F2"/>
@@ -7187,7 +4949,7 @@
       </w:pPr>
     </w:lvl>
   </w:abstractNum>
-  <w:abstractNum w:abstractNumId="21" w15:restartNumberingAfterBreak="0">
+  <w:abstractNum w:abstractNumId="22" w15:restartNumberingAfterBreak="0">
     <w:nsid w:val="5A538D88"/>
     <w:multiLevelType w:val="multilevel"/>
     <w:tmpl w:val="C8EECCEE"/>
@@ -7300,7 +5062,7 @@
       </w:pPr>
     </w:lvl>
   </w:abstractNum>
-  <w:abstractNum w:abstractNumId="22" w15:restartNumberingAfterBreak="0">
+  <w:abstractNum w:abstractNumId="23" w15:restartNumberingAfterBreak="0">
     <w:nsid w:val="615F1ED2"/>
     <w:multiLevelType w:val="multilevel"/>
     <w:tmpl w:val="75BABFFC"/>
@@ -7413,7 +5175,7 @@
       </w:pPr>
     </w:lvl>
   </w:abstractNum>
-  <w:abstractNum w:abstractNumId="23" w15:restartNumberingAfterBreak="0">
+  <w:abstractNum w:abstractNumId="24" w15:restartNumberingAfterBreak="0">
     <w:nsid w:val="71315DCA"/>
     <w:multiLevelType w:val="multilevel"/>
     <w:tmpl w:val="278A5FD2"/>
@@ -7527,11 +5289,311 @@
     </w:lvl>
   </w:abstractNum>
   <w:num w:numId="1">
-    <w:abstractNumId w:val="16"/>
+    <w:abstractNumId w:val="17"/>
   </w:num>
   <w:num w:numId="2">
+    <w:abstractNumId w:val="5"/>
+    <w:lvlOverride w:ilvl="0">
+      <w:startOverride w:val="1"/>
+    </w:lvlOverride>
+    <w:lvlOverride w:ilvl="1">
+      <w:startOverride w:val="1"/>
+    </w:lvlOverride>
+    <w:lvlOverride w:ilvl="2">
+      <w:startOverride w:val="1"/>
+    </w:lvlOverride>
+    <w:lvlOverride w:ilvl="3">
+      <w:startOverride w:val="1"/>
+    </w:lvlOverride>
+    <w:lvlOverride w:ilvl="4">
+      <w:startOverride w:val="1"/>
+    </w:lvlOverride>
+    <w:lvlOverride w:ilvl="5">
+      <w:startOverride w:val="1"/>
+    </w:lvlOverride>
+    <w:lvlOverride w:ilvl="6">
+      <w:startOverride w:val="1"/>
+    </w:lvlOverride>
+    <w:lvlOverride w:ilvl="7">
+      <w:startOverride w:val="1"/>
+    </w:lvlOverride>
+    <w:lvlOverride w:ilvl="8">
+      <w:startOverride w:val="1"/>
+    </w:lvlOverride>
+  </w:num>
+  <w:num w:numId="3">
+    <w:abstractNumId w:val="24"/>
+    <w:lvlOverride w:ilvl="0">
+      <w:startOverride w:val="6"/>
+    </w:lvlOverride>
+    <w:lvlOverride w:ilvl="1">
+      <w:startOverride w:val="6"/>
+    </w:lvlOverride>
+    <w:lvlOverride w:ilvl="2">
+      <w:startOverride w:val="6"/>
+    </w:lvlOverride>
+    <w:lvlOverride w:ilvl="3">
+      <w:startOverride w:val="6"/>
+    </w:lvlOverride>
+    <w:lvlOverride w:ilvl="4">
+      <w:startOverride w:val="6"/>
+    </w:lvlOverride>
+    <w:lvlOverride w:ilvl="5">
+      <w:startOverride w:val="6"/>
+    </w:lvlOverride>
+    <w:lvlOverride w:ilvl="6">
+      <w:startOverride w:val="6"/>
+    </w:lvlOverride>
+    <w:lvlOverride w:ilvl="7">
+      <w:startOverride w:val="6"/>
+    </w:lvlOverride>
+    <w:lvlOverride w:ilvl="8">
+      <w:startOverride w:val="6"/>
+    </w:lvlOverride>
+  </w:num>
+  <w:num w:numId="4">
+    <w:abstractNumId w:val="19"/>
+    <w:lvlOverride w:ilvl="0">
+      <w:startOverride w:val="7"/>
+    </w:lvlOverride>
+    <w:lvlOverride w:ilvl="1">
+      <w:startOverride w:val="7"/>
+    </w:lvlOverride>
+    <w:lvlOverride w:ilvl="2">
+      <w:startOverride w:val="7"/>
+    </w:lvlOverride>
+    <w:lvlOverride w:ilvl="3">
+      <w:startOverride w:val="7"/>
+    </w:lvlOverride>
+    <w:lvlOverride w:ilvl="4">
+      <w:startOverride w:val="7"/>
+    </w:lvlOverride>
+    <w:lvlOverride w:ilvl="5">
+      <w:startOverride w:val="7"/>
+    </w:lvlOverride>
+    <w:lvlOverride w:ilvl="6">
+      <w:startOverride w:val="7"/>
+    </w:lvlOverride>
+    <w:lvlOverride w:ilvl="7">
+      <w:startOverride w:val="7"/>
+    </w:lvlOverride>
+    <w:lvlOverride w:ilvl="8">
+      <w:startOverride w:val="7"/>
+    </w:lvlOverride>
+  </w:num>
+  <w:num w:numId="5">
+    <w:abstractNumId w:val="3"/>
+    <w:lvlOverride w:ilvl="0">
+      <w:startOverride w:val="8"/>
+    </w:lvlOverride>
+    <w:lvlOverride w:ilvl="1">
+      <w:startOverride w:val="8"/>
+    </w:lvlOverride>
+    <w:lvlOverride w:ilvl="2">
+      <w:startOverride w:val="8"/>
+    </w:lvlOverride>
+    <w:lvlOverride w:ilvl="3">
+      <w:startOverride w:val="8"/>
+    </w:lvlOverride>
+    <w:lvlOverride w:ilvl="4">
+      <w:startOverride w:val="8"/>
+    </w:lvlOverride>
+    <w:lvlOverride w:ilvl="5">
+      <w:startOverride w:val="8"/>
+    </w:lvlOverride>
+    <w:lvlOverride w:ilvl="6">
+      <w:startOverride w:val="8"/>
+    </w:lvlOverride>
+    <w:lvlOverride w:ilvl="7">
+      <w:startOverride w:val="8"/>
+    </w:lvlOverride>
+    <w:lvlOverride w:ilvl="8">
+      <w:startOverride w:val="8"/>
+    </w:lvlOverride>
+  </w:num>
+  <w:num w:numId="6">
+    <w:abstractNumId w:val="20"/>
+    <w:lvlOverride w:ilvl="0">
+      <w:startOverride w:val="9"/>
+    </w:lvlOverride>
+    <w:lvlOverride w:ilvl="1">
+      <w:startOverride w:val="9"/>
+    </w:lvlOverride>
+    <w:lvlOverride w:ilvl="2">
+      <w:startOverride w:val="9"/>
+    </w:lvlOverride>
+    <w:lvlOverride w:ilvl="3">
+      <w:startOverride w:val="9"/>
+    </w:lvlOverride>
+    <w:lvlOverride w:ilvl="4">
+      <w:startOverride w:val="9"/>
+    </w:lvlOverride>
+    <w:lvlOverride w:ilvl="5">
+      <w:startOverride w:val="9"/>
+    </w:lvlOverride>
+    <w:lvlOverride w:ilvl="6">
+      <w:startOverride w:val="9"/>
+    </w:lvlOverride>
+    <w:lvlOverride w:ilvl="7">
+      <w:startOverride w:val="9"/>
+    </w:lvlOverride>
+    <w:lvlOverride w:ilvl="8">
+      <w:startOverride w:val="9"/>
+    </w:lvlOverride>
+  </w:num>
+  <w:num w:numId="7">
+    <w:abstractNumId w:val="2"/>
+    <w:lvlOverride w:ilvl="0">
+      <w:startOverride w:val="10"/>
+    </w:lvlOverride>
+    <w:lvlOverride w:ilvl="1">
+      <w:startOverride w:val="10"/>
+    </w:lvlOverride>
+    <w:lvlOverride w:ilvl="2">
+      <w:startOverride w:val="10"/>
+    </w:lvlOverride>
+    <w:lvlOverride w:ilvl="3">
+      <w:startOverride w:val="10"/>
+    </w:lvlOverride>
+    <w:lvlOverride w:ilvl="4">
+      <w:startOverride w:val="10"/>
+    </w:lvlOverride>
+    <w:lvlOverride w:ilvl="5">
+      <w:startOverride w:val="10"/>
+    </w:lvlOverride>
+    <w:lvlOverride w:ilvl="6">
+      <w:startOverride w:val="10"/>
+    </w:lvlOverride>
+    <w:lvlOverride w:ilvl="7">
+      <w:startOverride w:val="10"/>
+    </w:lvlOverride>
+    <w:lvlOverride w:ilvl="8">
+      <w:startOverride w:val="10"/>
+    </w:lvlOverride>
+  </w:num>
+  <w:num w:numId="8">
+    <w:abstractNumId w:val="23"/>
+    <w:lvlOverride w:ilvl="0">
+      <w:startOverride w:val="11"/>
+    </w:lvlOverride>
+    <w:lvlOverride w:ilvl="1">
+      <w:startOverride w:val="11"/>
+    </w:lvlOverride>
+    <w:lvlOverride w:ilvl="2">
+      <w:startOverride w:val="11"/>
+    </w:lvlOverride>
+    <w:lvlOverride w:ilvl="3">
+      <w:startOverride w:val="11"/>
+    </w:lvlOverride>
+    <w:lvlOverride w:ilvl="4">
+      <w:startOverride w:val="11"/>
+    </w:lvlOverride>
+    <w:lvlOverride w:ilvl="5">
+      <w:startOverride w:val="11"/>
+    </w:lvlOverride>
+    <w:lvlOverride w:ilvl="6">
+      <w:startOverride w:val="11"/>
+    </w:lvlOverride>
+    <w:lvlOverride w:ilvl="7">
+      <w:startOverride w:val="11"/>
+    </w:lvlOverride>
+    <w:lvlOverride w:ilvl="8">
+      <w:startOverride w:val="11"/>
+    </w:lvlOverride>
+  </w:num>
+  <w:num w:numId="9">
+    <w:abstractNumId w:val="16"/>
+    <w:lvlOverride w:ilvl="0">
+      <w:startOverride w:val="12"/>
+    </w:lvlOverride>
+    <w:lvlOverride w:ilvl="1">
+      <w:startOverride w:val="12"/>
+    </w:lvlOverride>
+    <w:lvlOverride w:ilvl="2">
+      <w:startOverride w:val="12"/>
+    </w:lvlOverride>
+    <w:lvlOverride w:ilvl="3">
+      <w:startOverride w:val="12"/>
+    </w:lvlOverride>
+    <w:lvlOverride w:ilvl="4">
+      <w:startOverride w:val="12"/>
+    </w:lvlOverride>
+    <w:lvlOverride w:ilvl="5">
+      <w:startOverride w:val="12"/>
+    </w:lvlOverride>
+    <w:lvlOverride w:ilvl="6">
+      <w:startOverride w:val="12"/>
+    </w:lvlOverride>
+    <w:lvlOverride w:ilvl="7">
+      <w:startOverride w:val="12"/>
+    </w:lvlOverride>
+    <w:lvlOverride w:ilvl="8">
+      <w:startOverride w:val="12"/>
+    </w:lvlOverride>
+  </w:num>
+  <w:num w:numId="10">
+    <w:abstractNumId w:val="18"/>
+    <w:lvlOverride w:ilvl="0">
+      <w:startOverride w:val="13"/>
+    </w:lvlOverride>
+    <w:lvlOverride w:ilvl="1">
+      <w:startOverride w:val="13"/>
+    </w:lvlOverride>
+    <w:lvlOverride w:ilvl="2">
+      <w:startOverride w:val="13"/>
+    </w:lvlOverride>
+    <w:lvlOverride w:ilvl="3">
+      <w:startOverride w:val="13"/>
+    </w:lvlOverride>
+    <w:lvlOverride w:ilvl="4">
+      <w:startOverride w:val="13"/>
+    </w:lvlOverride>
+    <w:lvlOverride w:ilvl="5">
+      <w:startOverride w:val="13"/>
+    </w:lvlOverride>
+    <w:lvlOverride w:ilvl="6">
+      <w:startOverride w:val="13"/>
+    </w:lvlOverride>
+    <w:lvlOverride w:ilvl="7">
+      <w:startOverride w:val="13"/>
+    </w:lvlOverride>
+    <w:lvlOverride w:ilvl="8">
+      <w:startOverride w:val="13"/>
+    </w:lvlOverride>
+  </w:num>
+  <w:num w:numId="11">
     <w:abstractNumId w:val="4"/>
     <w:lvlOverride w:ilvl="0">
+      <w:startOverride w:val="14"/>
+    </w:lvlOverride>
+    <w:lvlOverride w:ilvl="1">
+      <w:startOverride w:val="14"/>
+    </w:lvlOverride>
+    <w:lvlOverride w:ilvl="2">
+      <w:startOverride w:val="14"/>
+    </w:lvlOverride>
+    <w:lvlOverride w:ilvl="3">
+      <w:startOverride w:val="14"/>
+    </w:lvlOverride>
+    <w:lvlOverride w:ilvl="4">
+      <w:startOverride w:val="14"/>
+    </w:lvlOverride>
+    <w:lvlOverride w:ilvl="5">
+      <w:startOverride w:val="14"/>
+    </w:lvlOverride>
+    <w:lvlOverride w:ilvl="6">
+      <w:startOverride w:val="14"/>
+    </w:lvlOverride>
+    <w:lvlOverride w:ilvl="7">
+      <w:startOverride w:val="14"/>
+    </w:lvlOverride>
+    <w:lvlOverride w:ilvl="8">
+      <w:startOverride w:val="14"/>
+    </w:lvlOverride>
+  </w:num>
+  <w:num w:numId="12">
+    <w:abstractNumId w:val="5"/>
+    <w:lvlOverride w:ilvl="0">
       <w:startOverride w:val="1"/>
     </w:lvlOverride>
     <w:lvlOverride w:ilvl="1">
@@ -7559,9 +5621,582 @@
       <w:startOverride w:val="1"/>
     </w:lvlOverride>
   </w:num>
-  <w:num w:numId="3">
+  <w:num w:numId="13">
+    <w:abstractNumId w:val="1"/>
+    <w:lvlOverride w:ilvl="0">
+      <w:startOverride w:val="2"/>
+    </w:lvlOverride>
+    <w:lvlOverride w:ilvl="1">
+      <w:startOverride w:val="2"/>
+    </w:lvlOverride>
+    <w:lvlOverride w:ilvl="2">
+      <w:startOverride w:val="2"/>
+    </w:lvlOverride>
+    <w:lvlOverride w:ilvl="3">
+      <w:startOverride w:val="2"/>
+    </w:lvlOverride>
+    <w:lvlOverride w:ilvl="4">
+      <w:startOverride w:val="2"/>
+    </w:lvlOverride>
+    <w:lvlOverride w:ilvl="5">
+      <w:startOverride w:val="2"/>
+    </w:lvlOverride>
+    <w:lvlOverride w:ilvl="6">
+      <w:startOverride w:val="2"/>
+    </w:lvlOverride>
+    <w:lvlOverride w:ilvl="7">
+      <w:startOverride w:val="2"/>
+    </w:lvlOverride>
+    <w:lvlOverride w:ilvl="8">
+      <w:startOverride w:val="2"/>
+    </w:lvlOverride>
+  </w:num>
+  <w:num w:numId="14">
+    <w:abstractNumId w:val="21"/>
+    <w:lvlOverride w:ilvl="0">
+      <w:startOverride w:val="3"/>
+    </w:lvlOverride>
+    <w:lvlOverride w:ilvl="1">
+      <w:startOverride w:val="3"/>
+    </w:lvlOverride>
+    <w:lvlOverride w:ilvl="2">
+      <w:startOverride w:val="3"/>
+    </w:lvlOverride>
+    <w:lvlOverride w:ilvl="3">
+      <w:startOverride w:val="3"/>
+    </w:lvlOverride>
+    <w:lvlOverride w:ilvl="4">
+      <w:startOverride w:val="3"/>
+    </w:lvlOverride>
+    <w:lvlOverride w:ilvl="5">
+      <w:startOverride w:val="3"/>
+    </w:lvlOverride>
+    <w:lvlOverride w:ilvl="6">
+      <w:startOverride w:val="3"/>
+    </w:lvlOverride>
+    <w:lvlOverride w:ilvl="7">
+      <w:startOverride w:val="3"/>
+    </w:lvlOverride>
+    <w:lvlOverride w:ilvl="8">
+      <w:startOverride w:val="3"/>
+    </w:lvlOverride>
+  </w:num>
+  <w:num w:numId="15">
+    <w:abstractNumId w:val="22"/>
+    <w:lvlOverride w:ilvl="0">
+      <w:startOverride w:val="4"/>
+    </w:lvlOverride>
+    <w:lvlOverride w:ilvl="1">
+      <w:startOverride w:val="4"/>
+    </w:lvlOverride>
+    <w:lvlOverride w:ilvl="2">
+      <w:startOverride w:val="4"/>
+    </w:lvlOverride>
+    <w:lvlOverride w:ilvl="3">
+      <w:startOverride w:val="4"/>
+    </w:lvlOverride>
+    <w:lvlOverride w:ilvl="4">
+      <w:startOverride w:val="4"/>
+    </w:lvlOverride>
+    <w:lvlOverride w:ilvl="5">
+      <w:startOverride w:val="4"/>
+    </w:lvlOverride>
+    <w:lvlOverride w:ilvl="6">
+      <w:startOverride w:val="4"/>
+    </w:lvlOverride>
+    <w:lvlOverride w:ilvl="7">
+      <w:startOverride w:val="4"/>
+    </w:lvlOverride>
+    <w:lvlOverride w:ilvl="8">
+      <w:startOverride w:val="4"/>
+    </w:lvlOverride>
+  </w:num>
+  <w:num w:numId="16">
+    <w:abstractNumId w:val="6"/>
+  </w:num>
+  <w:num w:numId="17">
+    <w:abstractNumId w:val="7"/>
+  </w:num>
+  <w:num w:numId="18">
+    <w:abstractNumId w:val="8"/>
+  </w:num>
+  <w:num w:numId="19">
+    <w:abstractNumId w:val="9"/>
+  </w:num>
+  <w:num w:numId="20">
+    <w:abstractNumId w:val="14"/>
+  </w:num>
+  <w:num w:numId="21">
+    <w:abstractNumId w:val="10"/>
+  </w:num>
+  <w:num w:numId="22">
+    <w:abstractNumId w:val="11"/>
+  </w:num>
+  <w:num w:numId="23">
+    <w:abstractNumId w:val="12"/>
+  </w:num>
+  <w:num w:numId="24">
+    <w:abstractNumId w:val="13"/>
+  </w:num>
+  <w:num w:numId="25">
+    <w:abstractNumId w:val="15"/>
+  </w:num>
+  <w:num w:numId="26">
+    <w:abstractNumId w:val="17"/>
+  </w:num>
+  <w:num w:numId="27">
+    <w:abstractNumId w:val="5"/>
+    <w:lvlOverride w:ilvl="0">
+      <w:startOverride w:val="1"/>
+    </w:lvlOverride>
+    <w:lvlOverride w:ilvl="1">
+      <w:startOverride w:val="1"/>
+    </w:lvlOverride>
+    <w:lvlOverride w:ilvl="2">
+      <w:startOverride w:val="1"/>
+    </w:lvlOverride>
+    <w:lvlOverride w:ilvl="3">
+      <w:startOverride w:val="1"/>
+    </w:lvlOverride>
+    <w:lvlOverride w:ilvl="4">
+      <w:startOverride w:val="1"/>
+    </w:lvlOverride>
+    <w:lvlOverride w:ilvl="5">
+      <w:startOverride w:val="1"/>
+    </w:lvlOverride>
+    <w:lvlOverride w:ilvl="6">
+      <w:startOverride w:val="1"/>
+    </w:lvlOverride>
+    <w:lvlOverride w:ilvl="7">
+      <w:startOverride w:val="1"/>
+    </w:lvlOverride>
+    <w:lvlOverride w:ilvl="8">
+      <w:startOverride w:val="1"/>
+    </w:lvlOverride>
+  </w:num>
+  <w:num w:numId="28">
+    <w:abstractNumId w:val="24"/>
+    <w:lvlOverride w:ilvl="0">
+      <w:startOverride w:val="6"/>
+    </w:lvlOverride>
+    <w:lvlOverride w:ilvl="1">
+      <w:startOverride w:val="6"/>
+    </w:lvlOverride>
+    <w:lvlOverride w:ilvl="2">
+      <w:startOverride w:val="6"/>
+    </w:lvlOverride>
+    <w:lvlOverride w:ilvl="3">
+      <w:startOverride w:val="6"/>
+    </w:lvlOverride>
+    <w:lvlOverride w:ilvl="4">
+      <w:startOverride w:val="6"/>
+    </w:lvlOverride>
+    <w:lvlOverride w:ilvl="5">
+      <w:startOverride w:val="6"/>
+    </w:lvlOverride>
+    <w:lvlOverride w:ilvl="6">
+      <w:startOverride w:val="6"/>
+    </w:lvlOverride>
+    <w:lvlOverride w:ilvl="7">
+      <w:startOverride w:val="6"/>
+    </w:lvlOverride>
+    <w:lvlOverride w:ilvl="8">
+      <w:startOverride w:val="6"/>
+    </w:lvlOverride>
+  </w:num>
+  <w:num w:numId="29">
+    <w:abstractNumId w:val="19"/>
+    <w:lvlOverride w:ilvl="0">
+      <w:startOverride w:val="7"/>
+    </w:lvlOverride>
+    <w:lvlOverride w:ilvl="1">
+      <w:startOverride w:val="7"/>
+    </w:lvlOverride>
+    <w:lvlOverride w:ilvl="2">
+      <w:startOverride w:val="7"/>
+    </w:lvlOverride>
+    <w:lvlOverride w:ilvl="3">
+      <w:startOverride w:val="7"/>
+    </w:lvlOverride>
+    <w:lvlOverride w:ilvl="4">
+      <w:startOverride w:val="7"/>
+    </w:lvlOverride>
+    <w:lvlOverride w:ilvl="5">
+      <w:startOverride w:val="7"/>
+    </w:lvlOverride>
+    <w:lvlOverride w:ilvl="6">
+      <w:startOverride w:val="7"/>
+    </w:lvlOverride>
+    <w:lvlOverride w:ilvl="7">
+      <w:startOverride w:val="7"/>
+    </w:lvlOverride>
+    <w:lvlOverride w:ilvl="8">
+      <w:startOverride w:val="7"/>
+    </w:lvlOverride>
+  </w:num>
+  <w:num w:numId="30">
+    <w:abstractNumId w:val="3"/>
+    <w:lvlOverride w:ilvl="0">
+      <w:startOverride w:val="8"/>
+    </w:lvlOverride>
+    <w:lvlOverride w:ilvl="1">
+      <w:startOverride w:val="8"/>
+    </w:lvlOverride>
+    <w:lvlOverride w:ilvl="2">
+      <w:startOverride w:val="8"/>
+    </w:lvlOverride>
+    <w:lvlOverride w:ilvl="3">
+      <w:startOverride w:val="8"/>
+    </w:lvlOverride>
+    <w:lvlOverride w:ilvl="4">
+      <w:startOverride w:val="8"/>
+    </w:lvlOverride>
+    <w:lvlOverride w:ilvl="5">
+      <w:startOverride w:val="8"/>
+    </w:lvlOverride>
+    <w:lvlOverride w:ilvl="6">
+      <w:startOverride w:val="8"/>
+    </w:lvlOverride>
+    <w:lvlOverride w:ilvl="7">
+      <w:startOverride w:val="8"/>
+    </w:lvlOverride>
+    <w:lvlOverride w:ilvl="8">
+      <w:startOverride w:val="8"/>
+    </w:lvlOverride>
+  </w:num>
+  <w:num w:numId="31">
+    <w:abstractNumId w:val="20"/>
+    <w:lvlOverride w:ilvl="0">
+      <w:startOverride w:val="9"/>
+    </w:lvlOverride>
+    <w:lvlOverride w:ilvl="1">
+      <w:startOverride w:val="9"/>
+    </w:lvlOverride>
+    <w:lvlOverride w:ilvl="2">
+      <w:startOverride w:val="9"/>
+    </w:lvlOverride>
+    <w:lvlOverride w:ilvl="3">
+      <w:startOverride w:val="9"/>
+    </w:lvlOverride>
+    <w:lvlOverride w:ilvl="4">
+      <w:startOverride w:val="9"/>
+    </w:lvlOverride>
+    <w:lvlOverride w:ilvl="5">
+      <w:startOverride w:val="9"/>
+    </w:lvlOverride>
+    <w:lvlOverride w:ilvl="6">
+      <w:startOverride w:val="9"/>
+    </w:lvlOverride>
+    <w:lvlOverride w:ilvl="7">
+      <w:startOverride w:val="9"/>
+    </w:lvlOverride>
+    <w:lvlOverride w:ilvl="8">
+      <w:startOverride w:val="9"/>
+    </w:lvlOverride>
+  </w:num>
+  <w:num w:numId="32">
+    <w:abstractNumId w:val="2"/>
+    <w:lvlOverride w:ilvl="0">
+      <w:startOverride w:val="10"/>
+    </w:lvlOverride>
+    <w:lvlOverride w:ilvl="1">
+      <w:startOverride w:val="10"/>
+    </w:lvlOverride>
+    <w:lvlOverride w:ilvl="2">
+      <w:startOverride w:val="10"/>
+    </w:lvlOverride>
+    <w:lvlOverride w:ilvl="3">
+      <w:startOverride w:val="10"/>
+    </w:lvlOverride>
+    <w:lvlOverride w:ilvl="4">
+      <w:startOverride w:val="10"/>
+    </w:lvlOverride>
+    <w:lvlOverride w:ilvl="5">
+      <w:startOverride w:val="10"/>
+    </w:lvlOverride>
+    <w:lvlOverride w:ilvl="6">
+      <w:startOverride w:val="10"/>
+    </w:lvlOverride>
+    <w:lvlOverride w:ilvl="7">
+      <w:startOverride w:val="10"/>
+    </w:lvlOverride>
+    <w:lvlOverride w:ilvl="8">
+      <w:startOverride w:val="10"/>
+    </w:lvlOverride>
+  </w:num>
+  <w:num w:numId="33">
     <w:abstractNumId w:val="23"/>
     <w:lvlOverride w:ilvl="0">
+      <w:startOverride w:val="11"/>
+    </w:lvlOverride>
+    <w:lvlOverride w:ilvl="1">
+      <w:startOverride w:val="11"/>
+    </w:lvlOverride>
+    <w:lvlOverride w:ilvl="2">
+      <w:startOverride w:val="11"/>
+    </w:lvlOverride>
+    <w:lvlOverride w:ilvl="3">
+      <w:startOverride w:val="11"/>
+    </w:lvlOverride>
+    <w:lvlOverride w:ilvl="4">
+      <w:startOverride w:val="11"/>
+    </w:lvlOverride>
+    <w:lvlOverride w:ilvl="5">
+      <w:startOverride w:val="11"/>
+    </w:lvlOverride>
+    <w:lvlOverride w:ilvl="6">
+      <w:startOverride w:val="11"/>
+    </w:lvlOverride>
+    <w:lvlOverride w:ilvl="7">
+      <w:startOverride w:val="11"/>
+    </w:lvlOverride>
+    <w:lvlOverride w:ilvl="8">
+      <w:startOverride w:val="11"/>
+    </w:lvlOverride>
+  </w:num>
+  <w:num w:numId="34">
+    <w:abstractNumId w:val="16"/>
+    <w:lvlOverride w:ilvl="0">
+      <w:startOverride w:val="12"/>
+    </w:lvlOverride>
+    <w:lvlOverride w:ilvl="1">
+      <w:startOverride w:val="12"/>
+    </w:lvlOverride>
+    <w:lvlOverride w:ilvl="2">
+      <w:startOverride w:val="12"/>
+    </w:lvlOverride>
+    <w:lvlOverride w:ilvl="3">
+      <w:startOverride w:val="12"/>
+    </w:lvlOverride>
+    <w:lvlOverride w:ilvl="4">
+      <w:startOverride w:val="12"/>
+    </w:lvlOverride>
+    <w:lvlOverride w:ilvl="5">
+      <w:startOverride w:val="12"/>
+    </w:lvlOverride>
+    <w:lvlOverride w:ilvl="6">
+      <w:startOverride w:val="12"/>
+    </w:lvlOverride>
+    <w:lvlOverride w:ilvl="7">
+      <w:startOverride w:val="12"/>
+    </w:lvlOverride>
+    <w:lvlOverride w:ilvl="8">
+      <w:startOverride w:val="12"/>
+    </w:lvlOverride>
+  </w:num>
+  <w:num w:numId="35">
+    <w:abstractNumId w:val="18"/>
+    <w:lvlOverride w:ilvl="0">
+      <w:startOverride w:val="13"/>
+    </w:lvlOverride>
+    <w:lvlOverride w:ilvl="1">
+      <w:startOverride w:val="13"/>
+    </w:lvlOverride>
+    <w:lvlOverride w:ilvl="2">
+      <w:startOverride w:val="13"/>
+    </w:lvlOverride>
+    <w:lvlOverride w:ilvl="3">
+      <w:startOverride w:val="13"/>
+    </w:lvlOverride>
+    <w:lvlOverride w:ilvl="4">
+      <w:startOverride w:val="13"/>
+    </w:lvlOverride>
+    <w:lvlOverride w:ilvl="5">
+      <w:startOverride w:val="13"/>
+    </w:lvlOverride>
+    <w:lvlOverride w:ilvl="6">
+      <w:startOverride w:val="13"/>
+    </w:lvlOverride>
+    <w:lvlOverride w:ilvl="7">
+      <w:startOverride w:val="13"/>
+    </w:lvlOverride>
+    <w:lvlOverride w:ilvl="8">
+      <w:startOverride w:val="13"/>
+    </w:lvlOverride>
+  </w:num>
+  <w:num w:numId="36">
+    <w:abstractNumId w:val="4"/>
+    <w:lvlOverride w:ilvl="0">
+      <w:startOverride w:val="14"/>
+    </w:lvlOverride>
+    <w:lvlOverride w:ilvl="1">
+      <w:startOverride w:val="14"/>
+    </w:lvlOverride>
+    <w:lvlOverride w:ilvl="2">
+      <w:startOverride w:val="14"/>
+    </w:lvlOverride>
+    <w:lvlOverride w:ilvl="3">
+      <w:startOverride w:val="14"/>
+    </w:lvlOverride>
+    <w:lvlOverride w:ilvl="4">
+      <w:startOverride w:val="14"/>
+    </w:lvlOverride>
+    <w:lvlOverride w:ilvl="5">
+      <w:startOverride w:val="14"/>
+    </w:lvlOverride>
+    <w:lvlOverride w:ilvl="6">
+      <w:startOverride w:val="14"/>
+    </w:lvlOverride>
+    <w:lvlOverride w:ilvl="7">
+      <w:startOverride w:val="14"/>
+    </w:lvlOverride>
+    <w:lvlOverride w:ilvl="8">
+      <w:startOverride w:val="14"/>
+    </w:lvlOverride>
+  </w:num>
+  <w:num w:numId="37">
+    <w:abstractNumId w:val="5"/>
+    <w:lvlOverride w:ilvl="0">
+      <w:startOverride w:val="1"/>
+    </w:lvlOverride>
+    <w:lvlOverride w:ilvl="1">
+      <w:startOverride w:val="1"/>
+    </w:lvlOverride>
+    <w:lvlOverride w:ilvl="2">
+      <w:startOverride w:val="1"/>
+    </w:lvlOverride>
+    <w:lvlOverride w:ilvl="3">
+      <w:startOverride w:val="1"/>
+    </w:lvlOverride>
+    <w:lvlOverride w:ilvl="4">
+      <w:startOverride w:val="1"/>
+    </w:lvlOverride>
+    <w:lvlOverride w:ilvl="5">
+      <w:startOverride w:val="1"/>
+    </w:lvlOverride>
+    <w:lvlOverride w:ilvl="6">
+      <w:startOverride w:val="1"/>
+    </w:lvlOverride>
+    <w:lvlOverride w:ilvl="7">
+      <w:startOverride w:val="1"/>
+    </w:lvlOverride>
+    <w:lvlOverride w:ilvl="8">
+      <w:startOverride w:val="1"/>
+    </w:lvlOverride>
+  </w:num>
+  <w:num w:numId="38">
+    <w:abstractNumId w:val="1"/>
+    <w:lvlOverride w:ilvl="0">
+      <w:startOverride w:val="2"/>
+    </w:lvlOverride>
+    <w:lvlOverride w:ilvl="1">
+      <w:startOverride w:val="2"/>
+    </w:lvlOverride>
+    <w:lvlOverride w:ilvl="2">
+      <w:startOverride w:val="2"/>
+    </w:lvlOverride>
+    <w:lvlOverride w:ilvl="3">
+      <w:startOverride w:val="2"/>
+    </w:lvlOverride>
+    <w:lvlOverride w:ilvl="4">
+      <w:startOverride w:val="2"/>
+    </w:lvlOverride>
+    <w:lvlOverride w:ilvl="5">
+      <w:startOverride w:val="2"/>
+    </w:lvlOverride>
+    <w:lvlOverride w:ilvl="6">
+      <w:startOverride w:val="2"/>
+    </w:lvlOverride>
+    <w:lvlOverride w:ilvl="7">
+      <w:startOverride w:val="2"/>
+    </w:lvlOverride>
+    <w:lvlOverride w:ilvl="8">
+      <w:startOverride w:val="2"/>
+    </w:lvlOverride>
+  </w:num>
+  <w:num w:numId="39">
+    <w:abstractNumId w:val="21"/>
+    <w:lvlOverride w:ilvl="0">
+      <w:startOverride w:val="3"/>
+    </w:lvlOverride>
+    <w:lvlOverride w:ilvl="1">
+      <w:startOverride w:val="3"/>
+    </w:lvlOverride>
+    <w:lvlOverride w:ilvl="2">
+      <w:startOverride w:val="3"/>
+    </w:lvlOverride>
+    <w:lvlOverride w:ilvl="3">
+      <w:startOverride w:val="3"/>
+    </w:lvlOverride>
+    <w:lvlOverride w:ilvl="4">
+      <w:startOverride w:val="3"/>
+    </w:lvlOverride>
+    <w:lvlOverride w:ilvl="5">
+      <w:startOverride w:val="3"/>
+    </w:lvlOverride>
+    <w:lvlOverride w:ilvl="6">
+      <w:startOverride w:val="3"/>
+    </w:lvlOverride>
+    <w:lvlOverride w:ilvl="7">
+      <w:startOverride w:val="3"/>
+    </w:lvlOverride>
+    <w:lvlOverride w:ilvl="8">
+      <w:startOverride w:val="3"/>
+    </w:lvlOverride>
+  </w:num>
+  <w:num w:numId="40">
+    <w:abstractNumId w:val="22"/>
+    <w:lvlOverride w:ilvl="0">
+      <w:startOverride w:val="4"/>
+    </w:lvlOverride>
+    <w:lvlOverride w:ilvl="1">
+      <w:startOverride w:val="4"/>
+    </w:lvlOverride>
+    <w:lvlOverride w:ilvl="2">
+      <w:startOverride w:val="4"/>
+    </w:lvlOverride>
+    <w:lvlOverride w:ilvl="3">
+      <w:startOverride w:val="4"/>
+    </w:lvlOverride>
+    <w:lvlOverride w:ilvl="4">
+      <w:startOverride w:val="4"/>
+    </w:lvlOverride>
+    <w:lvlOverride w:ilvl="5">
+      <w:startOverride w:val="4"/>
+    </w:lvlOverride>
+    <w:lvlOverride w:ilvl="6">
+      <w:startOverride w:val="4"/>
+    </w:lvlOverride>
+    <w:lvlOverride w:ilvl="7">
+      <w:startOverride w:val="4"/>
+    </w:lvlOverride>
+    <w:lvlOverride w:ilvl="8">
+      <w:startOverride w:val="4"/>
+    </w:lvlOverride>
+  </w:num>
+  <w:num w:numId="41">
+    <w:abstractNumId w:val="0"/>
+    <w:lvlOverride w:ilvl="0">
+      <w:startOverride w:val="5"/>
+    </w:lvlOverride>
+    <w:lvlOverride w:ilvl="1">
+      <w:startOverride w:val="5"/>
+    </w:lvlOverride>
+    <w:lvlOverride w:ilvl="2">
+      <w:startOverride w:val="5"/>
+    </w:lvlOverride>
+    <w:lvlOverride w:ilvl="3">
+      <w:startOverride w:val="5"/>
+    </w:lvlOverride>
+    <w:lvlOverride w:ilvl="4">
+      <w:startOverride w:val="5"/>
+    </w:lvlOverride>
+    <w:lvlOverride w:ilvl="5">
+      <w:startOverride w:val="5"/>
+    </w:lvlOverride>
+    <w:lvlOverride w:ilvl="6">
+      <w:startOverride w:val="5"/>
+    </w:lvlOverride>
+    <w:lvlOverride w:ilvl="7">
+      <w:startOverride w:val="5"/>
+    </w:lvlOverride>
+    <w:lvlOverride w:ilvl="8">
+      <w:startOverride w:val="5"/>
+    </w:lvlOverride>
+  </w:num>
+  <w:num w:numId="42">
+    <w:abstractNumId w:val="24"/>
+    <w:lvlOverride w:ilvl="0">
       <w:startOverride w:val="6"/>
     </w:lvlOverride>
     <w:lvlOverride w:ilvl="1">
@@ -7589,8 +6224,8 @@
       <w:startOverride w:val="6"/>
     </w:lvlOverride>
   </w:num>
-  <w:num w:numId="4">
-    <w:abstractNumId w:val="18"/>
+  <w:num w:numId="43">
+    <w:abstractNumId w:val="19"/>
     <w:lvlOverride w:ilvl="0">
       <w:startOverride w:val="7"/>
     </w:lvlOverride>
@@ -7619,8 +6254,8 @@
       <w:startOverride w:val="7"/>
     </w:lvlOverride>
   </w:num>
-  <w:num w:numId="5">
-    <w:abstractNumId w:val="2"/>
+  <w:num w:numId="44">
+    <w:abstractNumId w:val="3"/>
     <w:lvlOverride w:ilvl="0">
       <w:startOverride w:val="8"/>
     </w:lvlOverride>
@@ -7648,336 +6283,6 @@
     <w:lvlOverride w:ilvl="8">
       <w:startOverride w:val="8"/>
     </w:lvlOverride>
-  </w:num>
-  <w:num w:numId="6">
-    <w:abstractNumId w:val="19"/>
-    <w:lvlOverride w:ilvl="0">
-      <w:startOverride w:val="9"/>
-    </w:lvlOverride>
-    <w:lvlOverride w:ilvl="1">
-      <w:startOverride w:val="9"/>
-    </w:lvlOverride>
-    <w:lvlOverride w:ilvl="2">
-      <w:startOverride w:val="9"/>
-    </w:lvlOverride>
-    <w:lvlOverride w:ilvl="3">
-      <w:startOverride w:val="9"/>
-    </w:lvlOverride>
-    <w:lvlOverride w:ilvl="4">
-      <w:startOverride w:val="9"/>
-    </w:lvlOverride>
-    <w:lvlOverride w:ilvl="5">
-      <w:startOverride w:val="9"/>
-    </w:lvlOverride>
-    <w:lvlOverride w:ilvl="6">
-      <w:startOverride w:val="9"/>
-    </w:lvlOverride>
-    <w:lvlOverride w:ilvl="7">
-      <w:startOverride w:val="9"/>
-    </w:lvlOverride>
-    <w:lvlOverride w:ilvl="8">
-      <w:startOverride w:val="9"/>
-    </w:lvlOverride>
-  </w:num>
-  <w:num w:numId="7">
-    <w:abstractNumId w:val="1"/>
-    <w:lvlOverride w:ilvl="0">
-      <w:startOverride w:val="10"/>
-    </w:lvlOverride>
-    <w:lvlOverride w:ilvl="1">
-      <w:startOverride w:val="10"/>
-    </w:lvlOverride>
-    <w:lvlOverride w:ilvl="2">
-      <w:startOverride w:val="10"/>
-    </w:lvlOverride>
-    <w:lvlOverride w:ilvl="3">
-      <w:startOverride w:val="10"/>
-    </w:lvlOverride>
-    <w:lvlOverride w:ilvl="4">
-      <w:startOverride w:val="10"/>
-    </w:lvlOverride>
-    <w:lvlOverride w:ilvl="5">
-      <w:startOverride w:val="10"/>
-    </w:lvlOverride>
-    <w:lvlOverride w:ilvl="6">
-      <w:startOverride w:val="10"/>
-    </w:lvlOverride>
-    <w:lvlOverride w:ilvl="7">
-      <w:startOverride w:val="10"/>
-    </w:lvlOverride>
-    <w:lvlOverride w:ilvl="8">
-      <w:startOverride w:val="10"/>
-    </w:lvlOverride>
-  </w:num>
-  <w:num w:numId="8">
-    <w:abstractNumId w:val="22"/>
-    <w:lvlOverride w:ilvl="0">
-      <w:startOverride w:val="11"/>
-    </w:lvlOverride>
-    <w:lvlOverride w:ilvl="1">
-      <w:startOverride w:val="11"/>
-    </w:lvlOverride>
-    <w:lvlOverride w:ilvl="2">
-      <w:startOverride w:val="11"/>
-    </w:lvlOverride>
-    <w:lvlOverride w:ilvl="3">
-      <w:startOverride w:val="11"/>
-    </w:lvlOverride>
-    <w:lvlOverride w:ilvl="4">
-      <w:startOverride w:val="11"/>
-    </w:lvlOverride>
-    <w:lvlOverride w:ilvl="5">
-      <w:startOverride w:val="11"/>
-    </w:lvlOverride>
-    <w:lvlOverride w:ilvl="6">
-      <w:startOverride w:val="11"/>
-    </w:lvlOverride>
-    <w:lvlOverride w:ilvl="7">
-      <w:startOverride w:val="11"/>
-    </w:lvlOverride>
-    <w:lvlOverride w:ilvl="8">
-      <w:startOverride w:val="11"/>
-    </w:lvlOverride>
-  </w:num>
-  <w:num w:numId="9">
-    <w:abstractNumId w:val="15"/>
-    <w:lvlOverride w:ilvl="0">
-      <w:startOverride w:val="12"/>
-    </w:lvlOverride>
-    <w:lvlOverride w:ilvl="1">
-      <w:startOverride w:val="12"/>
-    </w:lvlOverride>
-    <w:lvlOverride w:ilvl="2">
-      <w:startOverride w:val="12"/>
-    </w:lvlOverride>
-    <w:lvlOverride w:ilvl="3">
-      <w:startOverride w:val="12"/>
-    </w:lvlOverride>
-    <w:lvlOverride w:ilvl="4">
-      <w:startOverride w:val="12"/>
-    </w:lvlOverride>
-    <w:lvlOverride w:ilvl="5">
-      <w:startOverride w:val="12"/>
-    </w:lvlOverride>
-    <w:lvlOverride w:ilvl="6">
-      <w:startOverride w:val="12"/>
-    </w:lvlOverride>
-    <w:lvlOverride w:ilvl="7">
-      <w:startOverride w:val="12"/>
-    </w:lvlOverride>
-    <w:lvlOverride w:ilvl="8">
-      <w:startOverride w:val="12"/>
-    </w:lvlOverride>
-  </w:num>
-  <w:num w:numId="10">
-    <w:abstractNumId w:val="17"/>
-    <w:lvlOverride w:ilvl="0">
-      <w:startOverride w:val="13"/>
-    </w:lvlOverride>
-    <w:lvlOverride w:ilvl="1">
-      <w:startOverride w:val="13"/>
-    </w:lvlOverride>
-    <w:lvlOverride w:ilvl="2">
-      <w:startOverride w:val="13"/>
-    </w:lvlOverride>
-    <w:lvlOverride w:ilvl="3">
-      <w:startOverride w:val="13"/>
-    </w:lvlOverride>
-    <w:lvlOverride w:ilvl="4">
-      <w:startOverride w:val="13"/>
-    </w:lvlOverride>
-    <w:lvlOverride w:ilvl="5">
-      <w:startOverride w:val="13"/>
-    </w:lvlOverride>
-    <w:lvlOverride w:ilvl="6">
-      <w:startOverride w:val="13"/>
-    </w:lvlOverride>
-    <w:lvlOverride w:ilvl="7">
-      <w:startOverride w:val="13"/>
-    </w:lvlOverride>
-    <w:lvlOverride w:ilvl="8">
-      <w:startOverride w:val="13"/>
-    </w:lvlOverride>
-  </w:num>
-  <w:num w:numId="11">
-    <w:abstractNumId w:val="3"/>
-    <w:lvlOverride w:ilvl="0">
-      <w:startOverride w:val="14"/>
-    </w:lvlOverride>
-    <w:lvlOverride w:ilvl="1">
-      <w:startOverride w:val="14"/>
-    </w:lvlOverride>
-    <w:lvlOverride w:ilvl="2">
-      <w:startOverride w:val="14"/>
-    </w:lvlOverride>
-    <w:lvlOverride w:ilvl="3">
-      <w:startOverride w:val="14"/>
-    </w:lvlOverride>
-    <w:lvlOverride w:ilvl="4">
-      <w:startOverride w:val="14"/>
-    </w:lvlOverride>
-    <w:lvlOverride w:ilvl="5">
-      <w:startOverride w:val="14"/>
-    </w:lvlOverride>
-    <w:lvlOverride w:ilvl="6">
-      <w:startOverride w:val="14"/>
-    </w:lvlOverride>
-    <w:lvlOverride w:ilvl="7">
-      <w:startOverride w:val="14"/>
-    </w:lvlOverride>
-    <w:lvlOverride w:ilvl="8">
-      <w:startOverride w:val="14"/>
-    </w:lvlOverride>
-  </w:num>
-  <w:num w:numId="12">
-    <w:abstractNumId w:val="4"/>
-    <w:lvlOverride w:ilvl="0">
-      <w:startOverride w:val="1"/>
-    </w:lvlOverride>
-    <w:lvlOverride w:ilvl="1">
-      <w:startOverride w:val="1"/>
-    </w:lvlOverride>
-    <w:lvlOverride w:ilvl="2">
-      <w:startOverride w:val="1"/>
-    </w:lvlOverride>
-    <w:lvlOverride w:ilvl="3">
-      <w:startOverride w:val="1"/>
-    </w:lvlOverride>
-    <w:lvlOverride w:ilvl="4">
-      <w:startOverride w:val="1"/>
-    </w:lvlOverride>
-    <w:lvlOverride w:ilvl="5">
-      <w:startOverride w:val="1"/>
-    </w:lvlOverride>
-    <w:lvlOverride w:ilvl="6">
-      <w:startOverride w:val="1"/>
-    </w:lvlOverride>
-    <w:lvlOverride w:ilvl="7">
-      <w:startOverride w:val="1"/>
-    </w:lvlOverride>
-    <w:lvlOverride w:ilvl="8">
-      <w:startOverride w:val="1"/>
-    </w:lvlOverride>
-  </w:num>
-  <w:num w:numId="13">
-    <w:abstractNumId w:val="0"/>
-    <w:lvlOverride w:ilvl="0">
-      <w:startOverride w:val="2"/>
-    </w:lvlOverride>
-    <w:lvlOverride w:ilvl="1">
-      <w:startOverride w:val="2"/>
-    </w:lvlOverride>
-    <w:lvlOverride w:ilvl="2">
-      <w:startOverride w:val="2"/>
-    </w:lvlOverride>
-    <w:lvlOverride w:ilvl="3">
-      <w:startOverride w:val="2"/>
-    </w:lvlOverride>
-    <w:lvlOverride w:ilvl="4">
-      <w:startOverride w:val="2"/>
-    </w:lvlOverride>
-    <w:lvlOverride w:ilvl="5">
-      <w:startOverride w:val="2"/>
-    </w:lvlOverride>
-    <w:lvlOverride w:ilvl="6">
-      <w:startOverride w:val="2"/>
-    </w:lvlOverride>
-    <w:lvlOverride w:ilvl="7">
-      <w:startOverride w:val="2"/>
-    </w:lvlOverride>
-    <w:lvlOverride w:ilvl="8">
-      <w:startOverride w:val="2"/>
-    </w:lvlOverride>
-  </w:num>
-  <w:num w:numId="14">
-    <w:abstractNumId w:val="20"/>
-    <w:lvlOverride w:ilvl="0">
-      <w:startOverride w:val="3"/>
-    </w:lvlOverride>
-    <w:lvlOverride w:ilvl="1">
-      <w:startOverride w:val="3"/>
-    </w:lvlOverride>
-    <w:lvlOverride w:ilvl="2">
-      <w:startOverride w:val="3"/>
-    </w:lvlOverride>
-    <w:lvlOverride w:ilvl="3">
-      <w:startOverride w:val="3"/>
-    </w:lvlOverride>
-    <w:lvlOverride w:ilvl="4">
-      <w:startOverride w:val="3"/>
-    </w:lvlOverride>
-    <w:lvlOverride w:ilvl="5">
-      <w:startOverride w:val="3"/>
-    </w:lvlOverride>
-    <w:lvlOverride w:ilvl="6">
-      <w:startOverride w:val="3"/>
-    </w:lvlOverride>
-    <w:lvlOverride w:ilvl="7">
-      <w:startOverride w:val="3"/>
-    </w:lvlOverride>
-    <w:lvlOverride w:ilvl="8">
-      <w:startOverride w:val="3"/>
-    </w:lvlOverride>
-  </w:num>
-  <w:num w:numId="15">
-    <w:abstractNumId w:val="21"/>
-    <w:lvlOverride w:ilvl="0">
-      <w:startOverride w:val="4"/>
-    </w:lvlOverride>
-    <w:lvlOverride w:ilvl="1">
-      <w:startOverride w:val="4"/>
-    </w:lvlOverride>
-    <w:lvlOverride w:ilvl="2">
-      <w:startOverride w:val="4"/>
-    </w:lvlOverride>
-    <w:lvlOverride w:ilvl="3">
-      <w:startOverride w:val="4"/>
-    </w:lvlOverride>
-    <w:lvlOverride w:ilvl="4">
-      <w:startOverride w:val="4"/>
-    </w:lvlOverride>
-    <w:lvlOverride w:ilvl="5">
-      <w:startOverride w:val="4"/>
-    </w:lvlOverride>
-    <w:lvlOverride w:ilvl="6">
-      <w:startOverride w:val="4"/>
-    </w:lvlOverride>
-    <w:lvlOverride w:ilvl="7">
-      <w:startOverride w:val="4"/>
-    </w:lvlOverride>
-    <w:lvlOverride w:ilvl="8">
-      <w:startOverride w:val="4"/>
-    </w:lvlOverride>
-  </w:num>
-  <w:num w:numId="16">
-    <w:abstractNumId w:val="5"/>
-  </w:num>
-  <w:num w:numId="17">
-    <w:abstractNumId w:val="6"/>
-  </w:num>
-  <w:num w:numId="18">
-    <w:abstractNumId w:val="7"/>
-  </w:num>
-  <w:num w:numId="19">
-    <w:abstractNumId w:val="8"/>
-  </w:num>
-  <w:num w:numId="20">
-    <w:abstractNumId w:val="13"/>
-  </w:num>
-  <w:num w:numId="21">
-    <w:abstractNumId w:val="9"/>
-  </w:num>
-  <w:num w:numId="22">
-    <w:abstractNumId w:val="10"/>
-  </w:num>
-  <w:num w:numId="23">
-    <w:abstractNumId w:val="11"/>
-  </w:num>
-  <w:num w:numId="24">
-    <w:abstractNumId w:val="12"/>
-  </w:num>
-  <w:num w:numId="25">
-    <w:abstractNumId w:val="14"/>
   </w:num>
 </w:numbering>
 </file>
@@ -8137,6 +6442,13 @@
     <w:lsdException w:name="Placeholder Text" w:semiHidden="1"/>
     <w:lsdException w:name="Light Shading"/>
     <w:lsdException w:name="Light List"/>
+    <w:lsdException w:name="Light Grid"/>
+    <w:lsdException w:name="Medium Shading 1"/>
+    <w:lsdException w:name="Medium Shading 2"/>
+    <w:lsdException w:name="Medium List 1"/>
+    <w:lsdException w:name="Medium List 2"/>
+    <w:lsdException w:name="Medium Grid 1"/>
+    <w:lsdException w:name="Medium Grid 2"/>
     <w:lsdException w:name="Medium Grid 3"/>
     <w:lsdException w:name="Dark List"/>
     <w:lsdException w:name="Colorful Shading"/>
@@ -9133,6 +7445,19 @@
     <w:link w:val="BodyText"/>
     <w:rsid w:val="00C16FB0"/>
   </w:style>
+  <w:style w:type="paragraph" w:customStyle="1" w:styleId="rightAlign">
+    <w:name w:val="rightAlign"/>
+    <w:basedOn w:val="BodyText"/>
+    <w:qFormat/>
+    <w:rsid w:val="00250B3B"/>
+    <w:pPr>
+      <w:jc w:val="right"/>
+    </w:pPr>
+  </w:style>
+  <w:style w:type="character" w:customStyle="1" w:styleId="justdBold">
+    <w:name w:val="justdBold"/>
+    <w:basedOn w:val="BodyTextChar"/>
+  </w:style>
 </w:styles>
 </file>
 

</xml_diff>